<commit_message>
Work done 06/05/ - I was able to print comments on threads and I learnt about how I might go about iterating thorugh them
</commit_message>
<xml_diff>
--- a/PRAW Research.docx
+++ b/PRAW Research.docx
@@ -521,10 +521,7 @@
     <w:p/>
     <w:p/>
     <w:p/>
-    <w:p>
-      <w:bookmarkStart w:id="0" w:name="_GoBack"/>
-      <w:bookmarkEnd w:id="0"/>
-    </w:p>
+    <w:p/>
     <w:p/>
     <w:p/>
     <w:p/>
@@ -629,7 +626,7 @@
       <w:r>
         <w:t xml:space="preserve">The app types are explained here: </w:t>
       </w:r>
-      <w:hyperlink r:id="rId15" w:history="1">
+      <w:hyperlink r:id="rId15" w:anchor="web-app" w:history="1">
         <w:r>
           <w:rPr>
             <w:rStyle w:val="Hyperlink"/>
@@ -642,6 +639,14 @@
       </w:r>
     </w:p>
     <w:p>
+      <w:pPr>
+        <w:rPr>
+          <w:rStyle w:val="pre"/>
+          <w:rFonts w:ascii="Courier New" w:hAnsi="Courier New" w:cs="Courier New"/>
+          <w:sz w:val="20"/>
+          <w:szCs w:val="20"/>
+        </w:rPr>
+      </w:pPr>
       <w:r>
         <w:t xml:space="preserve">Use </w:t>
       </w:r>
@@ -677,6 +682,48 @@
       </w:r>
       <w:proofErr w:type="spellEnd"/>
     </w:p>
+    <w:p>
+      <w:r>
+        <w:rPr>
+          <w:noProof/>
+        </w:rPr>
+        <w:drawing>
+          <wp:inline distT="0" distB="0" distL="0" distR="0" wp14:anchorId="3A32B795" wp14:editId="4BA58B59">
+            <wp:extent cx="5731510" cy="2496820"/>
+            <wp:effectExtent l="0" t="0" r="2540" b="0"/>
+            <wp:docPr id="1" name="Picture 1"/>
+            <wp:cNvGraphicFramePr>
+              <a:graphicFrameLocks xmlns:a="http://schemas.openxmlformats.org/drawingml/2006/main" noChangeAspect="1"/>
+            </wp:cNvGraphicFramePr>
+            <a:graphic xmlns:a="http://schemas.openxmlformats.org/drawingml/2006/main">
+              <a:graphicData uri="http://schemas.openxmlformats.org/drawingml/2006/picture">
+                <pic:pic xmlns:pic="http://schemas.openxmlformats.org/drawingml/2006/picture">
+                  <pic:nvPicPr>
+                    <pic:cNvPr id="1" name=""/>
+                    <pic:cNvPicPr/>
+                  </pic:nvPicPr>
+                  <pic:blipFill>
+                    <a:blip r:embed="rId17"/>
+                    <a:stretch>
+                      <a:fillRect/>
+                    </a:stretch>
+                  </pic:blipFill>
+                  <pic:spPr>
+                    <a:xfrm>
+                      <a:off x="0" y="0"/>
+                      <a:ext cx="5731510" cy="2496820"/>
+                    </a:xfrm>
+                    <a:prstGeom prst="rect">
+                      <a:avLst/>
+                    </a:prstGeom>
+                  </pic:spPr>
+                </pic:pic>
+              </a:graphicData>
+            </a:graphic>
+          </wp:inline>
+        </w:drawing>
+      </w:r>
+    </w:p>
     <w:p/>
     <w:p>
       <w:r>
@@ -723,7 +770,7 @@
         </w:rPr>
         <w:t> application (see </w:t>
       </w:r>
-      <w:hyperlink r:id="rId17" w:anchor="oauth" w:history="1">
+      <w:hyperlink r:id="rId18" w:anchor="oauth" w:history="1">
         <w:r>
           <w:rPr>
             <w:rStyle w:val="std"/>
@@ -742,7 +789,7 @@
         </w:rPr>
         <w:t> for other application types). If you don’t already have a client ID and client secret, follow Reddit’s </w:t>
       </w:r>
-      <w:hyperlink r:id="rId18" w:anchor="first-steps" w:history="1">
+      <w:hyperlink r:id="rId19" w:anchor="first-steps" w:history="1">
         <w:r>
           <w:rPr>
             <w:rStyle w:val="Hyperlink"/>
@@ -1094,7 +1141,7 @@
         </w:rPr>
         <w:t>. Read more about user-agents at </w:t>
       </w:r>
-      <w:hyperlink r:id="rId19" w:history="1">
+      <w:hyperlink r:id="rId20" w:history="1">
         <w:r>
           <w:rPr>
             <w:rStyle w:val="Hyperlink"/>
@@ -1116,16 +1163,6 @@
     </w:p>
     <w:p/>
     <w:p/>
-    <w:p/>
-    <w:p/>
-    <w:p/>
-    <w:p/>
-    <w:p/>
-    <w:p/>
-    <w:p/>
-    <w:p/>
-    <w:p/>
-    <w:p/>
     <w:p>
       <w:pPr>
         <w:pStyle w:val="Heading2"/>
@@ -1136,7 +1173,7 @@
       </w:r>
     </w:p>
     <w:p>
-      <w:hyperlink r:id="rId20" w:history="1">
+      <w:hyperlink r:id="rId21" w:history="1">
         <w:r>
           <w:rPr>
             <w:rStyle w:val="Hyperlink"/>
@@ -1149,6 +1186,157 @@
     <w:p/>
     <w:p/>
     <w:p/>
+    <w:p/>
+    <w:p/>
+    <w:p/>
+    <w:p/>
+    <w:p/>
+    <w:p/>
+    <w:p/>
+    <w:p/>
+    <w:p/>
+    <w:p/>
+    <w:p/>
+    <w:p/>
+    <w:p/>
+    <w:p/>
+    <w:p/>
+    <w:p/>
+    <w:p/>
+    <w:p/>
+    <w:p/>
+    <w:p/>
+    <w:p/>
+    <w:p>
+      <w:bookmarkStart w:id="0" w:name="_GoBack"/>
+      <w:bookmarkEnd w:id="0"/>
+    </w:p>
+    <w:p/>
+    <w:p/>
+    <w:p/>
+    <w:p>
+      <w:r>
+        <w:lastRenderedPageBreak/>
+        <w:t>sean_script_application.py</w:t>
+      </w:r>
+    </w:p>
+    <w:p>
+      <w:r>
+        <w:t xml:space="preserve">The </w:t>
+      </w:r>
+      <w:proofErr w:type="gramStart"/>
+      <w:r>
+        <w:t>parent.id(</w:t>
+      </w:r>
+      <w:proofErr w:type="gramEnd"/>
+      <w:r>
+        <w:t>) will retrieve the thread/submission id</w:t>
+      </w:r>
+    </w:p>
+    <w:p>
+      <w:proofErr w:type="gramStart"/>
+      <w:r>
+        <w:t>The .list</w:t>
+      </w:r>
+      <w:proofErr w:type="gramEnd"/>
+      <w:r>
+        <w:t>() is a PRAW functionality</w:t>
+      </w:r>
+      <w:r>
+        <w:t xml:space="preserve">, </w:t>
+      </w:r>
+      <w:r>
+        <w:t xml:space="preserve">it returns a flattened list of all Comments. This list may contain </w:t>
+      </w:r>
+      <w:proofErr w:type="spellStart"/>
+      <w:r>
+        <w:t>MoreComments</w:t>
+      </w:r>
+      <w:proofErr w:type="spellEnd"/>
+      <w:r>
+        <w:t xml:space="preserve"> instances if </w:t>
+      </w:r>
+      <w:proofErr w:type="spellStart"/>
+      <w:r>
+        <w:t>replace_</w:t>
+      </w:r>
+      <w:proofErr w:type="gramStart"/>
+      <w:r>
+        <w:t>more</w:t>
+      </w:r>
+      <w:proofErr w:type="spellEnd"/>
+      <w:r>
+        <w:t>(</w:t>
+      </w:r>
+      <w:proofErr w:type="gramEnd"/>
+      <w:r>
+        <w:t>) was not called first.</w:t>
+      </w:r>
+      <w:r>
+        <w:t xml:space="preserve"> </w:t>
+      </w:r>
+    </w:p>
+    <w:p>
+      <w:r>
+        <w:t>.</w:t>
+      </w:r>
+      <w:proofErr w:type="spellStart"/>
+      <w:r>
+        <w:t>replace_more</w:t>
+      </w:r>
+      <w:proofErr w:type="spellEnd"/>
+      <w:r>
+        <w:t>(limit=0) we set the limit to 0</w:t>
+      </w:r>
+      <w:r>
+        <w:t xml:space="preserve"> to remove all </w:t>
+      </w:r>
+      <w:hyperlink r:id="rId22" w:anchor="praw.models.MoreComments" w:tooltip="praw.models.MoreComments" w:history="1">
+        <w:proofErr w:type="spellStart"/>
+        <w:r>
+          <w:rPr>
+            <w:rStyle w:val="pre"/>
+            <w:rFonts w:ascii="Courier New" w:hAnsi="Courier New" w:cs="Courier New"/>
+            <w:sz w:val="20"/>
+            <w:szCs w:val="20"/>
+          </w:rPr>
+          <w:t>MoreComments</w:t>
+        </w:r>
+        <w:proofErr w:type="spellEnd"/>
+      </w:hyperlink>
+      <w:r>
+        <w:t xml:space="preserve"> instances without additional requests</w:t>
+      </w:r>
+    </w:p>
+    <w:p>
+      <w:r>
+        <w:t>on really long comments, there will be a ‘</w:t>
+      </w:r>
+      <w:proofErr w:type="gramStart"/>
+      <w:r>
+        <w:t>load  more</w:t>
+      </w:r>
+      <w:proofErr w:type="gramEnd"/>
+      <w:r>
+        <w:t xml:space="preserve"> comments’ link which is a ‘</w:t>
+      </w:r>
+      <w:proofErr w:type="spellStart"/>
+      <w:r>
+        <w:t>more_comments</w:t>
+      </w:r>
+      <w:proofErr w:type="spellEnd"/>
+      <w:r>
+        <w:t>’ object, so we won’t to replace these ‘</w:t>
+      </w:r>
+      <w:proofErr w:type="spellStart"/>
+      <w:r>
+        <w:t>more_comments</w:t>
+      </w:r>
+      <w:proofErr w:type="spellEnd"/>
+      <w:r>
+        <w:t xml:space="preserve">’ objects </w:t>
+      </w:r>
+    </w:p>
     <w:sectPr>
       <w:pgSz w:w="11906" w:h="16838"/>
       <w:pgMar w:top="1440" w:right="1440" w:bottom="1440" w:left="1440" w:header="708" w:footer="708" w:gutter="0"/>

</xml_diff>

<commit_message>
12/05/19 on this fine Sunday eveninig I worked thorugh organising the comments and replies in r/CryptoiCurrency subreddit
</commit_message>
<xml_diff>
--- a/PRAW Research.docx
+++ b/PRAW Research.docx
@@ -1207,89 +1207,166 @@
     <w:p/>
     <w:p/>
     <w:p/>
-    <w:p>
+    <w:p/>
+    <w:p/>
+    <w:p/>
+    <w:p/>
+    <w:p>
+      <w:pPr>
+        <w:rPr>
+          <w:b/>
+        </w:rPr>
+      </w:pPr>
+      <w:r>
+        <w:rPr>
+          <w:b/>
+        </w:rPr>
+        <w:lastRenderedPageBreak/>
+        <w:t>sean-script.py</w:t>
+      </w:r>
+    </w:p>
+    <w:p>
+      <w:pPr>
+        <w:rPr>
+          <w:sz w:val="24"/>
+        </w:rPr>
+      </w:pPr>
+      <w:r>
+        <w:rPr>
+          <w:sz w:val="24"/>
+        </w:rPr>
+        <w:t>Comments are hard to iterate through</w:t>
+      </w:r>
+    </w:p>
+    <w:p/>
+    <w:p>
+      <w:pPr>
+        <w:rPr>
+          <w:b/>
+        </w:rPr>
+      </w:pPr>
+      <w:r>
+        <w:rPr>
+          <w:b/>
+        </w:rPr>
+        <w:t>sean_script_application.py</w:t>
+      </w:r>
+    </w:p>
+    <w:p>
+      <w:r>
+        <w:t xml:space="preserve">The </w:t>
+      </w:r>
+      <w:proofErr w:type="gramStart"/>
+      <w:r>
+        <w:t>parent.id(</w:t>
+      </w:r>
+      <w:proofErr w:type="gramEnd"/>
+      <w:r>
+        <w:t>) will retrieve the thread/submission id</w:t>
+      </w:r>
+    </w:p>
+    <w:p/>
+    <w:p>
+      <w:pPr>
+        <w:rPr>
+          <w:u w:val="single"/>
+        </w:rPr>
+      </w:pPr>
+      <w:proofErr w:type="gramStart"/>
+      <w:r>
+        <w:rPr>
+          <w:u w:val="single"/>
+        </w:rPr>
+        <w:t>.list</w:t>
+      </w:r>
+      <w:proofErr w:type="gramEnd"/>
+      <w:r>
+        <w:rPr>
+          <w:u w:val="single"/>
+        </w:rPr>
+        <w:t>()</w:t>
+      </w:r>
+    </w:p>
+    <w:p>
+      <w:proofErr w:type="gramStart"/>
+      <w:r>
+        <w:t>The .list</w:t>
+      </w:r>
+      <w:proofErr w:type="gramEnd"/>
+      <w:r>
+        <w:t xml:space="preserve">() is a PRAW functionality, it returns a flattened list of all Comments. This list may contain </w:t>
+      </w:r>
+      <w:proofErr w:type="spellStart"/>
+      <w:r>
+        <w:t>MoreComments</w:t>
+      </w:r>
+      <w:proofErr w:type="spellEnd"/>
+      <w:r>
+        <w:t xml:space="preserve"> instances if </w:t>
+      </w:r>
+      <w:proofErr w:type="spellStart"/>
+      <w:r>
+        <w:t>replace_</w:t>
+      </w:r>
+      <w:proofErr w:type="gramStart"/>
+      <w:r>
+        <w:t>more</w:t>
+      </w:r>
+      <w:proofErr w:type="spellEnd"/>
+      <w:r>
+        <w:t>(</w:t>
+      </w:r>
+      <w:proofErr w:type="gramEnd"/>
+      <w:r>
+        <w:t xml:space="preserve">) was not called first. </w:t>
+      </w:r>
+    </w:p>
+    <w:p>
+      <w:r>
+        <w:t xml:space="preserve">So, the order you get things when you use the </w:t>
+      </w:r>
+      <w:proofErr w:type="spellStart"/>
+      <w:r>
+        <w:t>comments.list</w:t>
+      </w:r>
+      <w:proofErr w:type="spellEnd"/>
+      <w:r>
+        <w:t>() is all of the top level comments, followed by 2nd level comments, followed by 3rd level, so these still aren't necessarily sorted how you want them, but you have all comments, and can access every comment's id and parent's id.</w:t>
+      </w:r>
+    </w:p>
+    <w:p/>
+    <w:p>
+      <w:pPr>
+        <w:rPr>
+          <w:u w:val="single"/>
+        </w:rPr>
+      </w:pPr>
+      <w:r>
+        <w:rPr>
+          <w:u w:val="single"/>
+        </w:rPr>
+        <w:t>.replace</w:t>
+      </w:r>
       <w:bookmarkStart w:id="0" w:name="_GoBack"/>
       <w:bookmarkEnd w:id="0"/>
-    </w:p>
-    <w:p/>
-    <w:p/>
-    <w:p/>
-    <w:p>
-      <w:r>
-        <w:lastRenderedPageBreak/>
-        <w:t>sean_script_application.py</w:t>
-      </w:r>
-    </w:p>
-    <w:p>
-      <w:r>
-        <w:t xml:space="preserve">The </w:t>
-      </w:r>
-      <w:proofErr w:type="gramStart"/>
-      <w:r>
-        <w:t>parent.id(</w:t>
-      </w:r>
-      <w:proofErr w:type="gramEnd"/>
-      <w:r>
-        <w:t>) will retrieve the thread/submission id</w:t>
-      </w:r>
-    </w:p>
-    <w:p>
-      <w:proofErr w:type="gramStart"/>
-      <w:r>
-        <w:t>The .list</w:t>
-      </w:r>
-      <w:proofErr w:type="gramEnd"/>
-      <w:r>
-        <w:t>() is a PRAW functionality</w:t>
-      </w:r>
-      <w:r>
-        <w:t xml:space="preserve">, </w:t>
-      </w:r>
-      <w:r>
-        <w:t xml:space="preserve">it returns a flattened list of all Comments. This list may contain </w:t>
+      <w:r>
+        <w:rPr>
+          <w:u w:val="single"/>
+        </w:rPr>
+        <w:t>more</w:t>
+      </w:r>
+    </w:p>
+    <w:p>
+      <w:r>
+        <w:t>.</w:t>
       </w:r>
       <w:proofErr w:type="spellStart"/>
       <w:r>
-        <w:t>MoreComments</w:t>
+        <w:t>replace_more</w:t>
       </w:r>
       <w:proofErr w:type="spellEnd"/>
       <w:r>
-        <w:t xml:space="preserve"> instances if </w:t>
-      </w:r>
-      <w:proofErr w:type="spellStart"/>
-      <w:r>
-        <w:t>replace_</w:t>
-      </w:r>
-      <w:proofErr w:type="gramStart"/>
-      <w:r>
-        <w:t>more</w:t>
-      </w:r>
-      <w:proofErr w:type="spellEnd"/>
-      <w:r>
-        <w:t>(</w:t>
-      </w:r>
-      <w:proofErr w:type="gramEnd"/>
-      <w:r>
-        <w:t>) was not called first.</w:t>
-      </w:r>
-      <w:r>
-        <w:t xml:space="preserve"> </w:t>
-      </w:r>
-    </w:p>
-    <w:p>
-      <w:r>
-        <w:t>.</w:t>
-      </w:r>
-      <w:proofErr w:type="spellStart"/>
-      <w:r>
-        <w:t>replace_more</w:t>
-      </w:r>
-      <w:proofErr w:type="spellEnd"/>
-      <w:r>
-        <w:t>(limit=0) we set the limit to 0</w:t>
-      </w:r>
-      <w:r>
-        <w:t xml:space="preserve"> to remove all </w:t>
+        <w:t xml:space="preserve">(limit=0) we set the limit to 0 to remove all </w:t>
       </w:r>
       <w:hyperlink r:id="rId22" w:anchor="praw.models.MoreComments" w:tooltip="praw.models.MoreComments" w:history="1">
         <w:proofErr w:type="spellStart"/>
@@ -1335,6 +1412,33 @@
       <w:proofErr w:type="spellEnd"/>
       <w:r>
         <w:t xml:space="preserve">’ objects </w:t>
+      </w:r>
+    </w:p>
+    <w:p/>
+    <w:p>
+      <w:pPr>
+        <w:rPr>
+          <w:sz w:val="28"/>
+        </w:rPr>
+      </w:pPr>
+      <w:r>
+        <w:rPr>
+          <w:sz w:val="28"/>
+        </w:rPr>
+        <w:t>Part 3 of Video</w:t>
+      </w:r>
+    </w:p>
+    <w:p>
+      <w:pPr>
+        <w:rPr>
+          <w:sz w:val="24"/>
+        </w:rPr>
+      </w:pPr>
+      <w:r>
+        <w:rPr>
+          <w:sz w:val="24"/>
+        </w:rPr>
+        <w:t>How do we rebuild the comment tree?</w:t>
       </w:r>
     </w:p>
     <w:sectPr>

</xml_diff>

<commit_message>
sean_script_application_live.py now streams in comments, I have a built in pause in the application where user must press Enter to continue, just so I could read the incoming comments. I cross checked them against reddit, they can come from any thread with r/CryptoCurrnecy and even though they are recent comments, they aren't always neccessarily the most recent, idk why
</commit_message>
<xml_diff>
--- a/PRAW Research.docx
+++ b/PRAW Research.docx
@@ -1023,16 +1023,7 @@
           <w:color w:val="404040"/>
           <w:shd w:val="clear" w:color="auto" w:fill="FCFCFC"/>
         </w:rPr>
-        <w:t xml:space="preserve">. For </w:t>
-      </w:r>
-      <w:proofErr w:type="gramStart"/>
-      <w:r>
-        <w:rPr>
-          <w:rFonts w:ascii="Arial" w:hAnsi="Arial" w:cs="Arial"/>
-          <w:color w:val="404040"/>
-          <w:shd w:val="clear" w:color="auto" w:fill="FCFCFC"/>
-        </w:rPr>
-        <w:t>example,</w:t>
+        <w:t>. For example,</w:t>
       </w:r>
       <w:r>
         <w:rPr>
@@ -1044,20 +1035,7 @@
           <w:bdr w:val="single" w:sz="6" w:space="2" w:color="E1E4E5" w:frame="1"/>
           <w:shd w:val="clear" w:color="auto" w:fill="FFFFFF"/>
         </w:rPr>
-        <w:t>android</w:t>
-      </w:r>
-      <w:proofErr w:type="gramEnd"/>
-      <w:r>
-        <w:rPr>
-          <w:rStyle w:val="pre"/>
-          <w:rFonts w:ascii="Consolas" w:hAnsi="Consolas" w:cs="Courier New"/>
-          <w:color w:val="E74C3C"/>
-          <w:sz w:val="16"/>
-          <w:szCs w:val="16"/>
-          <w:bdr w:val="single" w:sz="6" w:space="2" w:color="E1E4E5" w:frame="1"/>
-          <w:shd w:val="clear" w:color="auto" w:fill="FFFFFF"/>
-        </w:rPr>
-        <w:t>:com.example.myredditapp:v1.2.3</w:t>
+        <w:t>android:com.example.myredditapp:v1.2.3</w:t>
       </w:r>
       <w:r>
         <w:rPr>
@@ -1184,80 +1162,728 @@
     </w:p>
     <w:p/>
     <w:p/>
-    <w:p>
+    <w:p/>
+    <w:p/>
+    <w:p/>
+    <w:p/>
+    <w:p/>
+    <w:p/>
+    <w:p/>
+    <w:p/>
+    <w:p/>
+    <w:p/>
+    <w:p/>
+    <w:p/>
+    <w:p/>
+    <w:p/>
+    <w:p/>
+    <w:p/>
+    <w:p/>
+    <w:p/>
+    <w:p/>
+    <w:p/>
+    <w:p/>
+    <w:p/>
+    <w:p/>
+    <w:p/>
+    <w:p/>
+    <w:p/>
+    <w:p/>
+    <w:p>
+      <w:pPr>
+        <w:rPr>
+          <w:b/>
+        </w:rPr>
+      </w:pPr>
+      <w:r>
+        <w:rPr>
+          <w:b/>
+        </w:rPr>
+        <w:lastRenderedPageBreak/>
+        <w:t>sean-script.py</w:t>
+      </w:r>
+    </w:p>
+    <w:p>
+      <w:pPr>
+        <w:pStyle w:val="Heading2"/>
+      </w:pPr>
+      <w:r>
+        <w:t>Comment</w:t>
+      </w:r>
+      <w:r>
+        <w:rPr>
+          <w:noProof/>
+        </w:rPr>
+        <mc:AlternateContent>
+          <mc:Choice Requires="wps">
+            <w:drawing>
+              <wp:anchor distT="45720" distB="45720" distL="114300" distR="114300" simplePos="0" relativeHeight="251659264" behindDoc="0" locked="0" layoutInCell="1" allowOverlap="1" wp14:anchorId="2D7BDA9B" wp14:editId="016A86F2">
+                <wp:simplePos x="0" y="0"/>
+                <wp:positionH relativeFrom="margin">
+                  <wp:posOffset>-635</wp:posOffset>
+                </wp:positionH>
+                <wp:positionV relativeFrom="paragraph">
+                  <wp:posOffset>326390</wp:posOffset>
+                </wp:positionV>
+                <wp:extent cx="5581650" cy="1404620"/>
+                <wp:effectExtent l="0" t="0" r="19050" b="14605"/>
+                <wp:wrapSquare wrapText="bothSides"/>
+                <wp:docPr id="217" name="Text Box 2"/>
+                <wp:cNvGraphicFramePr>
+                  <a:graphicFrameLocks xmlns:a="http://schemas.openxmlformats.org/drawingml/2006/main"/>
+                </wp:cNvGraphicFramePr>
+                <a:graphic xmlns:a="http://schemas.openxmlformats.org/drawingml/2006/main">
+                  <a:graphicData uri="http://schemas.microsoft.com/office/word/2010/wordprocessingShape">
+                    <wps:wsp>
+                      <wps:cNvSpPr txBox="1">
+                        <a:spLocks noChangeArrowheads="1"/>
+                      </wps:cNvSpPr>
+                      <wps:spPr bwMode="auto">
+                        <a:xfrm>
+                          <a:off x="0" y="0"/>
+                          <a:ext cx="5581650" cy="1404620"/>
+                        </a:xfrm>
+                        <a:prstGeom prst="rect">
+                          <a:avLst/>
+                        </a:prstGeom>
+                        <a:solidFill>
+                          <a:srgbClr val="FFFFFF"/>
+                        </a:solidFill>
+                        <a:ln w="9525">
+                          <a:solidFill>
+                            <a:srgbClr val="000000"/>
+                          </a:solidFill>
+                          <a:miter lim="800000"/>
+                          <a:headEnd/>
+                          <a:tailEnd/>
+                        </a:ln>
+                      </wps:spPr>
+                      <wps:txbx>
+                        <w:txbxContent>
+                          <w:p>
+                            <w:pPr>
+                              <w:rPr>
+                                <w:noProof/>
+                              </w:rPr>
+                            </w:pPr>
+                            <w:r>
+                              <w:rPr>
+                                <w:b/>
+                                <w:noProof/>
+                              </w:rPr>
+                              <w:t xml:space="preserve">submission.id : </w:t>
+                            </w:r>
+                            <w:r>
+                              <w:rPr>
+                                <w:b/>
+                                <w:noProof/>
+                              </w:rPr>
+                              <w:tab/>
+                            </w:r>
+                            <w:r>
+                              <w:rPr>
+                                <w:b/>
+                                <w:noProof/>
+                              </w:rPr>
+                              <w:tab/>
+                            </w:r>
+                            <w:r>
+                              <w:rPr>
+                                <w:noProof/>
+                              </w:rPr>
+                              <w:tab/>
+                            </w:r>
+                            <w:r>
+                              <w:rPr>
+                                <w:noProof/>
+                              </w:rPr>
+                              <w:t>c8h7gh</w:t>
+                            </w:r>
+                          </w:p>
+                          <w:p>
+                            <w:pPr>
+                              <w:rPr>
+                                <w:noProof/>
+                              </w:rPr>
+                            </w:pPr>
+                            <w:r>
+                              <w:rPr>
+                                <w:b/>
+                                <w:noProof/>
+                              </w:rPr>
+                              <w:t xml:space="preserve">comment.id : </w:t>
+                            </w:r>
+                            <w:r>
+                              <w:rPr>
+                                <w:b/>
+                                <w:noProof/>
+                              </w:rPr>
+                              <w:tab/>
+                            </w:r>
+                            <w:r>
+                              <w:rPr>
+                                <w:b/>
+                                <w:noProof/>
+                              </w:rPr>
+                              <w:tab/>
+                            </w:r>
+                            <w:r>
+                              <w:rPr>
+                                <w:noProof/>
+                              </w:rPr>
+                              <w:tab/>
+                            </w:r>
+                            <w:r>
+                              <w:rPr>
+                                <w:noProof/>
+                              </w:rPr>
+                              <w:t>eso3w1u</w:t>
+                            </w:r>
+                          </w:p>
+                          <w:p>
+                            <w:pPr>
+                              <w:rPr>
+                                <w:noProof/>
+                              </w:rPr>
+                            </w:pPr>
+                            <w:r>
+                              <w:rPr>
+                                <w:b/>
+                                <w:noProof/>
+                              </w:rPr>
+                              <w:t>comment.parent:</w:t>
+                            </w:r>
+                            <w:r>
+                              <w:rPr>
+                                <w:b/>
+                                <w:noProof/>
+                              </w:rPr>
+                              <w:tab/>
+                            </w:r>
+                            <w:r>
+                              <w:rPr>
+                                <w:noProof/>
+                              </w:rPr>
+                              <w:t xml:space="preserve"> &lt;bound method Comment.parent of Comment(id='eso3w1u')&gt;</w:t>
+                            </w:r>
+                          </w:p>
+                          <w:p>
+                            <w:pPr>
+                              <w:rPr>
+                                <w:noProof/>
+                              </w:rPr>
+                            </w:pPr>
+                            <w:r>
+                              <w:rPr>
+                                <w:b/>
+                                <w:noProof/>
+                              </w:rPr>
+                              <w:t xml:space="preserve">comment.parent() : </w:t>
+                            </w:r>
+                            <w:r>
+                              <w:rPr>
+                                <w:b/>
+                                <w:noProof/>
+                              </w:rPr>
+                              <w:tab/>
+                            </w:r>
+                            <w:r>
+                              <w:rPr>
+                                <w:noProof/>
+                              </w:rPr>
+                              <w:tab/>
+                            </w:r>
+                            <w:r>
+                              <w:rPr>
+                                <w:noProof/>
+                              </w:rPr>
+                              <w:t>c8h7gh</w:t>
+                            </w:r>
+                          </w:p>
+                          <w:p>
+                            <w:pPr>
+                              <w:rPr>
+                                <w:noProof/>
+                              </w:rPr>
+                            </w:pPr>
+                            <w:r>
+                              <w:rPr>
+                                <w:b/>
+                                <w:noProof/>
+                              </w:rPr>
+                              <w:t>comment.</w:t>
+                            </w:r>
+                            <w:r>
+                              <w:rPr>
+                                <w:b/>
+                                <w:noProof/>
+                              </w:rPr>
+                              <w:t xml:space="preserve">parent_id : </w:t>
+                            </w:r>
+                            <w:r>
+                              <w:rPr>
+                                <w:b/>
+                                <w:noProof/>
+                              </w:rPr>
+                              <w:tab/>
+                            </w:r>
+                            <w:r>
+                              <w:rPr>
+                                <w:noProof/>
+                              </w:rPr>
+                              <w:tab/>
+                            </w:r>
+                            <w:r>
+                              <w:rPr>
+                                <w:noProof/>
+                              </w:rPr>
+                              <w:t>t3_c8h7gh</w:t>
+                            </w:r>
+                          </w:p>
+                          <w:p>
+                            <w:pPr>
+                              <w:rPr>
+                                <w:noProof/>
+                              </w:rPr>
+                            </w:pPr>
+                            <w:r>
+                              <w:rPr>
+                                <w:b/>
+                                <w:noProof/>
+                              </w:rPr>
+                              <w:t>comment.submission</w:t>
+                            </w:r>
+                            <w:r>
+                              <w:rPr>
+                                <w:b/>
+                                <w:noProof/>
+                              </w:rPr>
+                              <w:t xml:space="preserve">: </w:t>
+                            </w:r>
+                            <w:r>
+                              <w:rPr>
+                                <w:b/>
+                                <w:noProof/>
+                              </w:rPr>
+                              <w:tab/>
+                            </w:r>
+                            <w:r>
+                              <w:rPr>
+                                <w:noProof/>
+                              </w:rPr>
+                              <w:tab/>
+                            </w:r>
+                            <w:r>
+                              <w:rPr>
+                                <w:noProof/>
+                              </w:rPr>
+                              <w:t>c8h7gh</w:t>
+                            </w:r>
+                          </w:p>
+                        </w:txbxContent>
+                      </wps:txbx>
+                      <wps:bodyPr rot="0" vert="horz" wrap="square" lIns="91440" tIns="45720" rIns="91440" bIns="45720" anchor="t" anchorCtr="0">
+                        <a:spAutoFit/>
+                      </wps:bodyPr>
+                    </wps:wsp>
+                  </a:graphicData>
+                </a:graphic>
+                <wp14:sizeRelH relativeFrom="margin">
+                  <wp14:pctWidth>0</wp14:pctWidth>
+                </wp14:sizeRelH>
+                <wp14:sizeRelV relativeFrom="margin">
+                  <wp14:pctHeight>20000</wp14:pctHeight>
+                </wp14:sizeRelV>
+              </wp:anchor>
+            </w:drawing>
+          </mc:Choice>
+          <mc:Fallback>
+            <w:pict>
+              <v:shapetype w14:anchorId="2D7BDA9B" id="_x0000_t202" coordsize="21600,21600" o:spt="202" path="m,l,21600r21600,l21600,xe">
+                <v:stroke joinstyle="miter"/>
+                <v:path gradientshapeok="t" o:connecttype="rect"/>
+              </v:shapetype>
+              <v:shape id="Text Box 2" o:spid="_x0000_s1026" type="#_x0000_t202" style="position:absolute;margin-left:-.05pt;margin-top:25.7pt;width:439.5pt;height:110.6pt;z-index:251659264;visibility:visible;mso-wrap-style:square;mso-width-percent:0;mso-height-percent:200;mso-wrap-distance-left:9pt;mso-wrap-distance-top:3.6pt;mso-wrap-distance-right:9pt;mso-wrap-distance-bottom:3.6pt;mso-position-horizontal:absolute;mso-position-horizontal-relative:margin;mso-position-vertical:absolute;mso-position-vertical-relative:text;mso-width-percent:0;mso-height-percent:200;mso-width-relative:margin;mso-height-relative:margin;v-text-anchor:top" o:gfxdata="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">
+                <v:textbox style="mso-fit-shape-to-text:t">
+                  <w:txbxContent>
+                    <w:p>
+                      <w:pPr>
+                        <w:rPr>
+                          <w:noProof/>
+                        </w:rPr>
+                      </w:pPr>
+                      <w:r>
+                        <w:rPr>
+                          <w:b/>
+                          <w:noProof/>
+                        </w:rPr>
+                        <w:t xml:space="preserve">submission.id : </w:t>
+                      </w:r>
+                      <w:r>
+                        <w:rPr>
+                          <w:b/>
+                          <w:noProof/>
+                        </w:rPr>
+                        <w:tab/>
+                      </w:r>
+                      <w:r>
+                        <w:rPr>
+                          <w:b/>
+                          <w:noProof/>
+                        </w:rPr>
+                        <w:tab/>
+                      </w:r>
+                      <w:r>
+                        <w:rPr>
+                          <w:noProof/>
+                        </w:rPr>
+                        <w:tab/>
+                      </w:r>
+                      <w:r>
+                        <w:rPr>
+                          <w:noProof/>
+                        </w:rPr>
+                        <w:t>c8h7gh</w:t>
+                      </w:r>
+                    </w:p>
+                    <w:p>
+                      <w:pPr>
+                        <w:rPr>
+                          <w:noProof/>
+                        </w:rPr>
+                      </w:pPr>
+                      <w:r>
+                        <w:rPr>
+                          <w:b/>
+                          <w:noProof/>
+                        </w:rPr>
+                        <w:t xml:space="preserve">comment.id : </w:t>
+                      </w:r>
+                      <w:r>
+                        <w:rPr>
+                          <w:b/>
+                          <w:noProof/>
+                        </w:rPr>
+                        <w:tab/>
+                      </w:r>
+                      <w:r>
+                        <w:rPr>
+                          <w:b/>
+                          <w:noProof/>
+                        </w:rPr>
+                        <w:tab/>
+                      </w:r>
+                      <w:r>
+                        <w:rPr>
+                          <w:noProof/>
+                        </w:rPr>
+                        <w:tab/>
+                      </w:r>
+                      <w:r>
+                        <w:rPr>
+                          <w:noProof/>
+                        </w:rPr>
+                        <w:t>eso3w1u</w:t>
+                      </w:r>
+                    </w:p>
+                    <w:p>
+                      <w:pPr>
+                        <w:rPr>
+                          <w:noProof/>
+                        </w:rPr>
+                      </w:pPr>
+                      <w:r>
+                        <w:rPr>
+                          <w:b/>
+                          <w:noProof/>
+                        </w:rPr>
+                        <w:t>comment.parent:</w:t>
+                      </w:r>
+                      <w:r>
+                        <w:rPr>
+                          <w:b/>
+                          <w:noProof/>
+                        </w:rPr>
+                        <w:tab/>
+                      </w:r>
+                      <w:r>
+                        <w:rPr>
+                          <w:noProof/>
+                        </w:rPr>
+                        <w:t xml:space="preserve"> &lt;bound method Comment.parent of Comment(id='eso3w1u')&gt;</w:t>
+                      </w:r>
+                    </w:p>
+                    <w:p>
+                      <w:pPr>
+                        <w:rPr>
+                          <w:noProof/>
+                        </w:rPr>
+                      </w:pPr>
+                      <w:r>
+                        <w:rPr>
+                          <w:b/>
+                          <w:noProof/>
+                        </w:rPr>
+                        <w:t xml:space="preserve">comment.parent() : </w:t>
+                      </w:r>
+                      <w:r>
+                        <w:rPr>
+                          <w:b/>
+                          <w:noProof/>
+                        </w:rPr>
+                        <w:tab/>
+                      </w:r>
+                      <w:r>
+                        <w:rPr>
+                          <w:noProof/>
+                        </w:rPr>
+                        <w:tab/>
+                      </w:r>
+                      <w:r>
+                        <w:rPr>
+                          <w:noProof/>
+                        </w:rPr>
+                        <w:t>c8h7gh</w:t>
+                      </w:r>
+                    </w:p>
+                    <w:p>
+                      <w:pPr>
+                        <w:rPr>
+                          <w:noProof/>
+                        </w:rPr>
+                      </w:pPr>
+                      <w:r>
+                        <w:rPr>
+                          <w:b/>
+                          <w:noProof/>
+                        </w:rPr>
+                        <w:t>comment.</w:t>
+                      </w:r>
+                      <w:r>
+                        <w:rPr>
+                          <w:b/>
+                          <w:noProof/>
+                        </w:rPr>
+                        <w:t xml:space="preserve">parent_id : </w:t>
+                      </w:r>
+                      <w:r>
+                        <w:rPr>
+                          <w:b/>
+                          <w:noProof/>
+                        </w:rPr>
+                        <w:tab/>
+                      </w:r>
+                      <w:r>
+                        <w:rPr>
+                          <w:noProof/>
+                        </w:rPr>
+                        <w:tab/>
+                      </w:r>
+                      <w:r>
+                        <w:rPr>
+                          <w:noProof/>
+                        </w:rPr>
+                        <w:t>t3_c8h7gh</w:t>
+                      </w:r>
+                    </w:p>
+                    <w:p>
+                      <w:pPr>
+                        <w:rPr>
+                          <w:noProof/>
+                        </w:rPr>
+                      </w:pPr>
+                      <w:r>
+                        <w:rPr>
+                          <w:b/>
+                          <w:noProof/>
+                        </w:rPr>
+                        <w:t>comment.submission</w:t>
+                      </w:r>
+                      <w:r>
+                        <w:rPr>
+                          <w:b/>
+                          <w:noProof/>
+                        </w:rPr>
+                        <w:t xml:space="preserve">: </w:t>
+                      </w:r>
+                      <w:r>
+                        <w:rPr>
+                          <w:b/>
+                          <w:noProof/>
+                        </w:rPr>
+                        <w:tab/>
+                      </w:r>
+                      <w:r>
+                        <w:rPr>
+                          <w:noProof/>
+                        </w:rPr>
+                        <w:tab/>
+                      </w:r>
+                      <w:r>
+                        <w:rPr>
+                          <w:noProof/>
+                        </w:rPr>
+                        <w:t>c8h7gh</w:t>
+                      </w:r>
+                    </w:p>
+                  </w:txbxContent>
+                </v:textbox>
+                <w10:wrap type="square" anchorx="margin"/>
+              </v:shape>
+            </w:pict>
+          </mc:Fallback>
+        </mc:AlternateContent>
+      </w:r>
+      <w:r>
+        <w:t>s</w:t>
+      </w:r>
+    </w:p>
+    <w:p/>
+    <w:p>
+      <w:pPr>
+        <w:pStyle w:val="ListParagraph"/>
+        <w:numPr>
+          <w:ilvl w:val="0"/>
+          <w:numId w:val="7"/>
+        </w:numPr>
+      </w:pPr>
+      <w:r>
+        <w:t xml:space="preserve">A </w:t>
+      </w:r>
+      <w:r>
+        <w:t>submission is the subreddit</w:t>
+      </w:r>
+    </w:p>
+    <w:p>
+      <w:pPr>
+        <w:pStyle w:val="ListParagraph"/>
+        <w:numPr>
+          <w:ilvl w:val="0"/>
+          <w:numId w:val="7"/>
+        </w:numPr>
+      </w:pPr>
+      <w:r>
+        <w:t xml:space="preserve">Comments have their own </w:t>
+      </w:r>
+      <w:proofErr w:type="gramStart"/>
+      <w:r>
+        <w:t>ID,</w:t>
+      </w:r>
+      <w:proofErr w:type="gramEnd"/>
+      <w:r>
+        <w:t xml:space="preserve"> a top-level comment has the same ID as the submission</w:t>
+      </w:r>
+    </w:p>
+    <w:p>
+      <w:pPr>
+        <w:pStyle w:val="ListParagraph"/>
+        <w:numPr>
+          <w:ilvl w:val="0"/>
+          <w:numId w:val="7"/>
+        </w:numPr>
+      </w:pPr>
+      <w:r>
+        <w:t>comment.parent()</w:t>
+      </w:r>
+      <w:r>
+        <w:t xml:space="preserve"> returns either a submission object or a comment object depending if a top-level comment called it or a reply</w:t>
+      </w:r>
       <w:bookmarkStart w:id="0" w:name="_GoBack"/>
       <w:bookmarkEnd w:id="0"/>
     </w:p>
-    <w:p/>
-    <w:p/>
-    <w:p/>
-    <w:p/>
-    <w:p/>
-    <w:p/>
-    <w:p/>
-    <w:p/>
-    <w:p/>
-    <w:p/>
-    <w:p/>
-    <w:p/>
-    <w:p/>
-    <w:p/>
-    <w:p/>
-    <w:p/>
-    <w:p/>
-    <w:p/>
-    <w:p/>
-    <w:p/>
-    <w:p/>
-    <w:p/>
-    <w:p/>
-    <w:p/>
-    <w:p/>
-    <w:p/>
-    <w:p>
-      <w:pPr>
-        <w:rPr>
-          <w:b/>
-        </w:rPr>
-      </w:pPr>
-      <w:r>
-        <w:rPr>
-          <w:b/>
-        </w:rPr>
-        <w:lastRenderedPageBreak/>
-        <w:t>sean-script.py</w:t>
-      </w:r>
-    </w:p>
-    <w:p>
-      <w:pPr>
-        <w:rPr>
-          <w:sz w:val="24"/>
-        </w:rPr>
-      </w:pPr>
-      <w:r>
-        <w:rPr>
-          <w:sz w:val="24"/>
-        </w:rPr>
-        <w:t>Comments are hard to iterate through</w:t>
-      </w:r>
-    </w:p>
-    <w:p/>
-    <w:p/>
-    <w:p/>
-    <w:p/>
-    <w:p/>
-    <w:p/>
-    <w:p/>
-    <w:p/>
-    <w:p/>
-    <w:p/>
-    <w:p/>
-    <w:p/>
-    <w:p/>
-    <w:p/>
-    <w:p/>
-    <w:p/>
-    <w:p/>
+    <w:p>
+      <w:pPr>
+        <w:pStyle w:val="ListParagraph"/>
+        <w:numPr>
+          <w:ilvl w:val="0"/>
+          <w:numId w:val="7"/>
+        </w:numPr>
+      </w:pPr>
+      <w:r>
+        <w:t xml:space="preserve">The parent_id returns the prefix </w:t>
+      </w:r>
+      <m:oMath>
+        <m:r>
+          <w:rPr>
+            <w:rFonts w:ascii="Cambria Math" w:hAnsi="Cambria Math"/>
+          </w:rPr>
+          <m:t>t3</m:t>
+        </m:r>
+      </m:oMath>
+      <w:r>
+        <w:rPr>
+          <w:rFonts w:eastAsiaTheme="minorEastAsia"/>
+        </w:rPr>
+        <w:t xml:space="preserve"> in front of the ID, this signifies that the ID it has just pulled must be that of a submission, a parent comment has a prefix of </w:t>
+      </w:r>
+      <m:oMath>
+        <m:r>
+          <w:rPr>
+            <w:rFonts w:ascii="Cambria Math" w:eastAsiaTheme="minorEastAsia" w:hAnsi="Cambria Math"/>
+          </w:rPr>
+          <m:t>t1</m:t>
+        </m:r>
+      </m:oMath>
+      <w:r>
+        <w:rPr>
+          <w:rFonts w:eastAsiaTheme="minorEastAsia"/>
+        </w:rPr>
+        <w:t xml:space="preserve"> before it</w:t>
+      </w:r>
+    </w:p>
+    <w:p/>
+    <w:p>
+      <w:pPr>
+        <w:rPr>
+          <w:lang w:val="en-IE"/>
+        </w:rPr>
+      </w:pPr>
+      <w:r>
+        <w:rPr>
+          <w:rStyle w:val="Strong"/>
+        </w:rPr>
+        <w:t xml:space="preserve">Typical </w:t>
+      </w:r>
+      <w:r>
+        <w:rPr>
+          <w:rStyle w:val="Strong"/>
+        </w:rPr>
+        <w:t xml:space="preserve">Comment </w:t>
+      </w:r>
+      <w:r>
+        <w:rPr>
+          <w:rStyle w:val="Strong"/>
+        </w:rPr>
+        <w:t>Attributes</w:t>
+      </w:r>
+    </w:p>
+    <w:p>
+      <w:r>
+        <w:t xml:space="preserve">This table describes attributes that typically belong to objects of this class. Since attributes are dynamically provided (see </w:t>
+      </w:r>
+      <w:hyperlink r:id="rId22" w:anchor="determine-available-attributes-of-an-object" w:history="1">
+        <w:r>
+          <w:rPr>
+            <w:rStyle w:val="std"/>
+            <w:color w:val="0000FF"/>
+          </w:rPr>
+          <w:t>Determine Available Attributes of an Object</w:t>
+        </w:r>
+      </w:hyperlink>
+      <w:r>
+        <w:t>), there is not a guarantee that these attributes will always be present, nor is this list comprehensive in any way.</w:t>
+      </w:r>
+    </w:p>
+    <w:p>
+      <w:hyperlink r:id="rId23" w:history="1">
+        <w:r>
+          <w:rPr>
+            <w:rStyle w:val="Hyperlink"/>
+          </w:rPr>
+          <w:t>Link to table</w:t>
+        </w:r>
+      </w:hyperlink>
+    </w:p>
     <w:p/>
     <w:p/>
     <w:p/>
@@ -1293,13 +1919,8 @@
       <w:pPr>
         <w:ind w:left="2160" w:hanging="2160"/>
       </w:pPr>
-      <w:proofErr w:type="spellStart"/>
-      <w:r>
-        <w:t>Comment.parent</w:t>
-      </w:r>
-      <w:proofErr w:type="spellEnd"/>
-      <w:r>
-        <w:t>()</w:t>
+      <w:r>
+        <w:t>Comment.parent()</w:t>
       </w:r>
       <w:r>
         <w:tab/>
@@ -1332,95 +1953,74 @@
           <w:u w:val="single"/>
         </w:rPr>
       </w:pPr>
-      <w:proofErr w:type="gramStart"/>
       <w:r>
         <w:rPr>
           <w:u w:val="single"/>
         </w:rPr>
-        <w:t>.list</w:t>
-      </w:r>
-      <w:proofErr w:type="gramEnd"/>
-      <w:r>
+        <w:t>.list()</w:t>
+      </w:r>
+    </w:p>
+    <w:p>
+      <w:r>
+        <w:t xml:space="preserve">The .list() is a PRAW functionality, it returns a flattened list of all Comments. This list may contain </w:t>
+      </w:r>
+      <w:proofErr w:type="spellStart"/>
+      <w:r>
+        <w:t>MoreComments</w:t>
+      </w:r>
+      <w:proofErr w:type="spellEnd"/>
+      <w:r>
+        <w:t xml:space="preserve"> instances if </w:t>
+      </w:r>
+      <w:proofErr w:type="spellStart"/>
+      <w:r>
+        <w:t>replace_more</w:t>
+      </w:r>
+      <w:proofErr w:type="spellEnd"/>
+      <w:r>
+        <w:t xml:space="preserve">() was not called first. </w:t>
+      </w:r>
+    </w:p>
+    <w:p>
+      <w:r>
+        <w:t xml:space="preserve">So, the order you get things when you use the </w:t>
+      </w:r>
+      <w:proofErr w:type="spellStart"/>
+      <w:r>
+        <w:t>comments.list</w:t>
+      </w:r>
+      <w:proofErr w:type="spellEnd"/>
+      <w:r>
+        <w:t>() is all of the top level comments, followed by 2nd level comments, followed by 3rd level, so these still aren't necessarily sorted how you want them, but you have all comments, and can access every comment's id and parent's id.</w:t>
+      </w:r>
+    </w:p>
+    <w:p/>
+    <w:p>
+      <w:pPr>
         <w:rPr>
           <w:u w:val="single"/>
         </w:rPr>
-        <w:t>()</w:t>
-      </w:r>
-    </w:p>
-    <w:p>
-      <w:proofErr w:type="gramStart"/>
-      <w:r>
-        <w:t>The .list</w:t>
-      </w:r>
-      <w:proofErr w:type="gramEnd"/>
-      <w:r>
-        <w:t xml:space="preserve">() is a PRAW functionality, it returns a flattened list of all Comments. This list may contain </w:t>
+      </w:pPr>
+      <w:r>
+        <w:rPr>
+          <w:u w:val="single"/>
+        </w:rPr>
+        <w:t>.replacemore</w:t>
+      </w:r>
+    </w:p>
+    <w:p>
+      <w:r>
+        <w:t>.</w:t>
       </w:r>
       <w:proofErr w:type="spellStart"/>
       <w:r>
-        <w:t>MoreComments</w:t>
+        <w:t>replace_more</w:t>
       </w:r>
       <w:proofErr w:type="spellEnd"/>
       <w:r>
-        <w:t xml:space="preserve"> instances if </w:t>
-      </w:r>
-      <w:proofErr w:type="spellStart"/>
-      <w:r>
-        <w:t>replace_</w:t>
-      </w:r>
-      <w:proofErr w:type="gramStart"/>
-      <w:r>
-        <w:t>more</w:t>
-      </w:r>
-      <w:proofErr w:type="spellEnd"/>
-      <w:r>
-        <w:t>(</w:t>
-      </w:r>
-      <w:proofErr w:type="gramEnd"/>
-      <w:r>
-        <w:t xml:space="preserve">) was not called first. </w:t>
-      </w:r>
-    </w:p>
-    <w:p>
-      <w:r>
-        <w:t xml:space="preserve">So, the order you get things when you use the </w:t>
-      </w:r>
-      <w:proofErr w:type="spellStart"/>
-      <w:r>
-        <w:t>comments.list</w:t>
-      </w:r>
-      <w:proofErr w:type="spellEnd"/>
-      <w:r>
-        <w:t>() is all of the top level comments, followed by 2nd level comments, followed by 3rd level, so these still aren't necessarily sorted how you want them, but you have all comments, and can access every comment's id and parent's id.</w:t>
-      </w:r>
-    </w:p>
-    <w:p/>
-    <w:p>
-      <w:pPr>
-        <w:rPr>
-          <w:u w:val="single"/>
-        </w:rPr>
-      </w:pPr>
-      <w:r>
-        <w:rPr>
-          <w:u w:val="single"/>
-        </w:rPr>
-        <w:t>.replacemore</w:t>
-      </w:r>
-    </w:p>
-    <w:p>
-      <w:r>
-        <w:t>.</w:t>
-      </w:r>
-      <w:proofErr w:type="spellStart"/>
-      <w:r>
-        <w:t>replace_more</w:t>
-      </w:r>
-      <w:proofErr w:type="spellEnd"/>
-      <w:r>
         <w:t xml:space="preserve">(limit=0) we set the limit to 0 to remove all </w:t>
       </w:r>
-      <w:hyperlink r:id="rId22" w:anchor="praw.models.MoreComments" w:tooltip="praw.models.MoreComments" w:history="1">
+      <w:hyperlink r:id="rId24" w:anchor="praw.models.MoreComments" w:tooltip="praw.models.MoreComments" w:history="1">
         <w:proofErr w:type="spellStart"/>
         <w:r>
           <w:rPr>
@@ -1439,15 +2039,15 @@
     </w:p>
     <w:p>
       <w:r>
-        <w:t>on really long comments, there will be a ‘</w:t>
+        <w:t xml:space="preserve">on </w:t>
       </w:r>
       <w:proofErr w:type="gramStart"/>
       <w:r>
-        <w:t>load  more</w:t>
+        <w:t>really long</w:t>
       </w:r>
       <w:proofErr w:type="gramEnd"/>
       <w:r>
-        <w:t xml:space="preserve"> comments’ link which is a ‘</w:t>
+        <w:t xml:space="preserve"> comments, there will be a ‘load  more comments’ link which is a ‘</w:t>
       </w:r>
       <w:proofErr w:type="spellStart"/>
       <w:r>
@@ -1482,7 +2082,38 @@
     <w:p/>
     <w:p/>
     <w:p/>
-    <w:p/>
+    <w:p>
+      <w:pPr>
+        <w:rPr>
+          <w:b/>
+        </w:rPr>
+      </w:pPr>
+      <w:r>
+        <w:rPr>
+          <w:b/>
+        </w:rPr>
+        <w:lastRenderedPageBreak/>
+        <w:t>s</w:t>
+      </w:r>
+      <w:r>
+        <w:rPr>
+          <w:b/>
+        </w:rPr>
+        <w:t>ean_script_application</w:t>
+      </w:r>
+      <w:r>
+        <w:rPr>
+          <w:b/>
+        </w:rPr>
+        <w:t>_live</w:t>
+      </w:r>
+      <w:r>
+        <w:rPr>
+          <w:b/>
+        </w:rPr>
+        <w:t>.py</w:t>
+      </w:r>
+    </w:p>
     <w:p>
       <w:pPr>
         <w:rPr>
@@ -1498,6 +2129,11 @@
     </w:p>
     <w:p>
       <w:pPr>
+        <w:pStyle w:val="ListParagraph"/>
+        <w:numPr>
+          <w:ilvl w:val="0"/>
+          <w:numId w:val="6"/>
+        </w:numPr>
         <w:rPr>
           <w:sz w:val="24"/>
         </w:rPr>
@@ -1506,9 +2142,372 @@
         <w:rPr>
           <w:sz w:val="24"/>
         </w:rPr>
-        <w:t>How do we rebuild the comment tree?</w:t>
-      </w:r>
-    </w:p>
+        <w:t>We can stream posts in a subreddit</w:t>
+      </w:r>
+    </w:p>
+    <w:p>
+      <w:pPr>
+        <w:pStyle w:val="ListParagraph"/>
+        <w:numPr>
+          <w:ilvl w:val="0"/>
+          <w:numId w:val="6"/>
+        </w:numPr>
+        <w:rPr>
+          <w:sz w:val="24"/>
+        </w:rPr>
+      </w:pPr>
+      <w:r>
+        <w:rPr>
+          <w:sz w:val="24"/>
+        </w:rPr>
+        <w:t>We can stream comments</w:t>
+      </w:r>
+    </w:p>
+    <w:p>
+      <w:pPr>
+        <w:rPr>
+          <w:sz w:val="24"/>
+        </w:rPr>
+      </w:pPr>
+      <w:r>
+        <w:rPr>
+          <w:noProof/>
+        </w:rPr>
+        <mc:AlternateContent>
+          <mc:Choice Requires="wps">
+            <w:drawing>
+              <wp:anchor distT="45720" distB="45720" distL="114300" distR="114300" simplePos="0" relativeHeight="251661312" behindDoc="0" locked="0" layoutInCell="1" allowOverlap="1" wp14:anchorId="01E88451" wp14:editId="5028BE9D">
+                <wp:simplePos x="0" y="0"/>
+                <wp:positionH relativeFrom="margin">
+                  <wp:posOffset>0</wp:posOffset>
+                </wp:positionH>
+                <wp:positionV relativeFrom="paragraph">
+                  <wp:posOffset>343535</wp:posOffset>
+                </wp:positionV>
+                <wp:extent cx="5581650" cy="1404620"/>
+                <wp:effectExtent l="0" t="0" r="19050" b="14605"/>
+                <wp:wrapSquare wrapText="bothSides"/>
+                <wp:docPr id="2" name="Text Box 2"/>
+                <wp:cNvGraphicFramePr>
+                  <a:graphicFrameLocks xmlns:a="http://schemas.openxmlformats.org/drawingml/2006/main"/>
+                </wp:cNvGraphicFramePr>
+                <a:graphic xmlns:a="http://schemas.openxmlformats.org/drawingml/2006/main">
+                  <a:graphicData uri="http://schemas.microsoft.com/office/word/2010/wordprocessingShape">
+                    <wps:wsp>
+                      <wps:cNvSpPr txBox="1">
+                        <a:spLocks noChangeArrowheads="1"/>
+                      </wps:cNvSpPr>
+                      <wps:spPr bwMode="auto">
+                        <a:xfrm>
+                          <a:off x="0" y="0"/>
+                          <a:ext cx="5581650" cy="1404620"/>
+                        </a:xfrm>
+                        <a:prstGeom prst="rect">
+                          <a:avLst/>
+                        </a:prstGeom>
+                        <a:solidFill>
+                          <a:srgbClr val="FFFFFF"/>
+                        </a:solidFill>
+                        <a:ln w="9525">
+                          <a:solidFill>
+                            <a:srgbClr val="000000"/>
+                          </a:solidFill>
+                          <a:miter lim="800000"/>
+                          <a:headEnd/>
+                          <a:tailEnd/>
+                        </a:ln>
+                      </wps:spPr>
+                      <wps:txbx>
+                        <w:txbxContent>
+                          <w:p>
+                            <w:pPr>
+                              <w:rPr>
+                                <w:bCs/>
+                                <w:noProof/>
+                              </w:rPr>
+                            </w:pPr>
+                            <w:r>
+                              <w:rPr>
+                                <w:bCs/>
+                                <w:noProof/>
+                              </w:rPr>
+                              <w:t>reddit.comment(</w:t>
+                            </w:r>
+                            <w:r>
+                              <w:rPr>
+                                <w:bCs/>
+                                <w:noProof/>
+                              </w:rPr>
+                              <w:t>comment.parent()</w:t>
+                            </w:r>
+                            <w:r>
+                              <w:rPr>
+                                <w:bCs/>
+                                <w:noProof/>
+                              </w:rPr>
+                              <w:t>)</w:t>
+                            </w:r>
+                            <w:r>
+                              <w:rPr>
+                                <w:bCs/>
+                                <w:noProof/>
+                              </w:rPr>
+                              <w:tab/>
+                              <w:t>-finds original submission or parent of comment</w:t>
+                            </w:r>
+                          </w:p>
+                        </w:txbxContent>
+                      </wps:txbx>
+                      <wps:bodyPr rot="0" vert="horz" wrap="square" lIns="91440" tIns="45720" rIns="91440" bIns="45720" anchor="t" anchorCtr="0">
+                        <a:spAutoFit/>
+                      </wps:bodyPr>
+                    </wps:wsp>
+                  </a:graphicData>
+                </a:graphic>
+                <wp14:sizeRelH relativeFrom="margin">
+                  <wp14:pctWidth>0</wp14:pctWidth>
+                </wp14:sizeRelH>
+                <wp14:sizeRelV relativeFrom="margin">
+                  <wp14:pctHeight>20000</wp14:pctHeight>
+                </wp14:sizeRelV>
+              </wp:anchor>
+            </w:drawing>
+          </mc:Choice>
+          <mc:Fallback>
+            <w:pict>
+              <v:shape w14:anchorId="01E88451" id="_x0000_s1027" type="#_x0000_t202" style="position:absolute;margin-left:0;margin-top:27.05pt;width:439.5pt;height:110.6pt;z-index:251661312;visibility:visible;mso-wrap-style:square;mso-width-percent:0;mso-height-percent:200;mso-wrap-distance-left:9pt;mso-wrap-distance-top:3.6pt;mso-wrap-distance-right:9pt;mso-wrap-distance-bottom:3.6pt;mso-position-horizontal:absolute;mso-position-horizontal-relative:margin;mso-position-vertical:absolute;mso-position-vertical-relative:text;mso-width-percent:0;mso-height-percent:200;mso-width-relative:margin;mso-height-relative:margin;v-text-anchor:top" o:gfxdata="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">
+                <v:textbox style="mso-fit-shape-to-text:t">
+                  <w:txbxContent>
+                    <w:p>
+                      <w:pPr>
+                        <w:rPr>
+                          <w:bCs/>
+                          <w:noProof/>
+                        </w:rPr>
+                      </w:pPr>
+                      <w:r>
+                        <w:rPr>
+                          <w:bCs/>
+                          <w:noProof/>
+                        </w:rPr>
+                        <w:t>reddit.comment(</w:t>
+                      </w:r>
+                      <w:r>
+                        <w:rPr>
+                          <w:bCs/>
+                          <w:noProof/>
+                        </w:rPr>
+                        <w:t>comment.parent()</w:t>
+                      </w:r>
+                      <w:r>
+                        <w:rPr>
+                          <w:bCs/>
+                          <w:noProof/>
+                        </w:rPr>
+                        <w:t>)</w:t>
+                      </w:r>
+                      <w:r>
+                        <w:rPr>
+                          <w:bCs/>
+                          <w:noProof/>
+                        </w:rPr>
+                        <w:tab/>
+                        <w:t>-finds original submission or parent of comment</w:t>
+                      </w:r>
+                    </w:p>
+                  </w:txbxContent>
+                </v:textbox>
+                <w10:wrap type="square" anchorx="margin"/>
+              </v:shape>
+            </w:pict>
+          </mc:Fallback>
+        </mc:AlternateContent>
+      </w:r>
+    </w:p>
+    <w:p>
+      <w:pPr>
+        <w:rPr>
+          <w:sz w:val="24"/>
+        </w:rPr>
+      </w:pPr>
+    </w:p>
+    <w:p>
+      <w:pPr>
+        <w:rPr>
+          <w:sz w:val="24"/>
+        </w:rPr>
+      </w:pPr>
+    </w:p>
+    <w:p>
+      <w:pPr>
+        <w:rPr>
+          <w:sz w:val="24"/>
+        </w:rPr>
+      </w:pPr>
+    </w:p>
+    <w:p>
+      <w:pPr>
+        <w:rPr>
+          <w:sz w:val="24"/>
+        </w:rPr>
+      </w:pPr>
+    </w:p>
+    <w:p>
+      <w:pPr>
+        <w:rPr>
+          <w:sz w:val="24"/>
+        </w:rPr>
+      </w:pPr>
+    </w:p>
+    <w:p>
+      <w:pPr>
+        <w:rPr>
+          <w:sz w:val="24"/>
+        </w:rPr>
+      </w:pPr>
+    </w:p>
+    <w:p>
+      <w:pPr>
+        <w:rPr>
+          <w:sz w:val="24"/>
+        </w:rPr>
+      </w:pPr>
+    </w:p>
+    <w:p>
+      <w:pPr>
+        <w:rPr>
+          <w:sz w:val="24"/>
+        </w:rPr>
+      </w:pPr>
+    </w:p>
+    <w:p>
+      <w:pPr>
+        <w:rPr>
+          <w:sz w:val="24"/>
+        </w:rPr>
+      </w:pPr>
+    </w:p>
+    <w:p>
+      <w:pPr>
+        <w:rPr>
+          <w:sz w:val="24"/>
+        </w:rPr>
+      </w:pPr>
+    </w:p>
+    <w:p>
+      <w:pPr>
+        <w:rPr>
+          <w:sz w:val="24"/>
+        </w:rPr>
+      </w:pPr>
+    </w:p>
+    <w:p>
+      <w:pPr>
+        <w:rPr>
+          <w:sz w:val="24"/>
+        </w:rPr>
+      </w:pPr>
+    </w:p>
+    <w:p>
+      <w:pPr>
+        <w:rPr>
+          <w:sz w:val="24"/>
+        </w:rPr>
+      </w:pPr>
+    </w:p>
+    <w:p>
+      <w:pPr>
+        <w:rPr>
+          <w:sz w:val="24"/>
+        </w:rPr>
+      </w:pPr>
+    </w:p>
+    <w:p>
+      <w:pPr>
+        <w:rPr>
+          <w:sz w:val="24"/>
+        </w:rPr>
+      </w:pPr>
+    </w:p>
+    <w:p>
+      <w:pPr>
+        <w:rPr>
+          <w:sz w:val="24"/>
+        </w:rPr>
+      </w:pPr>
+    </w:p>
+    <w:p>
+      <w:pPr>
+        <w:rPr>
+          <w:sz w:val="24"/>
+        </w:rPr>
+      </w:pPr>
+    </w:p>
+    <w:p>
+      <w:pPr>
+        <w:rPr>
+          <w:sz w:val="24"/>
+        </w:rPr>
+      </w:pPr>
+    </w:p>
+    <w:p>
+      <w:pPr>
+        <w:rPr>
+          <w:sz w:val="24"/>
+        </w:rPr>
+      </w:pPr>
+    </w:p>
+    <w:p>
+      <w:pPr>
+        <w:rPr>
+          <w:sz w:val="24"/>
+        </w:rPr>
+      </w:pPr>
+    </w:p>
+    <w:p>
+      <w:pPr>
+        <w:rPr>
+          <w:sz w:val="24"/>
+        </w:rPr>
+      </w:pPr>
+    </w:p>
+    <w:p>
+      <w:pPr>
+        <w:rPr>
+          <w:sz w:val="24"/>
+        </w:rPr>
+      </w:pPr>
+    </w:p>
+    <w:p>
+      <w:pPr>
+        <w:rPr>
+          <w:sz w:val="24"/>
+        </w:rPr>
+      </w:pPr>
+    </w:p>
+    <w:p>
+      <w:pPr>
+        <w:rPr>
+          <w:sz w:val="24"/>
+        </w:rPr>
+      </w:pPr>
+    </w:p>
+    <w:p>
+      <w:pPr>
+        <w:rPr>
+          <w:sz w:val="24"/>
+        </w:rPr>
+      </w:pPr>
+    </w:p>
+    <w:p>
+      <w:pPr>
+        <w:pStyle w:val="Heading2"/>
+      </w:pPr>
+      <w:r>
+        <w:t>JSON Library</w:t>
+      </w:r>
+    </w:p>
+    <w:p/>
     <w:sectPr>
       <w:pgSz w:w="11906" w:h="16838"/>
       <w:pgMar w:top="1440" w:right="1440" w:bottom="1440" w:left="1440" w:header="708" w:footer="708" w:gutter="0"/>
@@ -2007,6 +3006,232 @@
     </w:lvl>
   </w:abstractNum>
   <w:abstractNum w:abstractNumId="4" w15:restartNumberingAfterBreak="0">
+    <w:nsid w:val="30AD1425"/>
+    <w:multiLevelType w:val="hybridMultilevel"/>
+    <w:tmpl w:val="ECBEF3C4"/>
+    <w:lvl w:ilvl="0" w:tplc="18090001">
+      <w:start w:val="1"/>
+      <w:numFmt w:val="bullet"/>
+      <w:lvlText w:val=""/>
+      <w:lvlJc w:val="left"/>
+      <w:pPr>
+        <w:ind w:left="720" w:hanging="360"/>
+      </w:pPr>
+      <w:rPr>
+        <w:rFonts w:ascii="Symbol" w:hAnsi="Symbol" w:hint="default"/>
+      </w:rPr>
+    </w:lvl>
+    <w:lvl w:ilvl="1" w:tplc="18090003" w:tentative="1">
+      <w:start w:val="1"/>
+      <w:numFmt w:val="bullet"/>
+      <w:lvlText w:val="o"/>
+      <w:lvlJc w:val="left"/>
+      <w:pPr>
+        <w:ind w:left="1440" w:hanging="360"/>
+      </w:pPr>
+      <w:rPr>
+        <w:rFonts w:ascii="Courier New" w:hAnsi="Courier New" w:cs="Courier New" w:hint="default"/>
+      </w:rPr>
+    </w:lvl>
+    <w:lvl w:ilvl="2" w:tplc="18090005" w:tentative="1">
+      <w:start w:val="1"/>
+      <w:numFmt w:val="bullet"/>
+      <w:lvlText w:val=""/>
+      <w:lvlJc w:val="left"/>
+      <w:pPr>
+        <w:ind w:left="2160" w:hanging="360"/>
+      </w:pPr>
+      <w:rPr>
+        <w:rFonts w:ascii="Wingdings" w:hAnsi="Wingdings" w:hint="default"/>
+      </w:rPr>
+    </w:lvl>
+    <w:lvl w:ilvl="3" w:tplc="18090001" w:tentative="1">
+      <w:start w:val="1"/>
+      <w:numFmt w:val="bullet"/>
+      <w:lvlText w:val=""/>
+      <w:lvlJc w:val="left"/>
+      <w:pPr>
+        <w:ind w:left="2880" w:hanging="360"/>
+      </w:pPr>
+      <w:rPr>
+        <w:rFonts w:ascii="Symbol" w:hAnsi="Symbol" w:hint="default"/>
+      </w:rPr>
+    </w:lvl>
+    <w:lvl w:ilvl="4" w:tplc="18090003" w:tentative="1">
+      <w:start w:val="1"/>
+      <w:numFmt w:val="bullet"/>
+      <w:lvlText w:val="o"/>
+      <w:lvlJc w:val="left"/>
+      <w:pPr>
+        <w:ind w:left="3600" w:hanging="360"/>
+      </w:pPr>
+      <w:rPr>
+        <w:rFonts w:ascii="Courier New" w:hAnsi="Courier New" w:cs="Courier New" w:hint="default"/>
+      </w:rPr>
+    </w:lvl>
+    <w:lvl w:ilvl="5" w:tplc="18090005" w:tentative="1">
+      <w:start w:val="1"/>
+      <w:numFmt w:val="bullet"/>
+      <w:lvlText w:val=""/>
+      <w:lvlJc w:val="left"/>
+      <w:pPr>
+        <w:ind w:left="4320" w:hanging="360"/>
+      </w:pPr>
+      <w:rPr>
+        <w:rFonts w:ascii="Wingdings" w:hAnsi="Wingdings" w:hint="default"/>
+      </w:rPr>
+    </w:lvl>
+    <w:lvl w:ilvl="6" w:tplc="18090001" w:tentative="1">
+      <w:start w:val="1"/>
+      <w:numFmt w:val="bullet"/>
+      <w:lvlText w:val=""/>
+      <w:lvlJc w:val="left"/>
+      <w:pPr>
+        <w:ind w:left="5040" w:hanging="360"/>
+      </w:pPr>
+      <w:rPr>
+        <w:rFonts w:ascii="Symbol" w:hAnsi="Symbol" w:hint="default"/>
+      </w:rPr>
+    </w:lvl>
+    <w:lvl w:ilvl="7" w:tplc="18090003" w:tentative="1">
+      <w:start w:val="1"/>
+      <w:numFmt w:val="bullet"/>
+      <w:lvlText w:val="o"/>
+      <w:lvlJc w:val="left"/>
+      <w:pPr>
+        <w:ind w:left="5760" w:hanging="360"/>
+      </w:pPr>
+      <w:rPr>
+        <w:rFonts w:ascii="Courier New" w:hAnsi="Courier New" w:cs="Courier New" w:hint="default"/>
+      </w:rPr>
+    </w:lvl>
+    <w:lvl w:ilvl="8" w:tplc="18090005" w:tentative="1">
+      <w:start w:val="1"/>
+      <w:numFmt w:val="bullet"/>
+      <w:lvlText w:val=""/>
+      <w:lvlJc w:val="left"/>
+      <w:pPr>
+        <w:ind w:left="6480" w:hanging="360"/>
+      </w:pPr>
+      <w:rPr>
+        <w:rFonts w:ascii="Wingdings" w:hAnsi="Wingdings" w:hint="default"/>
+      </w:rPr>
+    </w:lvl>
+  </w:abstractNum>
+  <w:abstractNum w:abstractNumId="5" w15:restartNumberingAfterBreak="0">
+    <w:nsid w:val="4E0B327E"/>
+    <w:multiLevelType w:val="hybridMultilevel"/>
+    <w:tmpl w:val="78E20620"/>
+    <w:lvl w:ilvl="0" w:tplc="18090001">
+      <w:start w:val="1"/>
+      <w:numFmt w:val="bullet"/>
+      <w:lvlText w:val=""/>
+      <w:lvlJc w:val="left"/>
+      <w:pPr>
+        <w:ind w:left="720" w:hanging="360"/>
+      </w:pPr>
+      <w:rPr>
+        <w:rFonts w:ascii="Symbol" w:hAnsi="Symbol" w:hint="default"/>
+      </w:rPr>
+    </w:lvl>
+    <w:lvl w:ilvl="1" w:tplc="18090003" w:tentative="1">
+      <w:start w:val="1"/>
+      <w:numFmt w:val="bullet"/>
+      <w:lvlText w:val="o"/>
+      <w:lvlJc w:val="left"/>
+      <w:pPr>
+        <w:ind w:left="1440" w:hanging="360"/>
+      </w:pPr>
+      <w:rPr>
+        <w:rFonts w:ascii="Courier New" w:hAnsi="Courier New" w:cs="Courier New" w:hint="default"/>
+      </w:rPr>
+    </w:lvl>
+    <w:lvl w:ilvl="2" w:tplc="18090005" w:tentative="1">
+      <w:start w:val="1"/>
+      <w:numFmt w:val="bullet"/>
+      <w:lvlText w:val=""/>
+      <w:lvlJc w:val="left"/>
+      <w:pPr>
+        <w:ind w:left="2160" w:hanging="360"/>
+      </w:pPr>
+      <w:rPr>
+        <w:rFonts w:ascii="Wingdings" w:hAnsi="Wingdings" w:hint="default"/>
+      </w:rPr>
+    </w:lvl>
+    <w:lvl w:ilvl="3" w:tplc="18090001" w:tentative="1">
+      <w:start w:val="1"/>
+      <w:numFmt w:val="bullet"/>
+      <w:lvlText w:val=""/>
+      <w:lvlJc w:val="left"/>
+      <w:pPr>
+        <w:ind w:left="2880" w:hanging="360"/>
+      </w:pPr>
+      <w:rPr>
+        <w:rFonts w:ascii="Symbol" w:hAnsi="Symbol" w:hint="default"/>
+      </w:rPr>
+    </w:lvl>
+    <w:lvl w:ilvl="4" w:tplc="18090003" w:tentative="1">
+      <w:start w:val="1"/>
+      <w:numFmt w:val="bullet"/>
+      <w:lvlText w:val="o"/>
+      <w:lvlJc w:val="left"/>
+      <w:pPr>
+        <w:ind w:left="3600" w:hanging="360"/>
+      </w:pPr>
+      <w:rPr>
+        <w:rFonts w:ascii="Courier New" w:hAnsi="Courier New" w:cs="Courier New" w:hint="default"/>
+      </w:rPr>
+    </w:lvl>
+    <w:lvl w:ilvl="5" w:tplc="18090005" w:tentative="1">
+      <w:start w:val="1"/>
+      <w:numFmt w:val="bullet"/>
+      <w:lvlText w:val=""/>
+      <w:lvlJc w:val="left"/>
+      <w:pPr>
+        <w:ind w:left="4320" w:hanging="360"/>
+      </w:pPr>
+      <w:rPr>
+        <w:rFonts w:ascii="Wingdings" w:hAnsi="Wingdings" w:hint="default"/>
+      </w:rPr>
+    </w:lvl>
+    <w:lvl w:ilvl="6" w:tplc="18090001" w:tentative="1">
+      <w:start w:val="1"/>
+      <w:numFmt w:val="bullet"/>
+      <w:lvlText w:val=""/>
+      <w:lvlJc w:val="left"/>
+      <w:pPr>
+        <w:ind w:left="5040" w:hanging="360"/>
+      </w:pPr>
+      <w:rPr>
+        <w:rFonts w:ascii="Symbol" w:hAnsi="Symbol" w:hint="default"/>
+      </w:rPr>
+    </w:lvl>
+    <w:lvl w:ilvl="7" w:tplc="18090003" w:tentative="1">
+      <w:start w:val="1"/>
+      <w:numFmt w:val="bullet"/>
+      <w:lvlText w:val="o"/>
+      <w:lvlJc w:val="left"/>
+      <w:pPr>
+        <w:ind w:left="5760" w:hanging="360"/>
+      </w:pPr>
+      <w:rPr>
+        <w:rFonts w:ascii="Courier New" w:hAnsi="Courier New" w:cs="Courier New" w:hint="default"/>
+      </w:rPr>
+    </w:lvl>
+    <w:lvl w:ilvl="8" w:tplc="18090005" w:tentative="1">
+      <w:start w:val="1"/>
+      <w:numFmt w:val="bullet"/>
+      <w:lvlText w:val=""/>
+      <w:lvlJc w:val="left"/>
+      <w:pPr>
+        <w:ind w:left="6480" w:hanging="360"/>
+      </w:pPr>
+      <w:rPr>
+        <w:rFonts w:ascii="Wingdings" w:hAnsi="Wingdings" w:hint="default"/>
+      </w:rPr>
+    </w:lvl>
+  </w:abstractNum>
+  <w:abstractNum w:abstractNumId="6" w15:restartNumberingAfterBreak="0">
     <w:nsid w:val="6A076E19"/>
     <w:multiLevelType w:val="hybridMultilevel"/>
     <w:tmpl w:val="3AB6E1E8"/>
@@ -2119,7 +3344,7 @@
     </w:lvl>
   </w:abstractNum>
   <w:num w:numId="1">
-    <w:abstractNumId w:val="4"/>
+    <w:abstractNumId w:val="6"/>
   </w:num>
   <w:num w:numId="2">
     <w:abstractNumId w:val="3"/>
@@ -2132,6 +3357,12 @@
   </w:num>
   <w:num w:numId="5">
     <w:abstractNumId w:val="2"/>
+  </w:num>
+  <w:num w:numId="6">
+    <w:abstractNumId w:val="4"/>
+  </w:num>
+  <w:num w:numId="7">
+    <w:abstractNumId w:val="5"/>
   </w:num>
 </w:numbering>
 </file>
@@ -2764,6 +3995,33 @@
     <w:basedOn w:val="DefaultParagraphFont"/>
     <w:rsid w:val="00E41E39"/>
   </w:style>
+  <w:style w:type="character" w:styleId="PlaceholderText">
+    <w:name w:val="Placeholder Text"/>
+    <w:basedOn w:val="DefaultParagraphFont"/>
+    <w:uiPriority w:val="99"/>
+    <w:semiHidden/>
+    <w:rsid w:val="004970C6"/>
+    <w:rPr>
+      <w:color w:val="808080"/>
+    </w:rPr>
+  </w:style>
+  <w:style w:type="paragraph" w:styleId="NormalWeb">
+    <w:name w:val="Normal (Web)"/>
+    <w:basedOn w:val="Normal"/>
+    <w:uiPriority w:val="99"/>
+    <w:semiHidden/>
+    <w:unhideWhenUsed/>
+    <w:rsid w:val="00F95AD5"/>
+    <w:pPr>
+      <w:spacing w:before="100" w:beforeAutospacing="1" w:after="100" w:afterAutospacing="1" w:line="240" w:lineRule="auto"/>
+    </w:pPr>
+    <w:rPr>
+      <w:rFonts w:ascii="Times New Roman" w:eastAsia="Times New Roman" w:hAnsi="Times New Roman" w:cs="Times New Roman"/>
+      <w:sz w:val="24"/>
+      <w:szCs w:val="24"/>
+      <w:lang w:val="en-IE" w:eastAsia="en-IE"/>
+    </w:rPr>
+  </w:style>
 </w:styles>
 </file>
 

</xml_diff>

<commit_message>
Looked into Parsing the Reddit comments, first step will be to normalise comments and tokenise them, a lot of research to be done
</commit_message>
<xml_diff>
--- a/PRAW Research.docx
+++ b/PRAW Research.docx
@@ -1292,11 +1292,6 @@
                                 <w:noProof/>
                               </w:rPr>
                               <w:tab/>
-                            </w:r>
-                            <w:r>
-                              <w:rPr>
-                                <w:noProof/>
-                              </w:rPr>
                               <w:t>c8h7gh</w:t>
                             </w:r>
                           </w:p>
@@ -1332,11 +1327,6 @@
                                 <w:noProof/>
                               </w:rPr>
                               <w:tab/>
-                            </w:r>
-                            <w:r>
-                              <w:rPr>
-                                <w:noProof/>
-                              </w:rPr>
                               <w:t>eso3w1u</w:t>
                             </w:r>
                           </w:p>
@@ -1392,11 +1382,6 @@
                                 <w:noProof/>
                               </w:rPr>
                               <w:tab/>
-                            </w:r>
-                            <w:r>
-                              <w:rPr>
-                                <w:noProof/>
-                              </w:rPr>
                               <w:t>c8h7gh</w:t>
                             </w:r>
                           </w:p>
@@ -1432,11 +1417,6 @@
                                 <w:noProof/>
                               </w:rPr>
                               <w:tab/>
-                            </w:r>
-                            <w:r>
-                              <w:rPr>
-                                <w:noProof/>
-                              </w:rPr>
                               <w:t>t3_c8h7gh</w:t>
                             </w:r>
                           </w:p>
@@ -1451,14 +1431,7 @@
                                 <w:b/>
                                 <w:noProof/>
                               </w:rPr>
-                              <w:t>comment.submission</w:t>
-                            </w:r>
-                            <w:r>
-                              <w:rPr>
-                                <w:b/>
-                                <w:noProof/>
-                              </w:rPr>
-                              <w:t xml:space="preserve">: </w:t>
+                              <w:t xml:space="preserve">comment.submission: </w:t>
                             </w:r>
                             <w:r>
                               <w:rPr>
@@ -1472,11 +1445,6 @@
                                 <w:noProof/>
                               </w:rPr>
                               <w:tab/>
-                            </w:r>
-                            <w:r>
-                              <w:rPr>
-                                <w:noProof/>
-                              </w:rPr>
                               <w:t>c8h7gh</w:t>
                             </w:r>
                           </w:p>
@@ -1538,11 +1506,6 @@
                           <w:noProof/>
                         </w:rPr>
                         <w:tab/>
-                      </w:r>
-                      <w:r>
-                        <w:rPr>
-                          <w:noProof/>
-                        </w:rPr>
                         <w:t>c8h7gh</w:t>
                       </w:r>
                     </w:p>
@@ -1578,11 +1541,6 @@
                           <w:noProof/>
                         </w:rPr>
                         <w:tab/>
-                      </w:r>
-                      <w:r>
-                        <w:rPr>
-                          <w:noProof/>
-                        </w:rPr>
                         <w:t>eso3w1u</w:t>
                       </w:r>
                     </w:p>
@@ -1638,11 +1596,6 @@
                           <w:noProof/>
                         </w:rPr>
                         <w:tab/>
-                      </w:r>
-                      <w:r>
-                        <w:rPr>
-                          <w:noProof/>
-                        </w:rPr>
                         <w:t>c8h7gh</w:t>
                       </w:r>
                     </w:p>
@@ -1678,11 +1631,6 @@
                           <w:noProof/>
                         </w:rPr>
                         <w:tab/>
-                      </w:r>
-                      <w:r>
-                        <w:rPr>
-                          <w:noProof/>
-                        </w:rPr>
                         <w:t>t3_c8h7gh</w:t>
                       </w:r>
                     </w:p>
@@ -1697,14 +1645,7 @@
                           <w:b/>
                           <w:noProof/>
                         </w:rPr>
-                        <w:t>comment.submission</w:t>
-                      </w:r>
-                      <w:r>
-                        <w:rPr>
-                          <w:b/>
-                          <w:noProof/>
-                        </w:rPr>
-                        <w:t xml:space="preserve">: </w:t>
+                        <w:t xml:space="preserve">comment.submission: </w:t>
                       </w:r>
                       <w:r>
                         <w:rPr>
@@ -1718,11 +1659,6 @@
                           <w:noProof/>
                         </w:rPr>
                         <w:tab/>
-                      </w:r>
-                      <w:r>
-                        <w:rPr>
-                          <w:noProof/>
-                        </w:rPr>
                         <w:t>c8h7gh</w:t>
                       </w:r>
                     </w:p>
@@ -1788,8 +1724,6 @@
       <w:r>
         <w:t xml:space="preserve"> returns either a submission object or a comment object depending if a top-level comment called it or a reply</w:t>
       </w:r>
-      <w:bookmarkStart w:id="0" w:name="_GoBack"/>
-      <w:bookmarkEnd w:id="0"/>
     </w:p>
     <w:p>
       <w:pPr>
@@ -1842,19 +1776,7 @@
         <w:rPr>
           <w:rStyle w:val="Strong"/>
         </w:rPr>
-        <w:t xml:space="preserve">Typical </w:t>
-      </w:r>
-      <w:r>
-        <w:rPr>
-          <w:rStyle w:val="Strong"/>
-        </w:rPr>
-        <w:t xml:space="preserve">Comment </w:t>
-      </w:r>
-      <w:r>
-        <w:rPr>
-          <w:rStyle w:val="Strong"/>
-        </w:rPr>
-        <w:t>Attributes</w:t>
+        <w:t>Typical Comment Attributes</w:t>
       </w:r>
     </w:p>
     <w:p>
@@ -2487,26 +2409,1024 @@
     </w:p>
     <w:p>
       <w:pPr>
-        <w:rPr>
+        <w:pStyle w:val="Heading2"/>
+      </w:pPr>
+      <w:r>
+        <w:lastRenderedPageBreak/>
+        <w:t>JSON Library</w:t>
+      </w:r>
+    </w:p>
+    <w:p/>
+    <w:p/>
+    <w:p/>
+    <w:p/>
+    <w:p/>
+    <w:p/>
+    <w:p/>
+    <w:p/>
+    <w:p/>
+    <w:p/>
+    <w:p/>
+    <w:p/>
+    <w:p/>
+    <w:p/>
+    <w:p/>
+    <w:p/>
+    <w:p/>
+    <w:p/>
+    <w:p/>
+    <w:p/>
+    <w:p/>
+    <w:p/>
+    <w:p/>
+    <w:p/>
+    <w:p/>
+    <w:p/>
+    <w:p/>
+    <w:p/>
+    <w:p/>
+    <w:p/>
+    <w:p>
+      <w:pPr>
+        <w:pStyle w:val="Heading1"/>
+      </w:pPr>
+      <w:r>
+        <w:lastRenderedPageBreak/>
+        <w:t>Parsing Reddit Comments</w:t>
+      </w:r>
+    </w:p>
+    <w:p>
+      <w:r>
+        <w:t>My next step now is to analyse all the reddit comments. I have two scripts to work with</w:t>
+      </w:r>
+    </w:p>
+    <w:p>
+      <w:pPr>
+        <w:pStyle w:val="ListParagraph"/>
+        <w:numPr>
+          <w:ilvl w:val="0"/>
+          <w:numId w:val="8"/>
+        </w:numPr>
+      </w:pPr>
+      <w:r>
+        <w:t>Sean_script_application.py</w:t>
+      </w:r>
+    </w:p>
+    <w:p>
+      <w:pPr>
+        <w:pStyle w:val="ListParagraph"/>
+        <w:numPr>
+          <w:ilvl w:val="0"/>
+          <w:numId w:val="8"/>
+        </w:numPr>
+      </w:pPr>
+      <w:r>
+        <w:t>Sean_script_application_live.py</w:t>
+      </w:r>
+    </w:p>
+    <w:p/>
+    <w:p>
+      <w:r>
+        <w:t>Step 1: choose file</w:t>
+      </w:r>
+    </w:p>
+    <w:p>
+      <w:pPr>
+        <w:pStyle w:val="ListParagraph"/>
+        <w:numPr>
+          <w:ilvl w:val="0"/>
+          <w:numId w:val="9"/>
+        </w:numPr>
+      </w:pPr>
+      <w:r>
+        <w:t>Sean_script_application.py</w:t>
+      </w:r>
+    </w:p>
+    <w:p>
+      <w:r>
+        <w:t>This script stores the comments in a dictionary and at the same time writes them to a text file.</w:t>
+      </w:r>
+    </w:p>
+    <w:p>
+      <w:r>
+        <w:t>Which is better to read from? Dictionary of text file</w:t>
+      </w:r>
+    </w:p>
+    <w:p>
+      <w:r>
+        <w:t>Dictionary is faster thing in python</w:t>
+      </w:r>
+    </w:p>
+    <w:p/>
+    <w:p>
+      <w:r>
+        <w:t>Step 2:</w:t>
+      </w:r>
+    </w:p>
+    <w:p>
+      <w:r>
+        <w:t xml:space="preserve">I took the </w:t>
+      </w:r>
+      <w:r>
+        <w:t>Sean_script_application.py</w:t>
+      </w:r>
+      <w:r>
+        <w:t xml:space="preserve"> and made into the Reddit_Comments.py, the changes I made were:</w:t>
+      </w:r>
+    </w:p>
+    <w:p>
+      <w:pPr>
+        <w:pStyle w:val="ListParagraph"/>
+        <w:numPr>
+          <w:ilvl w:val="0"/>
+          <w:numId w:val="10"/>
+        </w:numPr>
+      </w:pPr>
+      <w:r>
+        <w:t>Take out the ‘on the fly’ writing to a text file</w:t>
+      </w:r>
+    </w:p>
+    <w:p>
+      <w:pPr>
+        <w:pStyle w:val="ListParagraph"/>
+        <w:numPr>
+          <w:ilvl w:val="0"/>
+          <w:numId w:val="10"/>
+        </w:numPr>
+      </w:pPr>
+      <w:r>
+        <w:t>Added a list to store the ordered_reddit_comments for each thread submission</w:t>
+      </w:r>
+    </w:p>
+    <w:p>
+      <w:pPr>
+        <w:pStyle w:val="ListParagraph"/>
+        <w:numPr>
+          <w:ilvl w:val="0"/>
+          <w:numId w:val="10"/>
+        </w:numPr>
+      </w:pPr>
+      <w:r>
+        <w:t xml:space="preserve">Define a function to return </w:t>
+      </w:r>
+      <w:r>
+        <w:t>ordered_reddit_comments</w:t>
+      </w:r>
+      <w:r>
+        <w:t xml:space="preserve"> to a main application</w:t>
+      </w:r>
+    </w:p>
+    <w:p/>
+    <w:p>
+      <w:r>
+        <w:t>Step 3:</w:t>
+      </w:r>
+    </w:p>
+    <w:p>
+      <w:r>
+        <w:t xml:space="preserve">Now that I have the comments returning to the main application. I need to figure a way to parse through all these comments and extract useful information </w:t>
+      </w:r>
+      <w:r>
+        <w:t xml:space="preserve"> </w:t>
+      </w:r>
+    </w:p>
+    <w:p>
+      <w:pPr>
+        <w:rPr>
+          <w:b/>
+          <w:bCs/>
+        </w:rPr>
+      </w:pPr>
+      <w:r>
+        <w:t xml:space="preserve">I need to </w:t>
+      </w:r>
+      <w:proofErr w:type="gramStart"/>
+      <w:r>
+        <w:t>look into</w:t>
+      </w:r>
+      <w:proofErr w:type="gramEnd"/>
+      <w:r>
+        <w:t xml:space="preserve"> </w:t>
+      </w:r>
+      <w:r>
+        <w:rPr>
+          <w:b/>
+          <w:bCs/>
+        </w:rPr>
+        <w:t>text pre-processing</w:t>
+      </w:r>
+    </w:p>
+    <w:p>
+      <w:pPr>
+        <w:rPr>
+          <w:b/>
+          <w:bCs/>
+        </w:rPr>
+      </w:pPr>
+    </w:p>
+    <w:p/>
+    <w:p/>
+    <w:p/>
+    <w:p/>
+    <w:p/>
+    <w:p/>
+    <w:p/>
+    <w:p/>
+    <w:p/>
+    <w:p>
+      <w:pPr>
+        <w:pStyle w:val="Heading3"/>
+      </w:pPr>
+      <w:r>
+        <w:lastRenderedPageBreak/>
+        <w:t>Text Pre-Processing</w:t>
+      </w:r>
+    </w:p>
+    <w:p>
+      <w:r>
+        <w:t xml:space="preserve">Data preprocessing consists of </w:t>
+      </w:r>
+      <w:proofErr w:type="gramStart"/>
+      <w:r>
+        <w:t>a number of</w:t>
+      </w:r>
+      <w:proofErr w:type="gramEnd"/>
+      <w:r>
+        <w:t xml:space="preserve"> steps, any number of which may or not apply to a given task, but generally fall under the broad categories of </w:t>
+      </w:r>
+    </w:p>
+    <w:p>
+      <w:hyperlink r:id="rId25" w:history="1">
+        <w:r>
+          <w:rPr>
+            <w:rStyle w:val="Hyperlink"/>
+          </w:rPr>
+          <w:t>source</w:t>
+        </w:r>
+      </w:hyperlink>
+    </w:p>
+    <w:p>
+      <w:pPr>
+        <w:pStyle w:val="ListParagraph"/>
+        <w:numPr>
+          <w:ilvl w:val="0"/>
+          <w:numId w:val="11"/>
+        </w:numPr>
+        <w:rPr>
+          <w:b/>
+          <w:bCs/>
+        </w:rPr>
+      </w:pPr>
+      <w:r>
+        <w:t>T</w:t>
+      </w:r>
+      <w:r>
+        <w:t>okenization</w:t>
+      </w:r>
+    </w:p>
+    <w:p>
+      <w:pPr>
+        <w:pStyle w:val="ListParagraph"/>
+        <w:numPr>
+          <w:ilvl w:val="0"/>
+          <w:numId w:val="11"/>
+        </w:numPr>
+        <w:rPr>
+          <w:b/>
+          <w:bCs/>
+        </w:rPr>
+      </w:pPr>
+      <w:r>
+        <w:t>N</w:t>
+      </w:r>
+      <w:r>
+        <w:t>ormalization,</w:t>
+      </w:r>
+    </w:p>
+    <w:p>
+      <w:pPr>
+        <w:pStyle w:val="ListParagraph"/>
+        <w:numPr>
+          <w:ilvl w:val="0"/>
+          <w:numId w:val="11"/>
+        </w:numPr>
+        <w:rPr>
+          <w:b/>
+          <w:bCs/>
+        </w:rPr>
+      </w:pPr>
+      <w:r>
+        <w:rPr>
+          <w:noProof/>
+        </w:rPr>
+        <w:drawing>
+          <wp:anchor distT="0" distB="0" distL="114300" distR="114300" simplePos="0" relativeHeight="251662336" behindDoc="0" locked="0" layoutInCell="1" allowOverlap="1" wp14:anchorId="7ADBA98F" wp14:editId="7628E4D0">
+            <wp:simplePos x="0" y="0"/>
+            <wp:positionH relativeFrom="margin">
+              <wp:align>left</wp:align>
+            </wp:positionH>
+            <wp:positionV relativeFrom="paragraph">
+              <wp:posOffset>442595</wp:posOffset>
+            </wp:positionV>
+            <wp:extent cx="5731510" cy="4377690"/>
+            <wp:effectExtent l="19050" t="19050" r="21590" b="22860"/>
+            <wp:wrapSquare wrapText="bothSides"/>
+            <wp:docPr id="3" name="Picture 3" descr="Preprocessing framework"/>
+            <wp:cNvGraphicFramePr>
+              <a:graphicFrameLocks xmlns:a="http://schemas.openxmlformats.org/drawingml/2006/main" noChangeAspect="1"/>
+            </wp:cNvGraphicFramePr>
+            <a:graphic xmlns:a="http://schemas.openxmlformats.org/drawingml/2006/main">
+              <a:graphicData uri="http://schemas.openxmlformats.org/drawingml/2006/picture">
+                <pic:pic xmlns:pic="http://schemas.openxmlformats.org/drawingml/2006/picture">
+                  <pic:nvPicPr>
+                    <pic:cNvPr id="0" name="Picture 1" descr="Preprocessing framework"/>
+                    <pic:cNvPicPr>
+                      <a:picLocks noChangeAspect="1" noChangeArrowheads="1"/>
+                    </pic:cNvPicPr>
+                  </pic:nvPicPr>
+                  <pic:blipFill>
+                    <a:blip r:embed="rId26">
+                      <a:extLst>
+                        <a:ext uri="{28A0092B-C50C-407E-A947-70E740481C1C}">
+                          <a14:useLocalDpi xmlns:a14="http://schemas.microsoft.com/office/drawing/2010/main" val="0"/>
+                        </a:ext>
+                      </a:extLst>
+                    </a:blip>
+                    <a:srcRect/>
+                    <a:stretch>
+                      <a:fillRect/>
+                    </a:stretch>
+                  </pic:blipFill>
+                  <pic:spPr bwMode="auto">
+                    <a:xfrm>
+                      <a:off x="0" y="0"/>
+                      <a:ext cx="5731510" cy="4377690"/>
+                    </a:xfrm>
+                    <a:prstGeom prst="rect">
+                      <a:avLst/>
+                    </a:prstGeom>
+                    <a:noFill/>
+                    <a:ln>
+                      <a:solidFill>
+                        <a:schemeClr val="accent1"/>
+                      </a:solidFill>
+                    </a:ln>
+                  </pic:spPr>
+                </pic:pic>
+              </a:graphicData>
+            </a:graphic>
+            <wp14:sizeRelH relativeFrom="page">
+              <wp14:pctWidth>0</wp14:pctWidth>
+            </wp14:sizeRelH>
+            <wp14:sizeRelV relativeFrom="page">
+              <wp14:pctHeight>0</wp14:pctHeight>
+            </wp14:sizeRelV>
+          </wp:anchor>
+        </w:drawing>
+      </w:r>
+      <w:r>
+        <w:t>S</w:t>
+      </w:r>
+      <w:r>
+        <w:t>ubstitution</w:t>
+      </w:r>
+    </w:p>
+    <w:p/>
+    <w:p/>
+    <w:p/>
+    <w:p/>
+    <w:p/>
+    <w:p/>
+    <w:p/>
+    <w:p/>
+    <w:p/>
+    <w:p>
+      <w:pPr>
+        <w:rPr>
+          <w:u w:val="single"/>
+        </w:rPr>
+      </w:pPr>
+      <w:r>
+        <w:rPr>
+          <w:u w:val="single"/>
+        </w:rPr>
+        <w:lastRenderedPageBreak/>
+        <w:t>Tokenization:</w:t>
+      </w:r>
+    </w:p>
+    <w:p>
+      <w:r>
+        <w:t>Tokenization is a step which splits longer strings of text into smaller pieces, or tokens. Larger chunks of text can be tokenized into sentences, sentences can be tokenized into words, etc. Further processing is generally performed after a piece of text has been appropriately tokenized.</w:t>
+      </w:r>
+    </w:p>
+    <w:p/>
+    <w:p>
+      <w:r>
+        <w:rPr>
+          <w:rStyle w:val="Emphasis"/>
+        </w:rPr>
+        <w:t>Consideration</w:t>
+      </w:r>
+      <w:r>
+        <w:t>: when we segment text chunks into sentences, should we preserve sentence-ending delimiters? Are we interested in remembering where sentences ended?</w:t>
+      </w:r>
+    </w:p>
+    <w:p/>
+    <w:p>
+      <w:proofErr w:type="spellStart"/>
+      <w:r>
+        <w:t>Normalisation</w:t>
+      </w:r>
+      <w:proofErr w:type="spellEnd"/>
+      <w:r>
+        <w:t>:</w:t>
+      </w:r>
+    </w:p>
+    <w:p>
+      <w:r>
+        <w:t xml:space="preserve">Before further processing, text needs to be normalized. Normalization generally refers to a series of related tasks meant to put all text on a level playing field: converting all text to the same case (upper or lower), removing punctuation, converting numbers to their word equivalents, and so on. Normalization puts all words on equal </w:t>
+      </w:r>
+      <w:proofErr w:type="gramStart"/>
+      <w:r>
+        <w:t>footing, and</w:t>
+      </w:r>
+      <w:proofErr w:type="gramEnd"/>
+      <w:r>
+        <w:t xml:space="preserve"> allows processing to proceed uniformly.</w:t>
+      </w:r>
+    </w:p>
+    <w:p/>
+    <w:p>
+      <w:pPr>
+        <w:rPr>
+          <w:lang w:val="en-IE" w:eastAsia="en-IE"/>
+        </w:rPr>
+      </w:pPr>
+      <w:r>
+        <w:rPr>
+          <w:lang w:val="en-IE" w:eastAsia="en-IE"/>
+        </w:rPr>
+        <w:t xml:space="preserve">Normalizing text can mean performing </w:t>
+      </w:r>
+      <w:proofErr w:type="gramStart"/>
+      <w:r>
+        <w:rPr>
+          <w:lang w:val="en-IE" w:eastAsia="en-IE"/>
+        </w:rPr>
+        <w:t>a number of</w:t>
+      </w:r>
+      <w:proofErr w:type="gramEnd"/>
+      <w:r>
+        <w:rPr>
+          <w:lang w:val="en-IE" w:eastAsia="en-IE"/>
+        </w:rPr>
+        <w:t xml:space="preserve"> tasks, but for our framework we will approach normalization in 3 distinct steps: (1) </w:t>
+      </w:r>
+      <w:r>
+        <w:rPr>
+          <w:i/>
+          <w:iCs/>
+          <w:lang w:val="en-IE" w:eastAsia="en-IE"/>
+        </w:rPr>
+        <w:t>stemming</w:t>
+      </w:r>
+      <w:r>
+        <w:rPr>
+          <w:lang w:val="en-IE" w:eastAsia="en-IE"/>
+        </w:rPr>
+        <w:t xml:space="preserve">, (2) </w:t>
+      </w:r>
+      <w:r>
+        <w:rPr>
+          <w:i/>
+          <w:iCs/>
+          <w:lang w:val="en-IE" w:eastAsia="en-IE"/>
+        </w:rPr>
+        <w:t>lemmatization</w:t>
+      </w:r>
+      <w:r>
+        <w:rPr>
+          <w:lang w:val="en-IE" w:eastAsia="en-IE"/>
+        </w:rPr>
+        <w:t xml:space="preserve">, and (3) </w:t>
+      </w:r>
+      <w:r>
+        <w:rPr>
+          <w:i/>
+          <w:iCs/>
+          <w:lang w:val="en-IE" w:eastAsia="en-IE"/>
+        </w:rPr>
+        <w:t>everything else</w:t>
+      </w:r>
+      <w:r>
+        <w:rPr>
+          <w:lang w:val="en-IE" w:eastAsia="en-IE"/>
+        </w:rPr>
+        <w:t>.</w:t>
+      </w:r>
+    </w:p>
+    <w:p>
+      <w:pPr>
+        <w:rPr>
+          <w:lang w:val="en-IE" w:eastAsia="en-IE"/>
+        </w:rPr>
+      </w:pPr>
+      <w:r>
+        <w:rPr>
+          <w:b/>
+          <w:bCs/>
+          <w:lang w:val="en-IE" w:eastAsia="en-IE"/>
+        </w:rPr>
+        <w:t>Stemming</w:t>
+      </w:r>
+    </w:p>
+    <w:p>
+      <w:pPr>
+        <w:rPr>
+          <w:lang w:val="en-IE" w:eastAsia="en-IE"/>
+        </w:rPr>
+      </w:pPr>
+      <w:r>
+        <w:rPr>
+          <w:lang w:val="en-IE" w:eastAsia="en-IE"/>
+        </w:rPr>
+        <w:t>Stemming is the process of eliminating affixes (suffixed, prefixes, infixes, circumfixes) from a word in order to obtain a word stem.</w:t>
+      </w:r>
+    </w:p>
+    <w:p>
+      <w:pPr>
+        <w:rPr>
+          <w:sz w:val="36"/>
+          <w:szCs w:val="36"/>
+          <w:lang w:val="en-IE" w:eastAsia="en-IE"/>
+        </w:rPr>
+      </w:pPr>
+      <w:r>
+        <w:rPr>
+          <w:sz w:val="36"/>
+          <w:szCs w:val="36"/>
+          <w:lang w:val="en-IE" w:eastAsia="en-IE"/>
+        </w:rPr>
+        <w:t>running → run</w:t>
+      </w:r>
+    </w:p>
+    <w:p>
+      <w:pPr>
+        <w:rPr>
+          <w:lang w:val="en-IE" w:eastAsia="en-IE"/>
+        </w:rPr>
+      </w:pPr>
+    </w:p>
+    <w:p>
+      <w:pPr>
+        <w:rPr>
+          <w:lang w:val="en-IE" w:eastAsia="en-IE"/>
+        </w:rPr>
+      </w:pPr>
+      <w:r>
+        <w:rPr>
+          <w:b/>
+          <w:bCs/>
+          <w:lang w:val="en-IE" w:eastAsia="en-IE"/>
+        </w:rPr>
+        <w:t>Lemmatization</w:t>
+      </w:r>
+    </w:p>
+    <w:p>
+      <w:pPr>
+        <w:rPr>
+          <w:lang w:val="en-IE" w:eastAsia="en-IE"/>
+        </w:rPr>
+      </w:pPr>
+      <w:r>
+        <w:rPr>
+          <w:lang w:val="en-IE" w:eastAsia="en-IE"/>
+        </w:rPr>
+        <w:t xml:space="preserve">Lemmatization is related to stemming, differing in that lemmatization </w:t>
+      </w:r>
+      <w:proofErr w:type="gramStart"/>
+      <w:r>
+        <w:rPr>
+          <w:lang w:val="en-IE" w:eastAsia="en-IE"/>
+        </w:rPr>
+        <w:t>is able to</w:t>
+      </w:r>
+      <w:proofErr w:type="gramEnd"/>
+      <w:r>
+        <w:rPr>
+          <w:lang w:val="en-IE" w:eastAsia="en-IE"/>
+        </w:rPr>
+        <w:t xml:space="preserve"> capture canonical forms based on a word's lemma.</w:t>
+      </w:r>
+    </w:p>
+    <w:p>
+      <w:pPr>
+        <w:rPr>
+          <w:lang w:val="en-IE" w:eastAsia="en-IE"/>
+        </w:rPr>
+      </w:pPr>
+      <w:r>
+        <w:rPr>
+          <w:lang w:val="en-IE" w:eastAsia="en-IE"/>
+        </w:rPr>
+        <w:t>For example, stemming the word "better" would fail to return its citation form (another word for lemma); however, lemmatization would result in the following:</w:t>
+      </w:r>
+    </w:p>
+    <w:p>
+      <w:pPr>
+        <w:rPr>
+          <w:lang w:val="en-IE" w:eastAsia="en-IE"/>
+        </w:rPr>
+      </w:pPr>
+      <w:r>
+        <w:rPr>
+          <w:sz w:val="36"/>
+          <w:szCs w:val="36"/>
+          <w:lang w:val="en-IE" w:eastAsia="en-IE"/>
+        </w:rPr>
+        <w:t>better → good</w:t>
+      </w:r>
+    </w:p>
+    <w:p>
+      <w:pPr>
+        <w:rPr>
+          <w:lang w:val="en-IE" w:eastAsia="en-IE"/>
+        </w:rPr>
+      </w:pPr>
+      <w:r>
+        <w:rPr>
+          <w:lang w:val="en-IE" w:eastAsia="en-IE"/>
+        </w:rPr>
+        <w:t>It should be easy to see why the implementation of a stemmer would be the less difficult feat of the two.</w:t>
+      </w:r>
+    </w:p>
+    <w:p/>
+    <w:p/>
+    <w:p/>
+    <w:p/>
+    <w:p/>
+    <w:p>
+      <w:r>
+        <w:lastRenderedPageBreak/>
+        <w:t>Everything else</w:t>
+      </w:r>
+    </w:p>
+    <w:p>
+      <w:pPr>
+        <w:rPr>
+          <w:rFonts w:eastAsia="Times New Roman" w:cstheme="minorHAnsi"/>
           <w:sz w:val="24"/>
-        </w:rPr>
-      </w:pPr>
-    </w:p>
-    <w:p>
-      <w:pPr>
-        <w:rPr>
+          <w:szCs w:val="24"/>
+          <w:lang w:val="en-IE" w:eastAsia="en-IE"/>
+        </w:rPr>
+      </w:pPr>
+      <w:r>
+        <w:rPr>
+          <w:rFonts w:eastAsia="Times New Roman" w:cstheme="minorHAnsi"/>
           <w:sz w:val="24"/>
-        </w:rPr>
-      </w:pPr>
-    </w:p>
-    <w:p>
-      <w:pPr>
-        <w:pStyle w:val="Heading2"/>
-      </w:pPr>
-      <w:r>
-        <w:t>JSON Library</w:t>
-      </w:r>
-    </w:p>
+          <w:szCs w:val="24"/>
+          <w:lang w:val="en-IE" w:eastAsia="en-IE"/>
+        </w:rPr>
+        <w:t>There are, however, numerous other steps that can be taken to help put all text on equal footing, many of which involve the comparatively simple ideas of substitution or removal. They are, however, no less important to the overall process. These include:</w:t>
+      </w:r>
+    </w:p>
+    <w:p>
+      <w:pPr>
+        <w:pStyle w:val="ListParagraph"/>
+        <w:numPr>
+          <w:ilvl w:val="0"/>
+          <w:numId w:val="13"/>
+        </w:numPr>
+        <w:rPr>
+          <w:rFonts w:eastAsia="Times New Roman" w:cstheme="minorHAnsi"/>
+          <w:sz w:val="24"/>
+          <w:szCs w:val="24"/>
+          <w:lang w:val="en-IE" w:eastAsia="en-IE"/>
+        </w:rPr>
+      </w:pPr>
+      <w:r>
+        <w:rPr>
+          <w:rFonts w:eastAsia="Times New Roman" w:cstheme="minorHAnsi"/>
+          <w:sz w:val="24"/>
+          <w:szCs w:val="24"/>
+          <w:lang w:val="en-IE" w:eastAsia="en-IE"/>
+        </w:rPr>
+        <w:t xml:space="preserve">set all characters to lowercase </w:t>
+      </w:r>
+    </w:p>
+    <w:p>
+      <w:pPr>
+        <w:pStyle w:val="ListParagraph"/>
+        <w:numPr>
+          <w:ilvl w:val="0"/>
+          <w:numId w:val="13"/>
+        </w:numPr>
+        <w:rPr>
+          <w:rFonts w:eastAsia="Times New Roman" w:cstheme="minorHAnsi"/>
+          <w:sz w:val="24"/>
+          <w:szCs w:val="24"/>
+          <w:lang w:val="en-IE" w:eastAsia="en-IE"/>
+        </w:rPr>
+      </w:pPr>
+      <w:r>
+        <w:rPr>
+          <w:rFonts w:eastAsia="Times New Roman" w:cstheme="minorHAnsi"/>
+          <w:sz w:val="24"/>
+          <w:szCs w:val="24"/>
+          <w:lang w:val="en-IE" w:eastAsia="en-IE"/>
+        </w:rPr>
+        <w:t xml:space="preserve">remove numbers (or convert numbers to textual representations) </w:t>
+      </w:r>
+    </w:p>
+    <w:p>
+      <w:pPr>
+        <w:pStyle w:val="ListParagraph"/>
+        <w:numPr>
+          <w:ilvl w:val="0"/>
+          <w:numId w:val="13"/>
+        </w:numPr>
+        <w:rPr>
+          <w:rFonts w:eastAsia="Times New Roman" w:cstheme="minorHAnsi"/>
+          <w:sz w:val="24"/>
+          <w:szCs w:val="24"/>
+          <w:lang w:val="en-IE" w:eastAsia="en-IE"/>
+        </w:rPr>
+      </w:pPr>
+      <w:r>
+        <w:rPr>
+          <w:rFonts w:eastAsia="Times New Roman" w:cstheme="minorHAnsi"/>
+          <w:sz w:val="24"/>
+          <w:szCs w:val="24"/>
+          <w:lang w:val="en-IE" w:eastAsia="en-IE"/>
+        </w:rPr>
+        <w:t xml:space="preserve">remove punctuation (generally part of tokenization, but still worth keeping in mind at this stage, even as confirmation) </w:t>
+      </w:r>
+    </w:p>
+    <w:p>
+      <w:pPr>
+        <w:pStyle w:val="ListParagraph"/>
+        <w:numPr>
+          <w:ilvl w:val="0"/>
+          <w:numId w:val="13"/>
+        </w:numPr>
+        <w:rPr>
+          <w:rFonts w:eastAsia="Times New Roman" w:cstheme="minorHAnsi"/>
+          <w:sz w:val="24"/>
+          <w:szCs w:val="24"/>
+          <w:lang w:val="en-IE" w:eastAsia="en-IE"/>
+        </w:rPr>
+      </w:pPr>
+      <w:r>
+        <w:rPr>
+          <w:rFonts w:eastAsia="Times New Roman" w:cstheme="minorHAnsi"/>
+          <w:sz w:val="24"/>
+          <w:szCs w:val="24"/>
+          <w:lang w:val="en-IE" w:eastAsia="en-IE"/>
+        </w:rPr>
+        <w:t xml:space="preserve">strip white space (also generally part of tokenization) </w:t>
+      </w:r>
+    </w:p>
+    <w:p>
+      <w:pPr>
+        <w:pStyle w:val="ListParagraph"/>
+        <w:numPr>
+          <w:ilvl w:val="0"/>
+          <w:numId w:val="13"/>
+        </w:numPr>
+        <w:rPr>
+          <w:rFonts w:eastAsia="Times New Roman" w:cstheme="minorHAnsi"/>
+          <w:sz w:val="24"/>
+          <w:szCs w:val="24"/>
+          <w:lang w:val="en-IE" w:eastAsia="en-IE"/>
+        </w:rPr>
+      </w:pPr>
+      <w:r>
+        <w:rPr>
+          <w:rFonts w:eastAsia="Times New Roman" w:cstheme="minorHAnsi"/>
+          <w:sz w:val="24"/>
+          <w:szCs w:val="24"/>
+          <w:lang w:val="en-IE" w:eastAsia="en-IE"/>
+        </w:rPr>
+        <w:t xml:space="preserve">remove default stop words (general English stop words) </w:t>
+      </w:r>
+    </w:p>
+    <w:p>
+      <w:pPr>
+        <w:spacing w:before="100" w:beforeAutospacing="1" w:after="100" w:afterAutospacing="1" w:line="240" w:lineRule="auto"/>
+        <w:rPr>
+          <w:rFonts w:ascii="Times New Roman" w:eastAsia="Times New Roman" w:hAnsi="Times New Roman" w:cs="Times New Roman"/>
+          <w:sz w:val="24"/>
+          <w:szCs w:val="24"/>
+          <w:lang w:val="en-IE" w:eastAsia="en-IE"/>
+        </w:rPr>
+      </w:pPr>
+      <w:r>
+        <w:rPr>
+          <w:rFonts w:ascii="Times New Roman" w:eastAsia="Times New Roman" w:hAnsi="Times New Roman" w:cs="Times New Roman"/>
+          <w:sz w:val="24"/>
+          <w:szCs w:val="24"/>
+          <w:lang w:val="en-IE" w:eastAsia="en-IE"/>
+        </w:rPr>
+        <w:t xml:space="preserve">Stop words are those words which are filtered out before further processing of text, since these words contribute little to overall meaning, given that they are generally the most common words in a language. For instance, "the," "and," and "a," while all required words in a </w:t>
+      </w:r>
+      <w:proofErr w:type="gramStart"/>
+      <w:r>
+        <w:rPr>
+          <w:rFonts w:ascii="Times New Roman" w:eastAsia="Times New Roman" w:hAnsi="Times New Roman" w:cs="Times New Roman"/>
+          <w:sz w:val="24"/>
+          <w:szCs w:val="24"/>
+          <w:lang w:val="en-IE" w:eastAsia="en-IE"/>
+        </w:rPr>
+        <w:t>particular passage</w:t>
+      </w:r>
+      <w:proofErr w:type="gramEnd"/>
+      <w:r>
+        <w:rPr>
+          <w:rFonts w:ascii="Times New Roman" w:eastAsia="Times New Roman" w:hAnsi="Times New Roman" w:cs="Times New Roman"/>
+          <w:sz w:val="24"/>
+          <w:szCs w:val="24"/>
+          <w:lang w:val="en-IE" w:eastAsia="en-IE"/>
+        </w:rPr>
+        <w:t xml:space="preserve">, don't generally contribute greatly to one's understanding of content. As a simple example, the following </w:t>
+      </w:r>
+      <w:proofErr w:type="spellStart"/>
+      <w:r>
+        <w:rPr>
+          <w:rFonts w:ascii="Times New Roman" w:eastAsia="Times New Roman" w:hAnsi="Times New Roman" w:cs="Times New Roman"/>
+          <w:sz w:val="24"/>
+          <w:szCs w:val="24"/>
+          <w:lang w:val="en-IE" w:eastAsia="en-IE"/>
+        </w:rPr>
+        <w:t>panagram</w:t>
+      </w:r>
+      <w:proofErr w:type="spellEnd"/>
+      <w:r>
+        <w:rPr>
+          <w:rFonts w:ascii="Times New Roman" w:eastAsia="Times New Roman" w:hAnsi="Times New Roman" w:cs="Times New Roman"/>
+          <w:sz w:val="24"/>
+          <w:szCs w:val="24"/>
+          <w:lang w:val="en-IE" w:eastAsia="en-IE"/>
+        </w:rPr>
+        <w:t xml:space="preserve"> is just as legible if the stop words are removed:</w:t>
+      </w:r>
+    </w:p>
+    <w:p>
+      <w:pPr>
+        <w:pStyle w:val="ListParagraph"/>
+        <w:spacing w:after="0" w:line="240" w:lineRule="auto"/>
+        <w:rPr>
+          <w:rFonts w:ascii="Times New Roman" w:eastAsia="Times New Roman" w:hAnsi="Times New Roman" w:cs="Times New Roman"/>
+          <w:sz w:val="24"/>
+          <w:szCs w:val="24"/>
+          <w:lang w:val="en-IE" w:eastAsia="en-IE"/>
+        </w:rPr>
+      </w:pPr>
+      <w:r>
+        <w:rPr>
+          <w:rFonts w:ascii="Times New Roman" w:eastAsia="Times New Roman" w:hAnsi="Times New Roman" w:cs="Times New Roman"/>
+          <w:strike/>
+          <w:sz w:val="36"/>
+          <w:szCs w:val="36"/>
+          <w:lang w:val="en-IE" w:eastAsia="en-IE"/>
+        </w:rPr>
+        <w:t>The</w:t>
+      </w:r>
+      <w:r>
+        <w:rPr>
+          <w:rFonts w:ascii="Times New Roman" w:eastAsia="Times New Roman" w:hAnsi="Times New Roman" w:cs="Times New Roman"/>
+          <w:sz w:val="36"/>
+          <w:szCs w:val="36"/>
+          <w:lang w:val="en-IE" w:eastAsia="en-IE"/>
+        </w:rPr>
+        <w:t xml:space="preserve"> quick brown fox jumps over </w:t>
+      </w:r>
+      <w:r>
+        <w:rPr>
+          <w:rFonts w:ascii="Times New Roman" w:eastAsia="Times New Roman" w:hAnsi="Times New Roman" w:cs="Times New Roman"/>
+          <w:strike/>
+          <w:sz w:val="36"/>
+          <w:szCs w:val="36"/>
+          <w:lang w:val="en-IE" w:eastAsia="en-IE"/>
+        </w:rPr>
+        <w:t>the</w:t>
+      </w:r>
+      <w:r>
+        <w:rPr>
+          <w:rFonts w:ascii="Times New Roman" w:eastAsia="Times New Roman" w:hAnsi="Times New Roman" w:cs="Times New Roman"/>
+          <w:sz w:val="36"/>
+          <w:szCs w:val="36"/>
+          <w:lang w:val="en-IE" w:eastAsia="en-IE"/>
+        </w:rPr>
+        <w:t xml:space="preserve"> lazy dog.</w:t>
+      </w:r>
+    </w:p>
+    <w:p/>
+    <w:p/>
+    <w:p/>
+    <w:p/>
+    <w:p/>
+    <w:p/>
+    <w:p/>
+    <w:p/>
+    <w:p/>
+    <w:p/>
+    <w:p/>
+    <w:p/>
+    <w:p/>
+    <w:p/>
+    <w:p/>
+    <w:p/>
+    <w:p/>
+    <w:p>
+      <w:bookmarkStart w:id="0" w:name="_GoBack"/>
+      <w:bookmarkEnd w:id="0"/>
+    </w:p>
+    <w:p>
+      <w:pPr>
+        <w:spacing w:before="100" w:beforeAutospacing="1" w:after="100" w:afterAutospacing="1" w:line="240" w:lineRule="auto"/>
+        <w:rPr>
+          <w:rFonts w:ascii="Times New Roman" w:eastAsia="Times New Roman" w:hAnsi="Times New Roman" w:cs="Times New Roman"/>
+          <w:sz w:val="24"/>
+          <w:szCs w:val="24"/>
+          <w:lang w:val="en-IE" w:eastAsia="en-IE"/>
+        </w:rPr>
+      </w:pPr>
+      <w:r>
+        <w:rPr>
+          <w:rFonts w:ascii="Times New Roman" w:eastAsia="Times New Roman" w:hAnsi="Times New Roman" w:cs="Times New Roman"/>
+          <w:sz w:val="24"/>
+          <w:szCs w:val="24"/>
+          <w:lang w:val="en-IE" w:eastAsia="en-IE"/>
+        </w:rPr>
+        <w:lastRenderedPageBreak/>
+        <w:br/>
+      </w:r>
+      <w:r>
+        <w:rPr>
+          <w:rFonts w:ascii="Times New Roman" w:eastAsia="Times New Roman" w:hAnsi="Times New Roman" w:cs="Times New Roman"/>
+          <w:b/>
+          <w:bCs/>
+          <w:sz w:val="24"/>
+          <w:szCs w:val="24"/>
+          <w:lang w:val="en-IE" w:eastAsia="en-IE"/>
+        </w:rPr>
+        <w:t>3 - Noise Removal</w:t>
+      </w:r>
+    </w:p>
+    <w:p>
+      <w:pPr>
+        <w:spacing w:before="100" w:beforeAutospacing="1" w:after="100" w:afterAutospacing="1" w:line="240" w:lineRule="auto"/>
+        <w:rPr>
+          <w:rFonts w:ascii="Times New Roman" w:eastAsia="Times New Roman" w:hAnsi="Times New Roman" w:cs="Times New Roman"/>
+          <w:sz w:val="24"/>
+          <w:szCs w:val="24"/>
+          <w:lang w:val="en-IE" w:eastAsia="en-IE"/>
+        </w:rPr>
+      </w:pPr>
+      <w:r>
+        <w:rPr>
+          <w:rFonts w:ascii="Times New Roman" w:eastAsia="Times New Roman" w:hAnsi="Times New Roman" w:cs="Times New Roman"/>
+          <w:sz w:val="24"/>
+          <w:szCs w:val="24"/>
+          <w:lang w:val="en-IE" w:eastAsia="en-IE"/>
+        </w:rPr>
+        <w:t>Noise removal continues the substitution tasks of the framework.</w:t>
+      </w:r>
+    </w:p>
+    <w:p>
+      <w:pPr>
+        <w:spacing w:before="100" w:beforeAutospacing="1" w:after="100" w:afterAutospacing="1" w:line="240" w:lineRule="auto"/>
+        <w:rPr>
+          <w:rFonts w:ascii="Times New Roman" w:eastAsia="Times New Roman" w:hAnsi="Times New Roman" w:cs="Times New Roman"/>
+          <w:sz w:val="24"/>
+          <w:szCs w:val="24"/>
+          <w:lang w:val="en-IE" w:eastAsia="en-IE"/>
+        </w:rPr>
+      </w:pPr>
+      <w:r>
+        <w:t xml:space="preserve">Keep in mind again that we are not dealing with a linear process, the steps of which must exclusively be applied in a specified order. Noise removal, therefore, can occur before or after the </w:t>
+      </w:r>
+      <w:proofErr w:type="gramStart"/>
+      <w:r>
+        <w:t>previously-outlined</w:t>
+      </w:r>
+      <w:proofErr w:type="gramEnd"/>
+      <w:r>
+        <w:t xml:space="preserve"> sections, or at some point between).</w:t>
+      </w:r>
+    </w:p>
+    <w:p/>
+    <w:p/>
+    <w:p/>
+    <w:p/>
+    <w:p/>
+    <w:p/>
+    <w:p/>
+    <w:p/>
+    <w:p/>
+    <w:p/>
+    <w:p/>
+    <w:p/>
     <w:p/>
     <w:sectPr>
       <w:pgSz w:w="11906" w:h="16838"/>
@@ -2633,6 +3553,119 @@
     </w:lvl>
   </w:abstractNum>
   <w:abstractNum w:abstractNumId="1" w15:restartNumberingAfterBreak="0">
+    <w:nsid w:val="0B8112E4"/>
+    <w:multiLevelType w:val="hybridMultilevel"/>
+    <w:tmpl w:val="E0F0039A"/>
+    <w:lvl w:ilvl="0" w:tplc="18090001">
+      <w:start w:val="1"/>
+      <w:numFmt w:val="bullet"/>
+      <w:lvlText w:val=""/>
+      <w:lvlJc w:val="left"/>
+      <w:pPr>
+        <w:ind w:left="720" w:hanging="360"/>
+      </w:pPr>
+      <w:rPr>
+        <w:rFonts w:ascii="Symbol" w:hAnsi="Symbol" w:hint="default"/>
+      </w:rPr>
+    </w:lvl>
+    <w:lvl w:ilvl="1" w:tplc="18090003" w:tentative="1">
+      <w:start w:val="1"/>
+      <w:numFmt w:val="bullet"/>
+      <w:lvlText w:val="o"/>
+      <w:lvlJc w:val="left"/>
+      <w:pPr>
+        <w:ind w:left="1440" w:hanging="360"/>
+      </w:pPr>
+      <w:rPr>
+        <w:rFonts w:ascii="Courier New" w:hAnsi="Courier New" w:cs="Courier New" w:hint="default"/>
+      </w:rPr>
+    </w:lvl>
+    <w:lvl w:ilvl="2" w:tplc="18090005" w:tentative="1">
+      <w:start w:val="1"/>
+      <w:numFmt w:val="bullet"/>
+      <w:lvlText w:val=""/>
+      <w:lvlJc w:val="left"/>
+      <w:pPr>
+        <w:ind w:left="2160" w:hanging="360"/>
+      </w:pPr>
+      <w:rPr>
+        <w:rFonts w:ascii="Wingdings" w:hAnsi="Wingdings" w:hint="default"/>
+      </w:rPr>
+    </w:lvl>
+    <w:lvl w:ilvl="3" w:tplc="18090001" w:tentative="1">
+      <w:start w:val="1"/>
+      <w:numFmt w:val="bullet"/>
+      <w:lvlText w:val=""/>
+      <w:lvlJc w:val="left"/>
+      <w:pPr>
+        <w:ind w:left="2880" w:hanging="360"/>
+      </w:pPr>
+      <w:rPr>
+        <w:rFonts w:ascii="Symbol" w:hAnsi="Symbol" w:hint="default"/>
+      </w:rPr>
+    </w:lvl>
+    <w:lvl w:ilvl="4" w:tplc="18090003" w:tentative="1">
+      <w:start w:val="1"/>
+      <w:numFmt w:val="bullet"/>
+      <w:lvlText w:val="o"/>
+      <w:lvlJc w:val="left"/>
+      <w:pPr>
+        <w:ind w:left="3600" w:hanging="360"/>
+      </w:pPr>
+      <w:rPr>
+        <w:rFonts w:ascii="Courier New" w:hAnsi="Courier New" w:cs="Courier New" w:hint="default"/>
+      </w:rPr>
+    </w:lvl>
+    <w:lvl w:ilvl="5" w:tplc="18090005" w:tentative="1">
+      <w:start w:val="1"/>
+      <w:numFmt w:val="bullet"/>
+      <w:lvlText w:val=""/>
+      <w:lvlJc w:val="left"/>
+      <w:pPr>
+        <w:ind w:left="4320" w:hanging="360"/>
+      </w:pPr>
+      <w:rPr>
+        <w:rFonts w:ascii="Wingdings" w:hAnsi="Wingdings" w:hint="default"/>
+      </w:rPr>
+    </w:lvl>
+    <w:lvl w:ilvl="6" w:tplc="18090001" w:tentative="1">
+      <w:start w:val="1"/>
+      <w:numFmt w:val="bullet"/>
+      <w:lvlText w:val=""/>
+      <w:lvlJc w:val="left"/>
+      <w:pPr>
+        <w:ind w:left="5040" w:hanging="360"/>
+      </w:pPr>
+      <w:rPr>
+        <w:rFonts w:ascii="Symbol" w:hAnsi="Symbol" w:hint="default"/>
+      </w:rPr>
+    </w:lvl>
+    <w:lvl w:ilvl="7" w:tplc="18090003" w:tentative="1">
+      <w:start w:val="1"/>
+      <w:numFmt w:val="bullet"/>
+      <w:lvlText w:val="o"/>
+      <w:lvlJc w:val="left"/>
+      <w:pPr>
+        <w:ind w:left="5760" w:hanging="360"/>
+      </w:pPr>
+      <w:rPr>
+        <w:rFonts w:ascii="Courier New" w:hAnsi="Courier New" w:cs="Courier New" w:hint="default"/>
+      </w:rPr>
+    </w:lvl>
+    <w:lvl w:ilvl="8" w:tplc="18090005" w:tentative="1">
+      <w:start w:val="1"/>
+      <w:numFmt w:val="bullet"/>
+      <w:lvlText w:val=""/>
+      <w:lvlJc w:val="left"/>
+      <w:pPr>
+        <w:ind w:left="6480" w:hanging="360"/>
+      </w:pPr>
+      <w:rPr>
+        <w:rFonts w:ascii="Wingdings" w:hAnsi="Wingdings" w:hint="default"/>
+      </w:rPr>
+    </w:lvl>
+  </w:abstractNum>
+  <w:abstractNum w:abstractNumId="2" w15:restartNumberingAfterBreak="0">
     <w:nsid w:val="230A6121"/>
     <w:multiLevelType w:val="hybridMultilevel"/>
     <w:tmpl w:val="DB120222"/>
@@ -2744,7 +3777,7 @@
       </w:rPr>
     </w:lvl>
   </w:abstractNum>
-  <w:abstractNum w:abstractNumId="2" w15:restartNumberingAfterBreak="0">
+  <w:abstractNum w:abstractNumId="3" w15:restartNumberingAfterBreak="0">
     <w:nsid w:val="258F1D24"/>
     <w:multiLevelType w:val="multilevel"/>
     <w:tmpl w:val="44CEDFB6"/>
@@ -2893,7 +3926,120 @@
       </w:rPr>
     </w:lvl>
   </w:abstractNum>
-  <w:abstractNum w:abstractNumId="3" w15:restartNumberingAfterBreak="0">
+  <w:abstractNum w:abstractNumId="4" w15:restartNumberingAfterBreak="0">
+    <w:nsid w:val="26885678"/>
+    <w:multiLevelType w:val="hybridMultilevel"/>
+    <w:tmpl w:val="022A3F6C"/>
+    <w:lvl w:ilvl="0" w:tplc="18090001">
+      <w:start w:val="1"/>
+      <w:numFmt w:val="bullet"/>
+      <w:lvlText w:val=""/>
+      <w:lvlJc w:val="left"/>
+      <w:pPr>
+        <w:ind w:left="720" w:hanging="360"/>
+      </w:pPr>
+      <w:rPr>
+        <w:rFonts w:ascii="Symbol" w:hAnsi="Symbol" w:hint="default"/>
+      </w:rPr>
+    </w:lvl>
+    <w:lvl w:ilvl="1" w:tplc="18090003" w:tentative="1">
+      <w:start w:val="1"/>
+      <w:numFmt w:val="bullet"/>
+      <w:lvlText w:val="o"/>
+      <w:lvlJc w:val="left"/>
+      <w:pPr>
+        <w:ind w:left="1440" w:hanging="360"/>
+      </w:pPr>
+      <w:rPr>
+        <w:rFonts w:ascii="Courier New" w:hAnsi="Courier New" w:cs="Courier New" w:hint="default"/>
+      </w:rPr>
+    </w:lvl>
+    <w:lvl w:ilvl="2" w:tplc="18090005" w:tentative="1">
+      <w:start w:val="1"/>
+      <w:numFmt w:val="bullet"/>
+      <w:lvlText w:val=""/>
+      <w:lvlJc w:val="left"/>
+      <w:pPr>
+        <w:ind w:left="2160" w:hanging="360"/>
+      </w:pPr>
+      <w:rPr>
+        <w:rFonts w:ascii="Wingdings" w:hAnsi="Wingdings" w:hint="default"/>
+      </w:rPr>
+    </w:lvl>
+    <w:lvl w:ilvl="3" w:tplc="18090001" w:tentative="1">
+      <w:start w:val="1"/>
+      <w:numFmt w:val="bullet"/>
+      <w:lvlText w:val=""/>
+      <w:lvlJc w:val="left"/>
+      <w:pPr>
+        <w:ind w:left="2880" w:hanging="360"/>
+      </w:pPr>
+      <w:rPr>
+        <w:rFonts w:ascii="Symbol" w:hAnsi="Symbol" w:hint="default"/>
+      </w:rPr>
+    </w:lvl>
+    <w:lvl w:ilvl="4" w:tplc="18090003" w:tentative="1">
+      <w:start w:val="1"/>
+      <w:numFmt w:val="bullet"/>
+      <w:lvlText w:val="o"/>
+      <w:lvlJc w:val="left"/>
+      <w:pPr>
+        <w:ind w:left="3600" w:hanging="360"/>
+      </w:pPr>
+      <w:rPr>
+        <w:rFonts w:ascii="Courier New" w:hAnsi="Courier New" w:cs="Courier New" w:hint="default"/>
+      </w:rPr>
+    </w:lvl>
+    <w:lvl w:ilvl="5" w:tplc="18090005" w:tentative="1">
+      <w:start w:val="1"/>
+      <w:numFmt w:val="bullet"/>
+      <w:lvlText w:val=""/>
+      <w:lvlJc w:val="left"/>
+      <w:pPr>
+        <w:ind w:left="4320" w:hanging="360"/>
+      </w:pPr>
+      <w:rPr>
+        <w:rFonts w:ascii="Wingdings" w:hAnsi="Wingdings" w:hint="default"/>
+      </w:rPr>
+    </w:lvl>
+    <w:lvl w:ilvl="6" w:tplc="18090001" w:tentative="1">
+      <w:start w:val="1"/>
+      <w:numFmt w:val="bullet"/>
+      <w:lvlText w:val=""/>
+      <w:lvlJc w:val="left"/>
+      <w:pPr>
+        <w:ind w:left="5040" w:hanging="360"/>
+      </w:pPr>
+      <w:rPr>
+        <w:rFonts w:ascii="Symbol" w:hAnsi="Symbol" w:hint="default"/>
+      </w:rPr>
+    </w:lvl>
+    <w:lvl w:ilvl="7" w:tplc="18090003" w:tentative="1">
+      <w:start w:val="1"/>
+      <w:numFmt w:val="bullet"/>
+      <w:lvlText w:val="o"/>
+      <w:lvlJc w:val="left"/>
+      <w:pPr>
+        <w:ind w:left="5760" w:hanging="360"/>
+      </w:pPr>
+      <w:rPr>
+        <w:rFonts w:ascii="Courier New" w:hAnsi="Courier New" w:cs="Courier New" w:hint="default"/>
+      </w:rPr>
+    </w:lvl>
+    <w:lvl w:ilvl="8" w:tplc="18090005" w:tentative="1">
+      <w:start w:val="1"/>
+      <w:numFmt w:val="bullet"/>
+      <w:lvlText w:val=""/>
+      <w:lvlJc w:val="left"/>
+      <w:pPr>
+        <w:ind w:left="6480" w:hanging="360"/>
+      </w:pPr>
+      <w:rPr>
+        <w:rFonts w:ascii="Wingdings" w:hAnsi="Wingdings" w:hint="default"/>
+      </w:rPr>
+    </w:lvl>
+  </w:abstractNum>
+  <w:abstractNum w:abstractNumId="5" w15:restartNumberingAfterBreak="0">
     <w:nsid w:val="2D346D2C"/>
     <w:multiLevelType w:val="hybridMultilevel"/>
     <w:tmpl w:val="DFAA23D6"/>
@@ -3005,7 +4151,7 @@
       </w:rPr>
     </w:lvl>
   </w:abstractNum>
-  <w:abstractNum w:abstractNumId="4" w15:restartNumberingAfterBreak="0">
+  <w:abstractNum w:abstractNumId="6" w15:restartNumberingAfterBreak="0">
     <w:nsid w:val="30AD1425"/>
     <w:multiLevelType w:val="hybridMultilevel"/>
     <w:tmpl w:val="ECBEF3C4"/>
@@ -3118,7 +4264,7 @@
       </w:rPr>
     </w:lvl>
   </w:abstractNum>
-  <w:abstractNum w:abstractNumId="5" w15:restartNumberingAfterBreak="0">
+  <w:abstractNum w:abstractNumId="7" w15:restartNumberingAfterBreak="0">
     <w:nsid w:val="4E0B327E"/>
     <w:multiLevelType w:val="hybridMultilevel"/>
     <w:tmpl w:val="78E20620"/>
@@ -3231,7 +4377,209 @@
       </w:rPr>
     </w:lvl>
   </w:abstractNum>
-  <w:abstractNum w:abstractNumId="6" w15:restartNumberingAfterBreak="0">
+  <w:abstractNum w:abstractNumId="8" w15:restartNumberingAfterBreak="0">
+    <w:nsid w:val="5FFB5CD8"/>
+    <w:multiLevelType w:val="hybridMultilevel"/>
+    <w:tmpl w:val="4476F5FA"/>
+    <w:lvl w:ilvl="0" w:tplc="18090001">
+      <w:start w:val="1"/>
+      <w:numFmt w:val="bullet"/>
+      <w:lvlText w:val=""/>
+      <w:lvlJc w:val="left"/>
+      <w:pPr>
+        <w:ind w:left="360" w:hanging="360"/>
+      </w:pPr>
+      <w:rPr>
+        <w:rFonts w:ascii="Symbol" w:hAnsi="Symbol" w:hint="default"/>
+      </w:rPr>
+    </w:lvl>
+    <w:lvl w:ilvl="1" w:tplc="18090003" w:tentative="1">
+      <w:start w:val="1"/>
+      <w:numFmt w:val="bullet"/>
+      <w:lvlText w:val="o"/>
+      <w:lvlJc w:val="left"/>
+      <w:pPr>
+        <w:ind w:left="1080" w:hanging="360"/>
+      </w:pPr>
+      <w:rPr>
+        <w:rFonts w:ascii="Courier New" w:hAnsi="Courier New" w:cs="Courier New" w:hint="default"/>
+      </w:rPr>
+    </w:lvl>
+    <w:lvl w:ilvl="2" w:tplc="18090005" w:tentative="1">
+      <w:start w:val="1"/>
+      <w:numFmt w:val="bullet"/>
+      <w:lvlText w:val=""/>
+      <w:lvlJc w:val="left"/>
+      <w:pPr>
+        <w:ind w:left="1800" w:hanging="360"/>
+      </w:pPr>
+      <w:rPr>
+        <w:rFonts w:ascii="Wingdings" w:hAnsi="Wingdings" w:hint="default"/>
+      </w:rPr>
+    </w:lvl>
+    <w:lvl w:ilvl="3" w:tplc="18090001" w:tentative="1">
+      <w:start w:val="1"/>
+      <w:numFmt w:val="bullet"/>
+      <w:lvlText w:val=""/>
+      <w:lvlJc w:val="left"/>
+      <w:pPr>
+        <w:ind w:left="2520" w:hanging="360"/>
+      </w:pPr>
+      <w:rPr>
+        <w:rFonts w:ascii="Symbol" w:hAnsi="Symbol" w:hint="default"/>
+      </w:rPr>
+    </w:lvl>
+    <w:lvl w:ilvl="4" w:tplc="18090003" w:tentative="1">
+      <w:start w:val="1"/>
+      <w:numFmt w:val="bullet"/>
+      <w:lvlText w:val="o"/>
+      <w:lvlJc w:val="left"/>
+      <w:pPr>
+        <w:ind w:left="3240" w:hanging="360"/>
+      </w:pPr>
+      <w:rPr>
+        <w:rFonts w:ascii="Courier New" w:hAnsi="Courier New" w:cs="Courier New" w:hint="default"/>
+      </w:rPr>
+    </w:lvl>
+    <w:lvl w:ilvl="5" w:tplc="18090005" w:tentative="1">
+      <w:start w:val="1"/>
+      <w:numFmt w:val="bullet"/>
+      <w:lvlText w:val=""/>
+      <w:lvlJc w:val="left"/>
+      <w:pPr>
+        <w:ind w:left="3960" w:hanging="360"/>
+      </w:pPr>
+      <w:rPr>
+        <w:rFonts w:ascii="Wingdings" w:hAnsi="Wingdings" w:hint="default"/>
+      </w:rPr>
+    </w:lvl>
+    <w:lvl w:ilvl="6" w:tplc="18090001" w:tentative="1">
+      <w:start w:val="1"/>
+      <w:numFmt w:val="bullet"/>
+      <w:lvlText w:val=""/>
+      <w:lvlJc w:val="left"/>
+      <w:pPr>
+        <w:ind w:left="4680" w:hanging="360"/>
+      </w:pPr>
+      <w:rPr>
+        <w:rFonts w:ascii="Symbol" w:hAnsi="Symbol" w:hint="default"/>
+      </w:rPr>
+    </w:lvl>
+    <w:lvl w:ilvl="7" w:tplc="18090003" w:tentative="1">
+      <w:start w:val="1"/>
+      <w:numFmt w:val="bullet"/>
+      <w:lvlText w:val="o"/>
+      <w:lvlJc w:val="left"/>
+      <w:pPr>
+        <w:ind w:left="5400" w:hanging="360"/>
+      </w:pPr>
+      <w:rPr>
+        <w:rFonts w:ascii="Courier New" w:hAnsi="Courier New" w:cs="Courier New" w:hint="default"/>
+      </w:rPr>
+    </w:lvl>
+    <w:lvl w:ilvl="8" w:tplc="18090005" w:tentative="1">
+      <w:start w:val="1"/>
+      <w:numFmt w:val="bullet"/>
+      <w:lvlText w:val=""/>
+      <w:lvlJc w:val="left"/>
+      <w:pPr>
+        <w:ind w:left="6120" w:hanging="360"/>
+      </w:pPr>
+      <w:rPr>
+        <w:rFonts w:ascii="Wingdings" w:hAnsi="Wingdings" w:hint="default"/>
+      </w:rPr>
+    </w:lvl>
+  </w:abstractNum>
+  <w:abstractNum w:abstractNumId="9" w15:restartNumberingAfterBreak="0">
+    <w:nsid w:val="63C54F0D"/>
+    <w:multiLevelType w:val="hybridMultilevel"/>
+    <w:tmpl w:val="EA647CF0"/>
+    <w:lvl w:ilvl="0" w:tplc="1809000F">
+      <w:start w:val="1"/>
+      <w:numFmt w:val="decimal"/>
+      <w:lvlText w:val="%1."/>
+      <w:lvlJc w:val="left"/>
+      <w:pPr>
+        <w:ind w:left="360" w:hanging="360"/>
+      </w:pPr>
+      <w:rPr>
+        <w:rFonts w:hint="default"/>
+      </w:rPr>
+    </w:lvl>
+    <w:lvl w:ilvl="1" w:tplc="18090019" w:tentative="1">
+      <w:start w:val="1"/>
+      <w:numFmt w:val="lowerLetter"/>
+      <w:lvlText w:val="%2."/>
+      <w:lvlJc w:val="left"/>
+      <w:pPr>
+        <w:ind w:left="1080" w:hanging="360"/>
+      </w:pPr>
+    </w:lvl>
+    <w:lvl w:ilvl="2" w:tplc="1809001B" w:tentative="1">
+      <w:start w:val="1"/>
+      <w:numFmt w:val="lowerRoman"/>
+      <w:lvlText w:val="%3."/>
+      <w:lvlJc w:val="right"/>
+      <w:pPr>
+        <w:ind w:left="1800" w:hanging="180"/>
+      </w:pPr>
+    </w:lvl>
+    <w:lvl w:ilvl="3" w:tplc="1809000F" w:tentative="1">
+      <w:start w:val="1"/>
+      <w:numFmt w:val="decimal"/>
+      <w:lvlText w:val="%4."/>
+      <w:lvlJc w:val="left"/>
+      <w:pPr>
+        <w:ind w:left="2520" w:hanging="360"/>
+      </w:pPr>
+    </w:lvl>
+    <w:lvl w:ilvl="4" w:tplc="18090019" w:tentative="1">
+      <w:start w:val="1"/>
+      <w:numFmt w:val="lowerLetter"/>
+      <w:lvlText w:val="%5."/>
+      <w:lvlJc w:val="left"/>
+      <w:pPr>
+        <w:ind w:left="3240" w:hanging="360"/>
+      </w:pPr>
+    </w:lvl>
+    <w:lvl w:ilvl="5" w:tplc="1809001B" w:tentative="1">
+      <w:start w:val="1"/>
+      <w:numFmt w:val="lowerRoman"/>
+      <w:lvlText w:val="%6."/>
+      <w:lvlJc w:val="right"/>
+      <w:pPr>
+        <w:ind w:left="3960" w:hanging="180"/>
+      </w:pPr>
+    </w:lvl>
+    <w:lvl w:ilvl="6" w:tplc="1809000F" w:tentative="1">
+      <w:start w:val="1"/>
+      <w:numFmt w:val="decimal"/>
+      <w:lvlText w:val="%7."/>
+      <w:lvlJc w:val="left"/>
+      <w:pPr>
+        <w:ind w:left="4680" w:hanging="360"/>
+      </w:pPr>
+    </w:lvl>
+    <w:lvl w:ilvl="7" w:tplc="18090019" w:tentative="1">
+      <w:start w:val="1"/>
+      <w:numFmt w:val="lowerLetter"/>
+      <w:lvlText w:val="%8."/>
+      <w:lvlJc w:val="left"/>
+      <w:pPr>
+        <w:ind w:left="5400" w:hanging="360"/>
+      </w:pPr>
+    </w:lvl>
+    <w:lvl w:ilvl="8" w:tplc="1809001B" w:tentative="1">
+      <w:start w:val="1"/>
+      <w:numFmt w:val="lowerRoman"/>
+      <w:lvlText w:val="%9."/>
+      <w:lvlJc w:val="right"/>
+      <w:pPr>
+        <w:ind w:left="6120" w:hanging="180"/>
+      </w:pPr>
+    </w:lvl>
+  </w:abstractNum>
+  <w:abstractNum w:abstractNumId="10" w15:restartNumberingAfterBreak="0">
     <w:nsid w:val="6A076E19"/>
     <w:multiLevelType w:val="hybridMultilevel"/>
     <w:tmpl w:val="3AB6E1E8"/>
@@ -3343,26 +4691,306 @@
       </w:rPr>
     </w:lvl>
   </w:abstractNum>
+  <w:abstractNum w:abstractNumId="11" w15:restartNumberingAfterBreak="0">
+    <w:nsid w:val="6F52650B"/>
+    <w:multiLevelType w:val="multilevel"/>
+    <w:tmpl w:val="5DA871FE"/>
+    <w:lvl w:ilvl="0">
+      <w:start w:val="1"/>
+      <w:numFmt w:val="bullet"/>
+      <w:lvlText w:val=""/>
+      <w:lvlJc w:val="left"/>
+      <w:pPr>
+        <w:tabs>
+          <w:tab w:val="num" w:pos="720"/>
+        </w:tabs>
+        <w:ind w:left="720" w:hanging="360"/>
+      </w:pPr>
+      <w:rPr>
+        <w:rFonts w:ascii="Symbol" w:hAnsi="Symbol" w:hint="default"/>
+        <w:sz w:val="20"/>
+      </w:rPr>
+    </w:lvl>
+    <w:lvl w:ilvl="1" w:tentative="1">
+      <w:start w:val="1"/>
+      <w:numFmt w:val="bullet"/>
+      <w:lvlText w:val="o"/>
+      <w:lvlJc w:val="left"/>
+      <w:pPr>
+        <w:tabs>
+          <w:tab w:val="num" w:pos="1440"/>
+        </w:tabs>
+        <w:ind w:left="1440" w:hanging="360"/>
+      </w:pPr>
+      <w:rPr>
+        <w:rFonts w:ascii="Courier New" w:hAnsi="Courier New" w:hint="default"/>
+        <w:sz w:val="20"/>
+      </w:rPr>
+    </w:lvl>
+    <w:lvl w:ilvl="2" w:tentative="1">
+      <w:start w:val="1"/>
+      <w:numFmt w:val="bullet"/>
+      <w:lvlText w:val=""/>
+      <w:lvlJc w:val="left"/>
+      <w:pPr>
+        <w:tabs>
+          <w:tab w:val="num" w:pos="2160"/>
+        </w:tabs>
+        <w:ind w:left="2160" w:hanging="360"/>
+      </w:pPr>
+      <w:rPr>
+        <w:rFonts w:ascii="Wingdings" w:hAnsi="Wingdings" w:hint="default"/>
+        <w:sz w:val="20"/>
+      </w:rPr>
+    </w:lvl>
+    <w:lvl w:ilvl="3" w:tentative="1">
+      <w:start w:val="1"/>
+      <w:numFmt w:val="bullet"/>
+      <w:lvlText w:val=""/>
+      <w:lvlJc w:val="left"/>
+      <w:pPr>
+        <w:tabs>
+          <w:tab w:val="num" w:pos="2880"/>
+        </w:tabs>
+        <w:ind w:left="2880" w:hanging="360"/>
+      </w:pPr>
+      <w:rPr>
+        <w:rFonts w:ascii="Wingdings" w:hAnsi="Wingdings" w:hint="default"/>
+        <w:sz w:val="20"/>
+      </w:rPr>
+    </w:lvl>
+    <w:lvl w:ilvl="4" w:tentative="1">
+      <w:start w:val="1"/>
+      <w:numFmt w:val="bullet"/>
+      <w:lvlText w:val=""/>
+      <w:lvlJc w:val="left"/>
+      <w:pPr>
+        <w:tabs>
+          <w:tab w:val="num" w:pos="3600"/>
+        </w:tabs>
+        <w:ind w:left="3600" w:hanging="360"/>
+      </w:pPr>
+      <w:rPr>
+        <w:rFonts w:ascii="Wingdings" w:hAnsi="Wingdings" w:hint="default"/>
+        <w:sz w:val="20"/>
+      </w:rPr>
+    </w:lvl>
+    <w:lvl w:ilvl="5" w:tentative="1">
+      <w:start w:val="1"/>
+      <w:numFmt w:val="bullet"/>
+      <w:lvlText w:val=""/>
+      <w:lvlJc w:val="left"/>
+      <w:pPr>
+        <w:tabs>
+          <w:tab w:val="num" w:pos="4320"/>
+        </w:tabs>
+        <w:ind w:left="4320" w:hanging="360"/>
+      </w:pPr>
+      <w:rPr>
+        <w:rFonts w:ascii="Wingdings" w:hAnsi="Wingdings" w:hint="default"/>
+        <w:sz w:val="20"/>
+      </w:rPr>
+    </w:lvl>
+    <w:lvl w:ilvl="6" w:tentative="1">
+      <w:start w:val="1"/>
+      <w:numFmt w:val="bullet"/>
+      <w:lvlText w:val=""/>
+      <w:lvlJc w:val="left"/>
+      <w:pPr>
+        <w:tabs>
+          <w:tab w:val="num" w:pos="5040"/>
+        </w:tabs>
+        <w:ind w:left="5040" w:hanging="360"/>
+      </w:pPr>
+      <w:rPr>
+        <w:rFonts w:ascii="Wingdings" w:hAnsi="Wingdings" w:hint="default"/>
+        <w:sz w:val="20"/>
+      </w:rPr>
+    </w:lvl>
+    <w:lvl w:ilvl="7" w:tentative="1">
+      <w:start w:val="1"/>
+      <w:numFmt w:val="bullet"/>
+      <w:lvlText w:val=""/>
+      <w:lvlJc w:val="left"/>
+      <w:pPr>
+        <w:tabs>
+          <w:tab w:val="num" w:pos="5760"/>
+        </w:tabs>
+        <w:ind w:left="5760" w:hanging="360"/>
+      </w:pPr>
+      <w:rPr>
+        <w:rFonts w:ascii="Wingdings" w:hAnsi="Wingdings" w:hint="default"/>
+        <w:sz w:val="20"/>
+      </w:rPr>
+    </w:lvl>
+    <w:lvl w:ilvl="8" w:tentative="1">
+      <w:start w:val="1"/>
+      <w:numFmt w:val="bullet"/>
+      <w:lvlText w:val=""/>
+      <w:lvlJc w:val="left"/>
+      <w:pPr>
+        <w:tabs>
+          <w:tab w:val="num" w:pos="6480"/>
+        </w:tabs>
+        <w:ind w:left="6480" w:hanging="360"/>
+      </w:pPr>
+      <w:rPr>
+        <w:rFonts w:ascii="Wingdings" w:hAnsi="Wingdings" w:hint="default"/>
+        <w:sz w:val="20"/>
+      </w:rPr>
+    </w:lvl>
+  </w:abstractNum>
+  <w:abstractNum w:abstractNumId="12" w15:restartNumberingAfterBreak="0">
+    <w:nsid w:val="79186BB6"/>
+    <w:multiLevelType w:val="hybridMultilevel"/>
+    <w:tmpl w:val="20B4DB28"/>
+    <w:lvl w:ilvl="0" w:tplc="4908109A">
+      <w:start w:val="1"/>
+      <w:numFmt w:val="decimal"/>
+      <w:lvlText w:val="%1."/>
+      <w:lvlJc w:val="left"/>
+      <w:pPr>
+        <w:ind w:left="720" w:hanging="360"/>
+      </w:pPr>
+      <w:rPr>
+        <w:rFonts w:asciiTheme="minorHAnsi" w:eastAsiaTheme="minorHAnsi" w:hAnsiTheme="minorHAnsi" w:cstheme="minorBidi"/>
+      </w:rPr>
+    </w:lvl>
+    <w:lvl w:ilvl="1" w:tplc="18090003" w:tentative="1">
+      <w:start w:val="1"/>
+      <w:numFmt w:val="bullet"/>
+      <w:lvlText w:val="o"/>
+      <w:lvlJc w:val="left"/>
+      <w:pPr>
+        <w:ind w:left="1440" w:hanging="360"/>
+      </w:pPr>
+      <w:rPr>
+        <w:rFonts w:ascii="Courier New" w:hAnsi="Courier New" w:cs="Courier New" w:hint="default"/>
+      </w:rPr>
+    </w:lvl>
+    <w:lvl w:ilvl="2" w:tplc="18090005" w:tentative="1">
+      <w:start w:val="1"/>
+      <w:numFmt w:val="bullet"/>
+      <w:lvlText w:val=""/>
+      <w:lvlJc w:val="left"/>
+      <w:pPr>
+        <w:ind w:left="2160" w:hanging="360"/>
+      </w:pPr>
+      <w:rPr>
+        <w:rFonts w:ascii="Wingdings" w:hAnsi="Wingdings" w:hint="default"/>
+      </w:rPr>
+    </w:lvl>
+    <w:lvl w:ilvl="3" w:tplc="18090001" w:tentative="1">
+      <w:start w:val="1"/>
+      <w:numFmt w:val="bullet"/>
+      <w:lvlText w:val=""/>
+      <w:lvlJc w:val="left"/>
+      <w:pPr>
+        <w:ind w:left="2880" w:hanging="360"/>
+      </w:pPr>
+      <w:rPr>
+        <w:rFonts w:ascii="Symbol" w:hAnsi="Symbol" w:hint="default"/>
+      </w:rPr>
+    </w:lvl>
+    <w:lvl w:ilvl="4" w:tplc="18090003" w:tentative="1">
+      <w:start w:val="1"/>
+      <w:numFmt w:val="bullet"/>
+      <w:lvlText w:val="o"/>
+      <w:lvlJc w:val="left"/>
+      <w:pPr>
+        <w:ind w:left="3600" w:hanging="360"/>
+      </w:pPr>
+      <w:rPr>
+        <w:rFonts w:ascii="Courier New" w:hAnsi="Courier New" w:cs="Courier New" w:hint="default"/>
+      </w:rPr>
+    </w:lvl>
+    <w:lvl w:ilvl="5" w:tplc="18090005" w:tentative="1">
+      <w:start w:val="1"/>
+      <w:numFmt w:val="bullet"/>
+      <w:lvlText w:val=""/>
+      <w:lvlJc w:val="left"/>
+      <w:pPr>
+        <w:ind w:left="4320" w:hanging="360"/>
+      </w:pPr>
+      <w:rPr>
+        <w:rFonts w:ascii="Wingdings" w:hAnsi="Wingdings" w:hint="default"/>
+      </w:rPr>
+    </w:lvl>
+    <w:lvl w:ilvl="6" w:tplc="18090001" w:tentative="1">
+      <w:start w:val="1"/>
+      <w:numFmt w:val="bullet"/>
+      <w:lvlText w:val=""/>
+      <w:lvlJc w:val="left"/>
+      <w:pPr>
+        <w:ind w:left="5040" w:hanging="360"/>
+      </w:pPr>
+      <w:rPr>
+        <w:rFonts w:ascii="Symbol" w:hAnsi="Symbol" w:hint="default"/>
+      </w:rPr>
+    </w:lvl>
+    <w:lvl w:ilvl="7" w:tplc="18090003" w:tentative="1">
+      <w:start w:val="1"/>
+      <w:numFmt w:val="bullet"/>
+      <w:lvlText w:val="o"/>
+      <w:lvlJc w:val="left"/>
+      <w:pPr>
+        <w:ind w:left="5760" w:hanging="360"/>
+      </w:pPr>
+      <w:rPr>
+        <w:rFonts w:ascii="Courier New" w:hAnsi="Courier New" w:cs="Courier New" w:hint="default"/>
+      </w:rPr>
+    </w:lvl>
+    <w:lvl w:ilvl="8" w:tplc="18090005" w:tentative="1">
+      <w:start w:val="1"/>
+      <w:numFmt w:val="bullet"/>
+      <w:lvlText w:val=""/>
+      <w:lvlJc w:val="left"/>
+      <w:pPr>
+        <w:ind w:left="6480" w:hanging="360"/>
+      </w:pPr>
+      <w:rPr>
+        <w:rFonts w:ascii="Wingdings" w:hAnsi="Wingdings" w:hint="default"/>
+      </w:rPr>
+    </w:lvl>
+  </w:abstractNum>
   <w:num w:numId="1">
-    <w:abstractNumId w:val="6"/>
+    <w:abstractNumId w:val="10"/>
   </w:num>
   <w:num w:numId="2">
-    <w:abstractNumId w:val="3"/>
+    <w:abstractNumId w:val="5"/>
   </w:num>
   <w:num w:numId="3">
     <w:abstractNumId w:val="0"/>
   </w:num>
   <w:num w:numId="4">
-    <w:abstractNumId w:val="1"/>
+    <w:abstractNumId w:val="2"/>
   </w:num>
   <w:num w:numId="5">
-    <w:abstractNumId w:val="2"/>
+    <w:abstractNumId w:val="3"/>
   </w:num>
   <w:num w:numId="6">
+    <w:abstractNumId w:val="6"/>
+  </w:num>
+  <w:num w:numId="7">
+    <w:abstractNumId w:val="7"/>
+  </w:num>
+  <w:num w:numId="8">
+    <w:abstractNumId w:val="12"/>
+  </w:num>
+  <w:num w:numId="9">
+    <w:abstractNumId w:val="9"/>
+  </w:num>
+  <w:num w:numId="10">
     <w:abstractNumId w:val="4"/>
   </w:num>
-  <w:num w:numId="7">
-    <w:abstractNumId w:val="5"/>
+  <w:num w:numId="11">
+    <w:abstractNumId w:val="8"/>
+  </w:num>
+  <w:num w:numId="12">
+    <w:abstractNumId w:val="11"/>
+  </w:num>
+  <w:num w:numId="13">
+    <w:abstractNumId w:val="1"/>
   </w:num>
 </w:numbering>
 </file>
@@ -3823,11 +5451,11 @@
     <w:uiPriority w:val="9"/>
     <w:unhideWhenUsed/>
     <w:qFormat/>
-    <w:rsid w:val="0008399E"/>
+    <w:rsid w:val="00113077"/>
     <w:pPr>
       <w:keepNext/>
       <w:keepLines/>
-      <w:spacing w:before="40" w:after="0"/>
+      <w:spacing w:before="40" w:after="0" w:line="360" w:lineRule="auto"/>
       <w:outlineLvl w:val="2"/>
     </w:pPr>
     <w:rPr>
@@ -3954,7 +5582,7 @@
     <w:basedOn w:val="DefaultParagraphFont"/>
     <w:link w:val="Heading3"/>
     <w:uiPriority w:val="9"/>
-    <w:rsid w:val="0008399E"/>
+    <w:rsid w:val="00113077"/>
     <w:rPr>
       <w:rFonts w:asciiTheme="majorHAnsi" w:eastAsiaTheme="majorEastAsia" w:hAnsiTheme="majorHAnsi" w:cstheme="majorBidi"/>
       <w:color w:val="1F3763" w:themeColor="accent1" w:themeShade="7F"/>

</xml_diff>

<commit_message>
Tokenisation and Normalisation of the text. These are described in the PRAW Research Doc. There's a whole library of functions which makes it easy to do. I have also edited the main program to just load a text file instead of makin API calls, this is for testing to make it quicker
</commit_message>
<xml_diff>
--- a/PRAW Research.docx
+++ b/PRAW Research.docx
@@ -35,21 +35,7 @@
         <w:rPr>
           <w:rFonts w:cstheme="minorHAnsi"/>
         </w:rPr>
-        <w:t xml:space="preserve">Public API, python wrapper called PRAW (python reddit </w:t>
-      </w:r>
-      <w:proofErr w:type="spellStart"/>
-      <w:r>
-        <w:rPr>
-          <w:rFonts w:cstheme="minorHAnsi"/>
-        </w:rPr>
-        <w:t>api</w:t>
-      </w:r>
-      <w:proofErr w:type="spellEnd"/>
-      <w:r>
-        <w:rPr>
-          <w:rFonts w:cstheme="minorHAnsi"/>
-        </w:rPr>
-        <w:t xml:space="preserve"> wrapper)</w:t>
+        <w:t>Public API, python wrapper called PRAW (python reddit api wrapper)</w:t>
       </w:r>
     </w:p>
     <w:p>
@@ -67,16 +53,8 @@
         <w:rPr>
           <w:rFonts w:cstheme="minorHAnsi"/>
         </w:rPr>
-        <w:t xml:space="preserve">Can pull top comments, hot posts, </w:t>
-      </w:r>
-      <w:proofErr w:type="spellStart"/>
-      <w:r>
-        <w:rPr>
-          <w:rFonts w:cstheme="minorHAnsi"/>
-        </w:rPr>
-        <w:t>etc</w:t>
-      </w:r>
-      <w:proofErr w:type="spellEnd"/>
+        <w:t>Can pull top comments, hot posts, etc</w:t>
+      </w:r>
     </w:p>
     <w:p>
       <w:pPr>
@@ -122,25 +100,7 @@
           <w:color w:val="24292E"/>
           <w:shd w:val="clear" w:color="auto" w:fill="FFFFFF"/>
         </w:rPr>
-        <w:t xml:space="preserve">(Thank </w:t>
-      </w:r>
-      <w:proofErr w:type="spellStart"/>
-      <w:r>
-        <w:rPr>
-          <w:rFonts w:cstheme="minorHAnsi"/>
-          <w:color w:val="24292E"/>
-          <w:shd w:val="clear" w:color="auto" w:fill="FFFFFF"/>
-        </w:rPr>
-        <w:t>fook</w:t>
-      </w:r>
-      <w:proofErr w:type="spellEnd"/>
-      <w:r>
-        <w:rPr>
-          <w:rFonts w:cstheme="minorHAnsi"/>
-          <w:color w:val="24292E"/>
-          <w:shd w:val="clear" w:color="auto" w:fill="FFFFFF"/>
-        </w:rPr>
-        <w:t>)</w:t>
+        <w:t>(Thank fook)</w:t>
       </w:r>
     </w:p>
     <w:p>
@@ -302,19 +262,8 @@
             <w:color w:val="0366D6"/>
             <w:shd w:val="clear" w:color="auto" w:fill="FFFFFF"/>
           </w:rPr>
-          <w:t>/r/</w:t>
+          <w:t>/r/redditdev</w:t>
         </w:r>
-        <w:proofErr w:type="spellStart"/>
-        <w:r>
-          <w:rPr>
-            <w:rStyle w:val="Hyperlink"/>
-            <w:rFonts w:ascii="Segoe UI" w:hAnsi="Segoe UI" w:cs="Segoe UI"/>
-            <w:color w:val="0366D6"/>
-            <w:shd w:val="clear" w:color="auto" w:fill="FFFFFF"/>
-          </w:rPr>
-          <w:t>redditdev</w:t>
-        </w:r>
-        <w:proofErr w:type="spellEnd"/>
       </w:hyperlink>
       <w:r>
         <w:rPr>
@@ -351,15 +300,7 @@
         </w:numPr>
       </w:pPr>
       <w:r>
-        <w:t>r/</w:t>
-      </w:r>
-      <w:proofErr w:type="spellStart"/>
-      <w:r>
-        <w:t>CryptoCurrency</w:t>
-      </w:r>
-      <w:proofErr w:type="spellEnd"/>
-      <w:r>
-        <w:t xml:space="preserve"> – 870,000 members</w:t>
+        <w:t>r/CryptoCurrency – 870,000 members</w:t>
       </w:r>
     </w:p>
     <w:p>
@@ -668,19 +609,8 @@
           <w:sz w:val="20"/>
           <w:szCs w:val="20"/>
         </w:rPr>
-        <w:t xml:space="preserve"> for the redirect </w:t>
-      </w:r>
-      <w:proofErr w:type="spellStart"/>
-      <w:r>
-        <w:rPr>
-          <w:rStyle w:val="pre"/>
-          <w:rFonts w:ascii="Courier New" w:hAnsi="Courier New" w:cs="Courier New"/>
-          <w:sz w:val="20"/>
-          <w:szCs w:val="20"/>
-        </w:rPr>
-        <w:t>uri</w:t>
-      </w:r>
-      <w:proofErr w:type="spellEnd"/>
+        <w:t xml:space="preserve"> for the redirect uri</w:t>
+      </w:r>
     </w:p>
     <w:p>
       <w:r>
@@ -1083,33 +1013,7 @@
           <w:bdr w:val="single" w:sz="6" w:space="2" w:color="E1E4E5" w:frame="1"/>
           <w:shd w:val="clear" w:color="auto" w:fill="FFFFFF"/>
         </w:rPr>
-        <w:t>/u/</w:t>
-      </w:r>
-      <w:proofErr w:type="spellStart"/>
-      <w:r>
-        <w:rPr>
-          <w:rStyle w:val="pre"/>
-          <w:rFonts w:ascii="Consolas" w:hAnsi="Consolas" w:cs="Courier New"/>
-          <w:color w:val="E74C3C"/>
-          <w:sz w:val="16"/>
-          <w:szCs w:val="16"/>
-          <w:bdr w:val="single" w:sz="6" w:space="2" w:color="E1E4E5" w:frame="1"/>
-          <w:shd w:val="clear" w:color="auto" w:fill="FFFFFF"/>
-        </w:rPr>
-        <w:t>kemitche</w:t>
-      </w:r>
-      <w:proofErr w:type="spellEnd"/>
-      <w:r>
-        <w:rPr>
-          <w:rStyle w:val="pre"/>
-          <w:rFonts w:ascii="Consolas" w:hAnsi="Consolas" w:cs="Courier New"/>
-          <w:color w:val="E74C3C"/>
-          <w:sz w:val="16"/>
-          <w:szCs w:val="16"/>
-          <w:bdr w:val="single" w:sz="6" w:space="2" w:color="E1E4E5" w:frame="1"/>
-          <w:shd w:val="clear" w:color="auto" w:fill="FFFFFF"/>
-        </w:rPr>
-        <w:t>)</w:t>
+        <w:t>/u/kemitche)</w:t>
       </w:r>
       <w:r>
         <w:rPr>
@@ -1699,15 +1603,7 @@
         </w:numPr>
       </w:pPr>
       <w:r>
-        <w:t xml:space="preserve">Comments have their own </w:t>
-      </w:r>
-      <w:proofErr w:type="gramStart"/>
-      <w:r>
-        <w:t>ID,</w:t>
-      </w:r>
-      <w:proofErr w:type="gramEnd"/>
-      <w:r>
-        <w:t xml:space="preserve"> a top-level comment has the same ID as the submission</w:t>
+        <w:t>Comments have their own ID, a top-level comment has the same ID as the submission</w:t>
       </w:r>
     </w:p>
     <w:p>
@@ -1848,15 +1744,7 @@
         <w:tab/>
       </w:r>
       <w:r>
-        <w:t xml:space="preserve">if a </w:t>
-      </w:r>
-      <w:proofErr w:type="gramStart"/>
-      <w:r>
-        <w:t>top level</w:t>
-      </w:r>
-      <w:proofErr w:type="gramEnd"/>
-      <w:r>
-        <w:t xml:space="preserve"> comment, this returns the submission id</w:t>
+        <w:t>if a top level comment, this returns the submission id</w:t>
       </w:r>
     </w:p>
     <w:p>
@@ -1884,36 +1772,12 @@
     </w:p>
     <w:p>
       <w:r>
-        <w:t xml:space="preserve">The .list() is a PRAW functionality, it returns a flattened list of all Comments. This list may contain </w:t>
-      </w:r>
-      <w:proofErr w:type="spellStart"/>
-      <w:r>
-        <w:t>MoreComments</w:t>
-      </w:r>
-      <w:proofErr w:type="spellEnd"/>
-      <w:r>
-        <w:t xml:space="preserve"> instances if </w:t>
-      </w:r>
-      <w:proofErr w:type="spellStart"/>
-      <w:r>
-        <w:t>replace_more</w:t>
-      </w:r>
-      <w:proofErr w:type="spellEnd"/>
-      <w:r>
-        <w:t xml:space="preserve">() was not called first. </w:t>
-      </w:r>
-    </w:p>
-    <w:p>
-      <w:r>
-        <w:t xml:space="preserve">So, the order you get things when you use the </w:t>
-      </w:r>
-      <w:proofErr w:type="spellStart"/>
-      <w:r>
-        <w:t>comments.list</w:t>
-      </w:r>
-      <w:proofErr w:type="spellEnd"/>
-      <w:r>
-        <w:t>() is all of the top level comments, followed by 2nd level comments, followed by 3rd level, so these still aren't necessarily sorted how you want them, but you have all comments, and can access every comment's id and parent's id.</w:t>
+        <w:t xml:space="preserve">The .list() is a PRAW functionality, it returns a flattened list of all Comments. This list may contain MoreComments instances if replace_more() was not called first. </w:t>
+      </w:r>
+    </w:p>
+    <w:p>
+      <w:r>
+        <w:t>So, the order you get things when you use the comments.list() is all of the top level comments, followed by 2nd level comments, followed by 3rd level, so these still aren't necessarily sorted how you want them, but you have all comments, and can access every comment's id and parent's id.</w:t>
       </w:r>
     </w:p>
     <w:p/>
@@ -1932,18 +1796,9 @@
     </w:p>
     <w:p>
       <w:r>
-        <w:t>.</w:t>
-      </w:r>
-      <w:proofErr w:type="spellStart"/>
-      <w:r>
-        <w:t>replace_more</w:t>
-      </w:r>
-      <w:proofErr w:type="spellEnd"/>
-      <w:r>
-        <w:t xml:space="preserve">(limit=0) we set the limit to 0 to remove all </w:t>
+        <w:t xml:space="preserve">.replace_more(limit=0) we set the limit to 0 to remove all </w:t>
       </w:r>
       <w:hyperlink r:id="rId24" w:anchor="praw.models.MoreComments" w:tooltip="praw.models.MoreComments" w:history="1">
-        <w:proofErr w:type="spellStart"/>
         <w:r>
           <w:rPr>
             <w:rStyle w:val="pre"/>
@@ -1953,7 +1808,6 @@
           </w:rPr>
           <w:t>MoreComments</w:t>
         </w:r>
-        <w:proofErr w:type="spellEnd"/>
       </w:hyperlink>
       <w:r>
         <w:t xml:space="preserve"> instances without additional requests</w:t>
@@ -1961,31 +1815,7 @@
     </w:p>
     <w:p>
       <w:r>
-        <w:t xml:space="preserve">on </w:t>
-      </w:r>
-      <w:proofErr w:type="gramStart"/>
-      <w:r>
-        <w:t>really long</w:t>
-      </w:r>
-      <w:proofErr w:type="gramEnd"/>
-      <w:r>
-        <w:t xml:space="preserve"> comments, there will be a ‘load  more comments’ link which is a ‘</w:t>
-      </w:r>
-      <w:proofErr w:type="spellStart"/>
-      <w:r>
-        <w:t>more_comments</w:t>
-      </w:r>
-      <w:proofErr w:type="spellEnd"/>
-      <w:r>
-        <w:t>’ object, so we won’t to replace these ‘</w:t>
-      </w:r>
-      <w:proofErr w:type="spellStart"/>
-      <w:r>
-        <w:t>more_comments</w:t>
-      </w:r>
-      <w:proofErr w:type="spellEnd"/>
-      <w:r>
-        <w:t xml:space="preserve">’ objects </w:t>
+        <w:t xml:space="preserve">on really long comments, there will be a ‘load  more comments’ link which is a ‘more_comments’ object, so we won’t to replace these ‘more_comments’ objects </w:t>
       </w:r>
     </w:p>
     <w:p/>
@@ -2416,18 +2246,277 @@
         <w:t>JSON Library</w:t>
       </w:r>
     </w:p>
-    <w:p/>
-    <w:p/>
-    <w:p/>
-    <w:p/>
-    <w:p/>
-    <w:p/>
-    <w:p/>
-    <w:p/>
-    <w:p/>
-    <w:p/>
-    <w:p/>
-    <w:p/>
+    <w:p>
+      <w:r>
+        <w:t xml:space="preserve">Python has a built-in package called </w:t>
+      </w:r>
+      <w:r>
+        <w:rPr>
+          <w:rStyle w:val="HTMLCode"/>
+          <w:rFonts w:eastAsiaTheme="majorEastAsia"/>
+        </w:rPr>
+        <w:t>json</w:t>
+      </w:r>
+      <w:r>
+        <w:t>, which can be used to work with JSON data.</w:t>
+      </w:r>
+    </w:p>
+    <w:p/>
+    <w:p>
+      <w:pPr>
+        <w:rPr>
+          <w:u w:val="single"/>
+        </w:rPr>
+      </w:pPr>
+      <w:r>
+        <w:rPr>
+          <w:u w:val="single"/>
+        </w:rPr>
+        <w:t>dumps</w:t>
+      </w:r>
+      <w:r>
+        <w:rPr>
+          <w:u w:val="single"/>
+        </w:rPr>
+        <w:t>()</w:t>
+      </w:r>
+    </w:p>
+    <w:p>
+      <w:r>
+        <w:t xml:space="preserve">If you have a Python object, you can convert it into a JSON string by using the </w:t>
+      </w:r>
+      <w:r>
+        <w:rPr>
+          <w:rStyle w:val="HTMLCode"/>
+          <w:rFonts w:eastAsiaTheme="majorEastAsia"/>
+        </w:rPr>
+        <w:t>json.dumps()</w:t>
+      </w:r>
+      <w:r>
+        <w:t xml:space="preserve"> method.</w:t>
+      </w:r>
+    </w:p>
+    <w:p>
+      <w:r>
+        <w:t>You can convert Python objects of the following types, into JSON strings:</w:t>
+      </w:r>
+    </w:p>
+    <w:p>
+      <w:pPr>
+        <w:numPr>
+          <w:ilvl w:val="0"/>
+          <w:numId w:val="14"/>
+        </w:numPr>
+        <w:spacing w:before="100" w:beforeAutospacing="1" w:after="100" w:afterAutospacing="1" w:line="240" w:lineRule="auto"/>
+        <w:rPr>
+          <w:rFonts w:ascii="Times New Roman" w:eastAsia="Times New Roman" w:hAnsi="Times New Roman" w:cs="Times New Roman"/>
+          <w:sz w:val="24"/>
+          <w:szCs w:val="24"/>
+          <w:lang w:val="en-IE" w:eastAsia="en-IE"/>
+        </w:rPr>
+      </w:pPr>
+      <w:r>
+        <w:rPr>
+          <w:rFonts w:ascii="Times New Roman" w:eastAsia="Times New Roman" w:hAnsi="Times New Roman" w:cs="Times New Roman"/>
+          <w:sz w:val="24"/>
+          <w:szCs w:val="24"/>
+          <w:lang w:val="en-IE" w:eastAsia="en-IE"/>
+        </w:rPr>
+        <w:t>dict</w:t>
+      </w:r>
+    </w:p>
+    <w:p>
+      <w:pPr>
+        <w:numPr>
+          <w:ilvl w:val="0"/>
+          <w:numId w:val="14"/>
+        </w:numPr>
+        <w:spacing w:before="100" w:beforeAutospacing="1" w:after="100" w:afterAutospacing="1" w:line="240" w:lineRule="auto"/>
+        <w:rPr>
+          <w:rFonts w:ascii="Times New Roman" w:eastAsia="Times New Roman" w:hAnsi="Times New Roman" w:cs="Times New Roman"/>
+          <w:sz w:val="24"/>
+          <w:szCs w:val="24"/>
+          <w:lang w:val="en-IE" w:eastAsia="en-IE"/>
+        </w:rPr>
+      </w:pPr>
+      <w:r>
+        <w:rPr>
+          <w:rFonts w:ascii="Times New Roman" w:eastAsia="Times New Roman" w:hAnsi="Times New Roman" w:cs="Times New Roman"/>
+          <w:sz w:val="24"/>
+          <w:szCs w:val="24"/>
+          <w:lang w:val="en-IE" w:eastAsia="en-IE"/>
+        </w:rPr>
+        <w:t>list</w:t>
+      </w:r>
+    </w:p>
+    <w:p>
+      <w:pPr>
+        <w:numPr>
+          <w:ilvl w:val="0"/>
+          <w:numId w:val="14"/>
+        </w:numPr>
+        <w:spacing w:before="100" w:beforeAutospacing="1" w:after="100" w:afterAutospacing="1" w:line="240" w:lineRule="auto"/>
+        <w:rPr>
+          <w:rFonts w:ascii="Times New Roman" w:eastAsia="Times New Roman" w:hAnsi="Times New Roman" w:cs="Times New Roman"/>
+          <w:sz w:val="24"/>
+          <w:szCs w:val="24"/>
+          <w:lang w:val="en-IE" w:eastAsia="en-IE"/>
+        </w:rPr>
+      </w:pPr>
+      <w:r>
+        <w:rPr>
+          <w:rFonts w:ascii="Times New Roman" w:eastAsia="Times New Roman" w:hAnsi="Times New Roman" w:cs="Times New Roman"/>
+          <w:sz w:val="24"/>
+          <w:szCs w:val="24"/>
+          <w:lang w:val="en-IE" w:eastAsia="en-IE"/>
+        </w:rPr>
+        <w:t>tuple</w:t>
+      </w:r>
+    </w:p>
+    <w:p>
+      <w:pPr>
+        <w:numPr>
+          <w:ilvl w:val="0"/>
+          <w:numId w:val="14"/>
+        </w:numPr>
+        <w:spacing w:before="100" w:beforeAutospacing="1" w:after="100" w:afterAutospacing="1" w:line="240" w:lineRule="auto"/>
+        <w:rPr>
+          <w:rFonts w:ascii="Times New Roman" w:eastAsia="Times New Roman" w:hAnsi="Times New Roman" w:cs="Times New Roman"/>
+          <w:sz w:val="24"/>
+          <w:szCs w:val="24"/>
+          <w:lang w:val="en-IE" w:eastAsia="en-IE"/>
+        </w:rPr>
+      </w:pPr>
+      <w:r>
+        <w:rPr>
+          <w:rFonts w:ascii="Times New Roman" w:eastAsia="Times New Roman" w:hAnsi="Times New Roman" w:cs="Times New Roman"/>
+          <w:sz w:val="24"/>
+          <w:szCs w:val="24"/>
+          <w:lang w:val="en-IE" w:eastAsia="en-IE"/>
+        </w:rPr>
+        <w:t>string</w:t>
+      </w:r>
+    </w:p>
+    <w:p>
+      <w:pPr>
+        <w:numPr>
+          <w:ilvl w:val="0"/>
+          <w:numId w:val="14"/>
+        </w:numPr>
+        <w:spacing w:before="100" w:beforeAutospacing="1" w:after="100" w:afterAutospacing="1" w:line="240" w:lineRule="auto"/>
+        <w:rPr>
+          <w:rFonts w:ascii="Times New Roman" w:eastAsia="Times New Roman" w:hAnsi="Times New Roman" w:cs="Times New Roman"/>
+          <w:sz w:val="24"/>
+          <w:szCs w:val="24"/>
+          <w:lang w:val="en-IE" w:eastAsia="en-IE"/>
+        </w:rPr>
+      </w:pPr>
+      <w:r>
+        <w:rPr>
+          <w:rFonts w:ascii="Times New Roman" w:eastAsia="Times New Roman" w:hAnsi="Times New Roman" w:cs="Times New Roman"/>
+          <w:sz w:val="24"/>
+          <w:szCs w:val="24"/>
+          <w:lang w:val="en-IE" w:eastAsia="en-IE"/>
+        </w:rPr>
+        <w:t>int</w:t>
+      </w:r>
+    </w:p>
+    <w:p>
+      <w:pPr>
+        <w:numPr>
+          <w:ilvl w:val="0"/>
+          <w:numId w:val="14"/>
+        </w:numPr>
+        <w:spacing w:before="100" w:beforeAutospacing="1" w:after="100" w:afterAutospacing="1" w:line="240" w:lineRule="auto"/>
+        <w:rPr>
+          <w:rFonts w:ascii="Times New Roman" w:eastAsia="Times New Roman" w:hAnsi="Times New Roman" w:cs="Times New Roman"/>
+          <w:sz w:val="24"/>
+          <w:szCs w:val="24"/>
+          <w:lang w:val="en-IE" w:eastAsia="en-IE"/>
+        </w:rPr>
+      </w:pPr>
+      <w:r>
+        <w:rPr>
+          <w:rFonts w:ascii="Times New Roman" w:eastAsia="Times New Roman" w:hAnsi="Times New Roman" w:cs="Times New Roman"/>
+          <w:sz w:val="24"/>
+          <w:szCs w:val="24"/>
+          <w:lang w:val="en-IE" w:eastAsia="en-IE"/>
+        </w:rPr>
+        <w:t>float</w:t>
+      </w:r>
+    </w:p>
+    <w:p>
+      <w:pPr>
+        <w:numPr>
+          <w:ilvl w:val="0"/>
+          <w:numId w:val="14"/>
+        </w:numPr>
+        <w:spacing w:before="100" w:beforeAutospacing="1" w:after="100" w:afterAutospacing="1" w:line="240" w:lineRule="auto"/>
+        <w:rPr>
+          <w:rFonts w:ascii="Times New Roman" w:eastAsia="Times New Roman" w:hAnsi="Times New Roman" w:cs="Times New Roman"/>
+          <w:sz w:val="24"/>
+          <w:szCs w:val="24"/>
+          <w:lang w:val="en-IE" w:eastAsia="en-IE"/>
+        </w:rPr>
+      </w:pPr>
+      <w:r>
+        <w:rPr>
+          <w:rFonts w:ascii="Times New Roman" w:eastAsia="Times New Roman" w:hAnsi="Times New Roman" w:cs="Times New Roman"/>
+          <w:sz w:val="24"/>
+          <w:szCs w:val="24"/>
+          <w:lang w:val="en-IE" w:eastAsia="en-IE"/>
+        </w:rPr>
+        <w:t>True</w:t>
+      </w:r>
+    </w:p>
+    <w:p>
+      <w:pPr>
+        <w:numPr>
+          <w:ilvl w:val="0"/>
+          <w:numId w:val="14"/>
+        </w:numPr>
+        <w:spacing w:before="100" w:beforeAutospacing="1" w:after="100" w:afterAutospacing="1" w:line="240" w:lineRule="auto"/>
+        <w:rPr>
+          <w:rFonts w:ascii="Times New Roman" w:eastAsia="Times New Roman" w:hAnsi="Times New Roman" w:cs="Times New Roman"/>
+          <w:sz w:val="24"/>
+          <w:szCs w:val="24"/>
+          <w:lang w:val="en-IE" w:eastAsia="en-IE"/>
+        </w:rPr>
+      </w:pPr>
+      <w:r>
+        <w:rPr>
+          <w:rFonts w:ascii="Times New Roman" w:eastAsia="Times New Roman" w:hAnsi="Times New Roman" w:cs="Times New Roman"/>
+          <w:sz w:val="24"/>
+          <w:szCs w:val="24"/>
+          <w:lang w:val="en-IE" w:eastAsia="en-IE"/>
+        </w:rPr>
+        <w:t>False</w:t>
+      </w:r>
+    </w:p>
+    <w:p>
+      <w:pPr>
+        <w:numPr>
+          <w:ilvl w:val="0"/>
+          <w:numId w:val="14"/>
+        </w:numPr>
+        <w:spacing w:before="100" w:beforeAutospacing="1" w:after="100" w:afterAutospacing="1" w:line="240" w:lineRule="auto"/>
+        <w:rPr>
+          <w:rFonts w:ascii="Times New Roman" w:eastAsia="Times New Roman" w:hAnsi="Times New Roman" w:cs="Times New Roman"/>
+          <w:sz w:val="24"/>
+          <w:szCs w:val="24"/>
+          <w:lang w:val="en-IE" w:eastAsia="en-IE"/>
+        </w:rPr>
+      </w:pPr>
+      <w:r>
+        <w:rPr>
+          <w:rFonts w:ascii="Times New Roman" w:eastAsia="Times New Roman" w:hAnsi="Times New Roman" w:cs="Times New Roman"/>
+          <w:sz w:val="24"/>
+          <w:szCs w:val="24"/>
+          <w:lang w:val="en-IE" w:eastAsia="en-IE"/>
+        </w:rPr>
+        <w:t>None</w:t>
+      </w:r>
+    </w:p>
     <w:p/>
     <w:p/>
     <w:p/>
@@ -2525,13 +2614,7 @@
     </w:p>
     <w:p>
       <w:r>
-        <w:t xml:space="preserve">I took the </w:t>
-      </w:r>
-      <w:r>
-        <w:t>Sean_script_application.py</w:t>
-      </w:r>
-      <w:r>
-        <w:t xml:space="preserve"> and made into the Reddit_Comments.py, the changes I made were:</w:t>
+        <w:t>I took the Sean_script_application.py and made into the Reddit_Comments.py, the changes I made were:</w:t>
       </w:r>
     </w:p>
     <w:p>
@@ -2567,13 +2650,7 @@
         </w:numPr>
       </w:pPr>
       <w:r>
-        <w:t xml:space="preserve">Define a function to return </w:t>
-      </w:r>
-      <w:r>
-        <w:t>ordered_reddit_comments</w:t>
-      </w:r>
-      <w:r>
-        <w:t xml:space="preserve"> to a main application</w:t>
+        <w:t>Define a function to return ordered_reddit_comments to a main application</w:t>
       </w:r>
     </w:p>
     <w:p/>
@@ -2598,15 +2675,7 @@
         </w:rPr>
       </w:pPr>
       <w:r>
-        <w:t xml:space="preserve">I need to </w:t>
-      </w:r>
-      <w:proofErr w:type="gramStart"/>
-      <w:r>
-        <w:t>look into</w:t>
-      </w:r>
-      <w:proofErr w:type="gramEnd"/>
-      <w:r>
-        <w:t xml:space="preserve"> </w:t>
+        <w:t xml:space="preserve">I need to look into </w:t>
       </w:r>
       <w:r>
         <w:rPr>
@@ -2644,15 +2713,7 @@
     </w:p>
     <w:p>
       <w:r>
-        <w:t xml:space="preserve">Data preprocessing consists of </w:t>
-      </w:r>
-      <w:proofErr w:type="gramStart"/>
-      <w:r>
-        <w:t>a number of</w:t>
-      </w:r>
-      <w:proofErr w:type="gramEnd"/>
-      <w:r>
-        <w:t xml:space="preserve"> steps, any number of which may or not apply to a given task, but generally fall under the broad categories of </w:t>
+        <w:t xml:space="preserve">Data preprocessing consists of a number of steps, any number of which may or not apply to a given task, but generally fall under the broad categories of </w:t>
       </w:r>
     </w:p>
     <w:p>
@@ -2678,10 +2739,7 @@
         </w:rPr>
       </w:pPr>
       <w:r>
-        <w:t>T</w:t>
-      </w:r>
-      <w:r>
-        <w:t>okenization</w:t>
+        <w:t>Tokenization</w:t>
       </w:r>
     </w:p>
     <w:p>
@@ -2697,10 +2755,7 @@
         </w:rPr>
       </w:pPr>
       <w:r>
-        <w:t>N</w:t>
-      </w:r>
-      <w:r>
-        <w:t>ormalization,</w:t>
+        <w:t>Normalization,</w:t>
       </w:r>
     </w:p>
     <w:p>
@@ -2785,10 +2840,7 @@
         </w:drawing>
       </w:r>
       <w:r>
-        <w:t>S</w:t>
-      </w:r>
-      <w:r>
-        <w:t>ubstitution</w:t>
+        <w:t>Substitution</w:t>
       </w:r>
     </w:p>
     <w:p/>
@@ -2833,54 +2885,27 @@
     </w:p>
     <w:p/>
     <w:p>
-      <w:proofErr w:type="spellStart"/>
-      <w:r>
-        <w:t>Normalisation</w:t>
-      </w:r>
-      <w:proofErr w:type="spellEnd"/>
-      <w:r>
-        <w:t>:</w:t>
-      </w:r>
-    </w:p>
-    <w:p>
-      <w:r>
-        <w:t xml:space="preserve">Before further processing, text needs to be normalized. Normalization generally refers to a series of related tasks meant to put all text on a level playing field: converting all text to the same case (upper or lower), removing punctuation, converting numbers to their word equivalents, and so on. Normalization puts all words on equal </w:t>
-      </w:r>
-      <w:proofErr w:type="gramStart"/>
-      <w:r>
-        <w:t>footing, and</w:t>
-      </w:r>
-      <w:proofErr w:type="gramEnd"/>
-      <w:r>
-        <w:t xml:space="preserve"> allows processing to proceed uniformly.</w:t>
-      </w:r>
-    </w:p>
-    <w:p/>
-    <w:p>
-      <w:pPr>
-        <w:rPr>
-          <w:lang w:val="en-IE" w:eastAsia="en-IE"/>
-        </w:rPr>
-      </w:pPr>
-      <w:r>
-        <w:rPr>
-          <w:lang w:val="en-IE" w:eastAsia="en-IE"/>
-        </w:rPr>
-        <w:t xml:space="preserve">Normalizing text can mean performing </w:t>
-      </w:r>
-      <w:proofErr w:type="gramStart"/>
-      <w:r>
-        <w:rPr>
-          <w:lang w:val="en-IE" w:eastAsia="en-IE"/>
-        </w:rPr>
-        <w:t>a number of</w:t>
-      </w:r>
-      <w:proofErr w:type="gramEnd"/>
-      <w:r>
-        <w:rPr>
-          <w:lang w:val="en-IE" w:eastAsia="en-IE"/>
-        </w:rPr>
-        <w:t xml:space="preserve"> tasks, but for our framework we will approach normalization in 3 distinct steps: (1) </w:t>
+      <w:r>
+        <w:t>Normalisation:</w:t>
+      </w:r>
+    </w:p>
+    <w:p>
+      <w:r>
+        <w:t>Before further processing, text needs to be normalized. Normalization generally refers to a series of related tasks meant to put all text on a level playing field: converting all text to the same case (upper or lower), removing punctuation, converting numbers to their word equivalents, and so on. Normalization puts all words on equal footing, and allows processing to proceed uniformly.</w:t>
+      </w:r>
+    </w:p>
+    <w:p/>
+    <w:p>
+      <w:pPr>
+        <w:rPr>
+          <w:lang w:val="en-IE" w:eastAsia="en-IE"/>
+        </w:rPr>
+      </w:pPr>
+      <w:r>
+        <w:rPr>
+          <w:lang w:val="en-IE" w:eastAsia="en-IE"/>
+        </w:rPr>
+        <w:t xml:space="preserve">Normalizing text can mean performing a number of tasks, but for our framework we will approach normalization in 3 distinct steps: (1) </w:t>
       </w:r>
       <w:r>
         <w:rPr>
@@ -3002,21 +3027,7 @@
         <w:rPr>
           <w:lang w:val="en-IE" w:eastAsia="en-IE"/>
         </w:rPr>
-        <w:t xml:space="preserve">Lemmatization is related to stemming, differing in that lemmatization </w:t>
-      </w:r>
-      <w:proofErr w:type="gramStart"/>
-      <w:r>
-        <w:rPr>
-          <w:lang w:val="en-IE" w:eastAsia="en-IE"/>
-        </w:rPr>
-        <w:t>is able to</w:t>
-      </w:r>
-      <w:proofErr w:type="gramEnd"/>
-      <w:r>
-        <w:rPr>
-          <w:lang w:val="en-IE" w:eastAsia="en-IE"/>
-        </w:rPr>
-        <w:t xml:space="preserve"> capture canonical forms based on a word's lemma.</w:t>
+        <w:t>Lemmatization is related to stemming, differing in that lemmatization is able to capture canonical forms based on a word's lemma.</w:t>
       </w:r>
     </w:p>
     <w:p>
@@ -3227,47 +3238,7 @@
           <w:szCs w:val="24"/>
           <w:lang w:val="en-IE" w:eastAsia="en-IE"/>
         </w:rPr>
-        <w:t xml:space="preserve">Stop words are those words which are filtered out before further processing of text, since these words contribute little to overall meaning, given that they are generally the most common words in a language. For instance, "the," "and," and "a," while all required words in a </w:t>
-      </w:r>
-      <w:proofErr w:type="gramStart"/>
-      <w:r>
-        <w:rPr>
-          <w:rFonts w:ascii="Times New Roman" w:eastAsia="Times New Roman" w:hAnsi="Times New Roman" w:cs="Times New Roman"/>
-          <w:sz w:val="24"/>
-          <w:szCs w:val="24"/>
-          <w:lang w:val="en-IE" w:eastAsia="en-IE"/>
-        </w:rPr>
-        <w:t>particular passage</w:t>
-      </w:r>
-      <w:proofErr w:type="gramEnd"/>
-      <w:r>
-        <w:rPr>
-          <w:rFonts w:ascii="Times New Roman" w:eastAsia="Times New Roman" w:hAnsi="Times New Roman" w:cs="Times New Roman"/>
-          <w:sz w:val="24"/>
-          <w:szCs w:val="24"/>
-          <w:lang w:val="en-IE" w:eastAsia="en-IE"/>
-        </w:rPr>
-        <w:t xml:space="preserve">, don't generally contribute greatly to one's understanding of content. As a simple example, the following </w:t>
-      </w:r>
-      <w:proofErr w:type="spellStart"/>
-      <w:r>
-        <w:rPr>
-          <w:rFonts w:ascii="Times New Roman" w:eastAsia="Times New Roman" w:hAnsi="Times New Roman" w:cs="Times New Roman"/>
-          <w:sz w:val="24"/>
-          <w:szCs w:val="24"/>
-          <w:lang w:val="en-IE" w:eastAsia="en-IE"/>
-        </w:rPr>
-        <w:t>panagram</w:t>
-      </w:r>
-      <w:proofErr w:type="spellEnd"/>
-      <w:r>
-        <w:rPr>
-          <w:rFonts w:ascii="Times New Roman" w:eastAsia="Times New Roman" w:hAnsi="Times New Roman" w:cs="Times New Roman"/>
-          <w:sz w:val="24"/>
-          <w:szCs w:val="24"/>
-          <w:lang w:val="en-IE" w:eastAsia="en-IE"/>
-        </w:rPr>
-        <w:t xml:space="preserve"> is just as legible if the stop words are removed:</w:t>
+        <w:t>Stop words are those words which are filtered out before further processing of text, since these words contribute little to overall meaning, given that they are generally the most common words in a language. For instance, "the," "and," and "a," while all required words in a particular passage, don't generally contribute greatly to one's understanding of content. As a simple example, the following panagram is just as legible if the stop words are removed:</w:t>
       </w:r>
     </w:p>
     <w:p>
@@ -3337,10 +3308,7 @@
     <w:p/>
     <w:p/>
     <w:p/>
-    <w:p>
-      <w:bookmarkStart w:id="0" w:name="_GoBack"/>
-      <w:bookmarkEnd w:id="0"/>
-    </w:p>
+    <w:p/>
     <w:p>
       <w:pPr>
         <w:spacing w:before="100" w:beforeAutospacing="1" w:after="100" w:afterAutospacing="1" w:line="240" w:lineRule="auto"/>
@@ -3404,25 +3372,221 @@
         </w:rPr>
       </w:pPr>
       <w:r>
-        <w:t xml:space="preserve">Keep in mind again that we are not dealing with a linear process, the steps of which must exclusively be applied in a specified order. Noise removal, therefore, can occur before or after the </w:t>
-      </w:r>
-      <w:proofErr w:type="gramStart"/>
-      <w:r>
-        <w:t>previously-outlined</w:t>
-      </w:r>
-      <w:proofErr w:type="gramEnd"/>
-      <w:r>
-        <w:t xml:space="preserve"> sections, or at some point between).</w:t>
-      </w:r>
-    </w:p>
-    <w:p/>
-    <w:p/>
-    <w:p/>
-    <w:p/>
-    <w:p/>
-    <w:p/>
-    <w:p/>
-    <w:p/>
+        <w:t>Keep in mind again that we are not dealing with a linear process, the steps of which must exclusively be applied in a specified order. Noise removal, therefore, can occur before or after the previously-outlined sections, or at some point between).</w:t>
+      </w:r>
+    </w:p>
+    <w:p/>
+    <w:p/>
+    <w:p/>
+    <w:p/>
+    <w:p/>
+    <w:p/>
+    <w:p>
+      <w:pPr>
+        <w:tabs>
+          <w:tab w:val="left" w:pos="5137"/>
+        </w:tabs>
+      </w:pPr>
+      <w:r>
+        <w:t>Step 1:</w:t>
+      </w:r>
+    </w:p>
+    <w:p>
+      <w:pPr>
+        <w:tabs>
+          <w:tab w:val="left" w:pos="5137"/>
+        </w:tabs>
+        <w:rPr>
+          <w:rFonts w:eastAsiaTheme="minorEastAsia"/>
+        </w:rPr>
+      </w:pPr>
+      <w:r>
+        <w:t xml:space="preserve">I had to install and use the contractions library, I loop through every line of text in the text file </w:t>
+      </w:r>
+      <w:r>
+        <w:t xml:space="preserve">one at a time </w:t>
+      </w:r>
+      <w:r>
+        <w:t xml:space="preserve">and pass it through the in-built contractions function called </w:t>
+      </w:r>
+      <m:oMath>
+        <m:r>
+          <w:rPr>
+            <w:rFonts w:ascii="Cambria Math" w:hAnsi="Cambria Math"/>
+          </w:rPr>
+          <m:t>contractions.fix(text)</m:t>
+        </m:r>
+      </m:oMath>
+      <w:r>
+        <w:rPr>
+          <w:rFonts w:eastAsiaTheme="minorEastAsia"/>
+        </w:rPr>
+        <w:t xml:space="preserve"> and append each new line to a new text file</w:t>
+      </w:r>
+    </w:p>
+    <w:p>
+      <w:pPr>
+        <w:tabs>
+          <w:tab w:val="left" w:pos="5137"/>
+        </w:tabs>
+        <w:rPr>
+          <w:rFonts w:eastAsiaTheme="minorEastAsia"/>
+        </w:rPr>
+      </w:pPr>
+    </w:p>
+    <w:p>
+      <w:pPr>
+        <w:tabs>
+          <w:tab w:val="left" w:pos="5137"/>
+        </w:tabs>
+        <w:rPr>
+          <w:rFonts w:eastAsiaTheme="minorEastAsia"/>
+        </w:rPr>
+      </w:pPr>
+      <w:r>
+        <w:rPr>
+          <w:rFonts w:eastAsiaTheme="minorEastAsia"/>
+        </w:rPr>
+        <w:t>Step 2:</w:t>
+      </w:r>
+    </w:p>
+    <w:p>
+      <w:pPr>
+        <w:tabs>
+          <w:tab w:val="left" w:pos="5137"/>
+        </w:tabs>
+      </w:pPr>
+      <w:r>
+        <w:rPr>
+          <w:rFonts w:eastAsiaTheme="minorEastAsia"/>
+        </w:rPr>
+        <w:t xml:space="preserve">I want to tokenise every word in the text file. </w:t>
+      </w:r>
+      <w:r>
+        <w:rPr>
+          <w:rFonts w:eastAsiaTheme="minorEastAsia"/>
+        </w:rPr>
+        <w:t xml:space="preserve">As I loop through every line </w:t>
+      </w:r>
+      <w:r>
+        <w:rPr>
+          <w:rFonts w:eastAsiaTheme="minorEastAsia"/>
+        </w:rPr>
+        <w:t xml:space="preserve">of text </w:t>
+      </w:r>
+      <w:r>
+        <w:rPr>
+          <w:rFonts w:eastAsiaTheme="minorEastAsia"/>
+        </w:rPr>
+        <w:t>to</w:t>
+      </w:r>
+      <w:r>
+        <w:rPr>
+          <w:rFonts w:eastAsiaTheme="minorEastAsia"/>
+        </w:rPr>
+        <w:t xml:space="preserve"> fix contractions</w:t>
+      </w:r>
+      <w:r>
+        <w:rPr>
+          <w:rFonts w:eastAsiaTheme="minorEastAsia"/>
+        </w:rPr>
+        <w:t>,</w:t>
+      </w:r>
+      <w:r>
+        <w:rPr>
+          <w:rFonts w:eastAsiaTheme="minorEastAsia"/>
+        </w:rPr>
+        <w:t xml:space="preserve"> I</w:t>
+      </w:r>
+      <w:r>
+        <w:rPr>
+          <w:rFonts w:eastAsiaTheme="minorEastAsia"/>
+        </w:rPr>
+        <w:t xml:space="preserve"> also</w:t>
+      </w:r>
+      <w:r>
+        <w:rPr>
+          <w:rFonts w:eastAsiaTheme="minorEastAsia"/>
+        </w:rPr>
+        <w:t xml:space="preserve"> pass it through </w:t>
+      </w:r>
+      <m:oMath>
+        <m:r>
+          <w:rPr>
+            <w:rFonts w:ascii="Cambria Math" w:eastAsiaTheme="minorEastAsia" w:hAnsi="Cambria Math"/>
+          </w:rPr>
+          <m:t>nltk.word_tokenize(text)</m:t>
+        </m:r>
+      </m:oMath>
+      <w:r>
+        <w:rPr>
+          <w:rFonts w:eastAsiaTheme="minorEastAsia"/>
+        </w:rPr>
+        <w:t xml:space="preserve"> which returns a</w:t>
+      </w:r>
+      <w:r>
+        <w:rPr>
+          <w:rFonts w:eastAsiaTheme="minorEastAsia"/>
+        </w:rPr>
+        <w:t xml:space="preserve"> list of words based on the line of text passed thorugh</w:t>
+      </w:r>
+      <w:r>
+        <w:rPr>
+          <w:rFonts w:eastAsiaTheme="minorEastAsia"/>
+        </w:rPr>
+        <w:t xml:space="preserve">. </w:t>
+      </w:r>
+    </w:p>
+    <w:p/>
+    <w:p>
+      <w:pPr>
+        <w:tabs>
+          <w:tab w:val="left" w:pos="5137"/>
+        </w:tabs>
+        <w:rPr>
+          <w:rFonts w:eastAsiaTheme="minorEastAsia"/>
+        </w:rPr>
+      </w:pPr>
+      <w:r>
+        <w:rPr>
+          <w:rFonts w:eastAsiaTheme="minorEastAsia"/>
+        </w:rPr>
+        <w:t xml:space="preserve">Step </w:t>
+      </w:r>
+      <w:r>
+        <w:rPr>
+          <w:rFonts w:eastAsiaTheme="minorEastAsia"/>
+        </w:rPr>
+        <w:t>3</w:t>
+      </w:r>
+      <w:bookmarkStart w:id="0" w:name="_GoBack"/>
+      <w:bookmarkEnd w:id="0"/>
+      <w:r>
+        <w:rPr>
+          <w:rFonts w:eastAsiaTheme="minorEastAsia"/>
+        </w:rPr>
+        <w:t>:</w:t>
+      </w:r>
+    </w:p>
+    <w:p>
+      <w:pPr>
+        <w:tabs>
+          <w:tab w:val="left" w:pos="5137"/>
+        </w:tabs>
+      </w:pPr>
+      <w:r>
+        <w:rPr>
+          <w:rFonts w:eastAsiaTheme="minorEastAsia"/>
+        </w:rPr>
+        <w:t xml:space="preserve">I want </w:t>
+      </w:r>
+      <w:r>
+        <w:rPr>
+          <w:rFonts w:eastAsiaTheme="minorEastAsia"/>
+        </w:rPr>
+        <w:t>to now normalize every list of words. As we loop through every line of text and tokenise it, we also normalize it, getting rid of ascii characters and making everything lowercase etc.</w:t>
+      </w:r>
+    </w:p>
     <w:p/>
     <w:p/>
     <w:p/>
@@ -4491,6 +4655,155 @@
     </w:lvl>
   </w:abstractNum>
   <w:abstractNum w:abstractNumId="9" w15:restartNumberingAfterBreak="0">
+    <w:nsid w:val="626A405F"/>
+    <w:multiLevelType w:val="multilevel"/>
+    <w:tmpl w:val="5EAA2038"/>
+    <w:lvl w:ilvl="0">
+      <w:start w:val="1"/>
+      <w:numFmt w:val="bullet"/>
+      <w:lvlText w:val=""/>
+      <w:lvlJc w:val="left"/>
+      <w:pPr>
+        <w:tabs>
+          <w:tab w:val="num" w:pos="720"/>
+        </w:tabs>
+        <w:ind w:left="720" w:hanging="360"/>
+      </w:pPr>
+      <w:rPr>
+        <w:rFonts w:ascii="Symbol" w:hAnsi="Symbol" w:hint="default"/>
+        <w:sz w:val="20"/>
+      </w:rPr>
+    </w:lvl>
+    <w:lvl w:ilvl="1" w:tentative="1">
+      <w:start w:val="1"/>
+      <w:numFmt w:val="bullet"/>
+      <w:lvlText w:val="o"/>
+      <w:lvlJc w:val="left"/>
+      <w:pPr>
+        <w:tabs>
+          <w:tab w:val="num" w:pos="1440"/>
+        </w:tabs>
+        <w:ind w:left="1440" w:hanging="360"/>
+      </w:pPr>
+      <w:rPr>
+        <w:rFonts w:ascii="Courier New" w:hAnsi="Courier New" w:hint="default"/>
+        <w:sz w:val="20"/>
+      </w:rPr>
+    </w:lvl>
+    <w:lvl w:ilvl="2" w:tentative="1">
+      <w:start w:val="1"/>
+      <w:numFmt w:val="bullet"/>
+      <w:lvlText w:val=""/>
+      <w:lvlJc w:val="left"/>
+      <w:pPr>
+        <w:tabs>
+          <w:tab w:val="num" w:pos="2160"/>
+        </w:tabs>
+        <w:ind w:left="2160" w:hanging="360"/>
+      </w:pPr>
+      <w:rPr>
+        <w:rFonts w:ascii="Wingdings" w:hAnsi="Wingdings" w:hint="default"/>
+        <w:sz w:val="20"/>
+      </w:rPr>
+    </w:lvl>
+    <w:lvl w:ilvl="3" w:tentative="1">
+      <w:start w:val="1"/>
+      <w:numFmt w:val="bullet"/>
+      <w:lvlText w:val=""/>
+      <w:lvlJc w:val="left"/>
+      <w:pPr>
+        <w:tabs>
+          <w:tab w:val="num" w:pos="2880"/>
+        </w:tabs>
+        <w:ind w:left="2880" w:hanging="360"/>
+      </w:pPr>
+      <w:rPr>
+        <w:rFonts w:ascii="Wingdings" w:hAnsi="Wingdings" w:hint="default"/>
+        <w:sz w:val="20"/>
+      </w:rPr>
+    </w:lvl>
+    <w:lvl w:ilvl="4" w:tentative="1">
+      <w:start w:val="1"/>
+      <w:numFmt w:val="bullet"/>
+      <w:lvlText w:val=""/>
+      <w:lvlJc w:val="left"/>
+      <w:pPr>
+        <w:tabs>
+          <w:tab w:val="num" w:pos="3600"/>
+        </w:tabs>
+        <w:ind w:left="3600" w:hanging="360"/>
+      </w:pPr>
+      <w:rPr>
+        <w:rFonts w:ascii="Wingdings" w:hAnsi="Wingdings" w:hint="default"/>
+        <w:sz w:val="20"/>
+      </w:rPr>
+    </w:lvl>
+    <w:lvl w:ilvl="5" w:tentative="1">
+      <w:start w:val="1"/>
+      <w:numFmt w:val="bullet"/>
+      <w:lvlText w:val=""/>
+      <w:lvlJc w:val="left"/>
+      <w:pPr>
+        <w:tabs>
+          <w:tab w:val="num" w:pos="4320"/>
+        </w:tabs>
+        <w:ind w:left="4320" w:hanging="360"/>
+      </w:pPr>
+      <w:rPr>
+        <w:rFonts w:ascii="Wingdings" w:hAnsi="Wingdings" w:hint="default"/>
+        <w:sz w:val="20"/>
+      </w:rPr>
+    </w:lvl>
+    <w:lvl w:ilvl="6" w:tentative="1">
+      <w:start w:val="1"/>
+      <w:numFmt w:val="bullet"/>
+      <w:lvlText w:val=""/>
+      <w:lvlJc w:val="left"/>
+      <w:pPr>
+        <w:tabs>
+          <w:tab w:val="num" w:pos="5040"/>
+        </w:tabs>
+        <w:ind w:left="5040" w:hanging="360"/>
+      </w:pPr>
+      <w:rPr>
+        <w:rFonts w:ascii="Wingdings" w:hAnsi="Wingdings" w:hint="default"/>
+        <w:sz w:val="20"/>
+      </w:rPr>
+    </w:lvl>
+    <w:lvl w:ilvl="7" w:tentative="1">
+      <w:start w:val="1"/>
+      <w:numFmt w:val="bullet"/>
+      <w:lvlText w:val=""/>
+      <w:lvlJc w:val="left"/>
+      <w:pPr>
+        <w:tabs>
+          <w:tab w:val="num" w:pos="5760"/>
+        </w:tabs>
+        <w:ind w:left="5760" w:hanging="360"/>
+      </w:pPr>
+      <w:rPr>
+        <w:rFonts w:ascii="Wingdings" w:hAnsi="Wingdings" w:hint="default"/>
+        <w:sz w:val="20"/>
+      </w:rPr>
+    </w:lvl>
+    <w:lvl w:ilvl="8" w:tentative="1">
+      <w:start w:val="1"/>
+      <w:numFmt w:val="bullet"/>
+      <w:lvlText w:val=""/>
+      <w:lvlJc w:val="left"/>
+      <w:pPr>
+        <w:tabs>
+          <w:tab w:val="num" w:pos="6480"/>
+        </w:tabs>
+        <w:ind w:left="6480" w:hanging="360"/>
+      </w:pPr>
+      <w:rPr>
+        <w:rFonts w:ascii="Wingdings" w:hAnsi="Wingdings" w:hint="default"/>
+        <w:sz w:val="20"/>
+      </w:rPr>
+    </w:lvl>
+  </w:abstractNum>
+  <w:abstractNum w:abstractNumId="10" w15:restartNumberingAfterBreak="0">
     <w:nsid w:val="63C54F0D"/>
     <w:multiLevelType w:val="hybridMultilevel"/>
     <w:tmpl w:val="EA647CF0"/>
@@ -4579,7 +4892,7 @@
       </w:pPr>
     </w:lvl>
   </w:abstractNum>
-  <w:abstractNum w:abstractNumId="10" w15:restartNumberingAfterBreak="0">
+  <w:abstractNum w:abstractNumId="11" w15:restartNumberingAfterBreak="0">
     <w:nsid w:val="6A076E19"/>
     <w:multiLevelType w:val="hybridMultilevel"/>
     <w:tmpl w:val="3AB6E1E8"/>
@@ -4691,7 +5004,7 @@
       </w:rPr>
     </w:lvl>
   </w:abstractNum>
-  <w:abstractNum w:abstractNumId="11" w15:restartNumberingAfterBreak="0">
+  <w:abstractNum w:abstractNumId="12" w15:restartNumberingAfterBreak="0">
     <w:nsid w:val="6F52650B"/>
     <w:multiLevelType w:val="multilevel"/>
     <w:tmpl w:val="5DA871FE"/>
@@ -4840,7 +5153,7 @@
       </w:rPr>
     </w:lvl>
   </w:abstractNum>
-  <w:abstractNum w:abstractNumId="12" w15:restartNumberingAfterBreak="0">
+  <w:abstractNum w:abstractNumId="13" w15:restartNumberingAfterBreak="0">
     <w:nsid w:val="79186BB6"/>
     <w:multiLevelType w:val="hybridMultilevel"/>
     <w:tmpl w:val="20B4DB28"/>
@@ -4954,7 +5267,7 @@
     </w:lvl>
   </w:abstractNum>
   <w:num w:numId="1">
-    <w:abstractNumId w:val="10"/>
+    <w:abstractNumId w:val="11"/>
   </w:num>
   <w:num w:numId="2">
     <w:abstractNumId w:val="5"/>
@@ -4975,10 +5288,10 @@
     <w:abstractNumId w:val="7"/>
   </w:num>
   <w:num w:numId="8">
-    <w:abstractNumId w:val="12"/>
+    <w:abstractNumId w:val="13"/>
   </w:num>
   <w:num w:numId="9">
-    <w:abstractNumId w:val="9"/>
+    <w:abstractNumId w:val="10"/>
   </w:num>
   <w:num w:numId="10">
     <w:abstractNumId w:val="4"/>
@@ -4987,10 +5300,13 @@
     <w:abstractNumId w:val="8"/>
   </w:num>
   <w:num w:numId="12">
-    <w:abstractNumId w:val="11"/>
+    <w:abstractNumId w:val="12"/>
   </w:num>
   <w:num w:numId="13">
     <w:abstractNumId w:val="1"/>
+  </w:num>
+  <w:num w:numId="14">
+    <w:abstractNumId w:val="9"/>
   </w:num>
 </w:numbering>
 </file>

</xml_diff>

<commit_message>
Only piece of normalisation left to look into now is lemmatising and stemming
</commit_message>
<xml_diff>
--- a/PRAW Research.docx
+++ b/PRAW Research.docx
@@ -35,7 +35,21 @@
         <w:rPr>
           <w:rFonts w:cstheme="minorHAnsi"/>
         </w:rPr>
-        <w:t>Public API, python wrapper called PRAW (python reddit api wrapper)</w:t>
+        <w:t xml:space="preserve">Public API, python wrapper called PRAW (python reddit </w:t>
+      </w:r>
+      <w:proofErr w:type="spellStart"/>
+      <w:r>
+        <w:rPr>
+          <w:rFonts w:cstheme="minorHAnsi"/>
+        </w:rPr>
+        <w:t>api</w:t>
+      </w:r>
+      <w:proofErr w:type="spellEnd"/>
+      <w:r>
+        <w:rPr>
+          <w:rFonts w:cstheme="minorHAnsi"/>
+        </w:rPr>
+        <w:t xml:space="preserve"> wrapper)</w:t>
       </w:r>
     </w:p>
     <w:p>
@@ -53,8 +67,16 @@
         <w:rPr>
           <w:rFonts w:cstheme="minorHAnsi"/>
         </w:rPr>
-        <w:t>Can pull top comments, hot posts, etc</w:t>
-      </w:r>
+        <w:t xml:space="preserve">Can pull top comments, hot posts, </w:t>
+      </w:r>
+      <w:proofErr w:type="spellStart"/>
+      <w:r>
+        <w:rPr>
+          <w:rFonts w:cstheme="minorHAnsi"/>
+        </w:rPr>
+        <w:t>etc</w:t>
+      </w:r>
+      <w:proofErr w:type="spellEnd"/>
     </w:p>
     <w:p>
       <w:pPr>
@@ -100,7 +122,25 @@
           <w:color w:val="24292E"/>
           <w:shd w:val="clear" w:color="auto" w:fill="FFFFFF"/>
         </w:rPr>
-        <w:t>(Thank fook)</w:t>
+        <w:t xml:space="preserve">(Thank </w:t>
+      </w:r>
+      <w:proofErr w:type="spellStart"/>
+      <w:r>
+        <w:rPr>
+          <w:rFonts w:cstheme="minorHAnsi"/>
+          <w:color w:val="24292E"/>
+          <w:shd w:val="clear" w:color="auto" w:fill="FFFFFF"/>
+        </w:rPr>
+        <w:t>fook</w:t>
+      </w:r>
+      <w:proofErr w:type="spellEnd"/>
+      <w:r>
+        <w:rPr>
+          <w:rFonts w:cstheme="minorHAnsi"/>
+          <w:color w:val="24292E"/>
+          <w:shd w:val="clear" w:color="auto" w:fill="FFFFFF"/>
+        </w:rPr>
+        <w:t>)</w:t>
       </w:r>
     </w:p>
     <w:p>
@@ -262,8 +302,19 @@
             <w:color w:val="0366D6"/>
             <w:shd w:val="clear" w:color="auto" w:fill="FFFFFF"/>
           </w:rPr>
-          <w:t>/r/redditdev</w:t>
+          <w:t>/r/</w:t>
         </w:r>
+        <w:proofErr w:type="spellStart"/>
+        <w:r>
+          <w:rPr>
+            <w:rStyle w:val="Hyperlink"/>
+            <w:rFonts w:ascii="Segoe UI" w:hAnsi="Segoe UI" w:cs="Segoe UI"/>
+            <w:color w:val="0366D6"/>
+            <w:shd w:val="clear" w:color="auto" w:fill="FFFFFF"/>
+          </w:rPr>
+          <w:t>redditdev</w:t>
+        </w:r>
+        <w:proofErr w:type="spellEnd"/>
       </w:hyperlink>
       <w:r>
         <w:rPr>
@@ -300,7 +351,15 @@
         </w:numPr>
       </w:pPr>
       <w:r>
-        <w:t>r/CryptoCurrency – 870,000 members</w:t>
+        <w:t>r/</w:t>
+      </w:r>
+      <w:proofErr w:type="spellStart"/>
+      <w:r>
+        <w:t>CryptoCurrency</w:t>
+      </w:r>
+      <w:proofErr w:type="spellEnd"/>
+      <w:r>
+        <w:t xml:space="preserve"> – 870,000 members</w:t>
       </w:r>
     </w:p>
     <w:p>
@@ -609,8 +668,19 @@
           <w:sz w:val="20"/>
           <w:szCs w:val="20"/>
         </w:rPr>
-        <w:t xml:space="preserve"> for the redirect uri</w:t>
-      </w:r>
+        <w:t xml:space="preserve"> for the redirect </w:t>
+      </w:r>
+      <w:proofErr w:type="spellStart"/>
+      <w:r>
+        <w:rPr>
+          <w:rStyle w:val="pre"/>
+          <w:rFonts w:ascii="Courier New" w:hAnsi="Courier New" w:cs="Courier New"/>
+          <w:sz w:val="20"/>
+          <w:szCs w:val="20"/>
+        </w:rPr>
+        <w:t>uri</w:t>
+      </w:r>
+      <w:proofErr w:type="spellEnd"/>
     </w:p>
     <w:p>
       <w:r>
@@ -1013,7 +1083,33 @@
           <w:bdr w:val="single" w:sz="6" w:space="2" w:color="E1E4E5" w:frame="1"/>
           <w:shd w:val="clear" w:color="auto" w:fill="FFFFFF"/>
         </w:rPr>
-        <w:t>/u/kemitche)</w:t>
+        <w:t>/u/</w:t>
+      </w:r>
+      <w:proofErr w:type="spellStart"/>
+      <w:r>
+        <w:rPr>
+          <w:rStyle w:val="pre"/>
+          <w:rFonts w:ascii="Consolas" w:hAnsi="Consolas" w:cs="Courier New"/>
+          <w:color w:val="E74C3C"/>
+          <w:sz w:val="16"/>
+          <w:szCs w:val="16"/>
+          <w:bdr w:val="single" w:sz="6" w:space="2" w:color="E1E4E5" w:frame="1"/>
+          <w:shd w:val="clear" w:color="auto" w:fill="FFFFFF"/>
+        </w:rPr>
+        <w:t>kemitche</w:t>
+      </w:r>
+      <w:proofErr w:type="spellEnd"/>
+      <w:r>
+        <w:rPr>
+          <w:rStyle w:val="pre"/>
+          <w:rFonts w:ascii="Consolas" w:hAnsi="Consolas" w:cs="Courier New"/>
+          <w:color w:val="E74C3C"/>
+          <w:sz w:val="16"/>
+          <w:szCs w:val="16"/>
+          <w:bdr w:val="single" w:sz="6" w:space="2" w:color="E1E4E5" w:frame="1"/>
+          <w:shd w:val="clear" w:color="auto" w:fill="FFFFFF"/>
+        </w:rPr>
+        <w:t>)</w:t>
       </w:r>
       <w:r>
         <w:rPr>
@@ -1614,8 +1710,13 @@
           <w:numId w:val="7"/>
         </w:numPr>
       </w:pPr>
-      <w:r>
-        <w:t>comment.parent()</w:t>
+      <w:proofErr w:type="spellStart"/>
+      <w:r>
+        <w:t>comment.parent</w:t>
+      </w:r>
+      <w:proofErr w:type="spellEnd"/>
+      <w:r>
+        <w:t>()</w:t>
       </w:r>
       <w:r>
         <w:t xml:space="preserve"> returns either a submission object or a comment object depending if a top-level comment called it or a reply</w:t>
@@ -1630,7 +1731,15 @@
         </w:numPr>
       </w:pPr>
       <w:r>
-        <w:t xml:space="preserve">The parent_id returns the prefix </w:t>
+        <w:t xml:space="preserve">The </w:t>
+      </w:r>
+      <w:proofErr w:type="spellStart"/>
+      <w:r>
+        <w:t>parent_id</w:t>
+      </w:r>
+      <w:proofErr w:type="spellEnd"/>
+      <w:r>
+        <w:t xml:space="preserve"> returns the prefix </w:t>
       </w:r>
       <m:oMath>
         <m:r>
@@ -1737,8 +1846,13 @@
       <w:pPr>
         <w:ind w:left="2160" w:hanging="2160"/>
       </w:pPr>
-      <w:r>
-        <w:t>Comment.parent()</w:t>
+      <w:proofErr w:type="spellStart"/>
+      <w:r>
+        <w:t>Comment.parent</w:t>
+      </w:r>
+      <w:proofErr w:type="spellEnd"/>
+      <w:r>
+        <w:t>()</w:t>
       </w:r>
       <w:r>
         <w:tab/>
@@ -1772,12 +1886,36 @@
     </w:p>
     <w:p>
       <w:r>
-        <w:t xml:space="preserve">The .list() is a PRAW functionality, it returns a flattened list of all Comments. This list may contain MoreComments instances if replace_more() was not called first. </w:t>
-      </w:r>
-    </w:p>
-    <w:p>
-      <w:r>
-        <w:t>So, the order you get things when you use the comments.list() is all of the top level comments, followed by 2nd level comments, followed by 3rd level, so these still aren't necessarily sorted how you want them, but you have all comments, and can access every comment's id and parent's id.</w:t>
+        <w:t xml:space="preserve">The .list() is a PRAW functionality, it returns a flattened list of all Comments. This list may contain </w:t>
+      </w:r>
+      <w:proofErr w:type="spellStart"/>
+      <w:r>
+        <w:t>MoreComments</w:t>
+      </w:r>
+      <w:proofErr w:type="spellEnd"/>
+      <w:r>
+        <w:t xml:space="preserve"> instances if </w:t>
+      </w:r>
+      <w:proofErr w:type="spellStart"/>
+      <w:r>
+        <w:t>replace_more</w:t>
+      </w:r>
+      <w:proofErr w:type="spellEnd"/>
+      <w:r>
+        <w:t xml:space="preserve">() was not called first. </w:t>
+      </w:r>
+    </w:p>
+    <w:p>
+      <w:r>
+        <w:t xml:space="preserve">So, the order you get things when you use the </w:t>
+      </w:r>
+      <w:proofErr w:type="spellStart"/>
+      <w:r>
+        <w:t>comments.list</w:t>
+      </w:r>
+      <w:proofErr w:type="spellEnd"/>
+      <w:r>
+        <w:t>() is all of the top level comments, followed by 2nd level comments, followed by 3rd level, so these still aren't necessarily sorted how you want them, but you have all comments, and can access every comment's id and parent's id.</w:t>
       </w:r>
     </w:p>
     <w:p/>
@@ -1791,14 +1929,31 @@
         <w:rPr>
           <w:u w:val="single"/>
         </w:rPr>
-        <w:t>.replacemore</w:t>
-      </w:r>
-    </w:p>
-    <w:p>
-      <w:r>
-        <w:t xml:space="preserve">.replace_more(limit=0) we set the limit to 0 to remove all </w:t>
+        <w:t>.</w:t>
+      </w:r>
+      <w:proofErr w:type="spellStart"/>
+      <w:r>
+        <w:rPr>
+          <w:u w:val="single"/>
+        </w:rPr>
+        <w:t>replacemore</w:t>
+      </w:r>
+      <w:proofErr w:type="spellEnd"/>
+    </w:p>
+    <w:p>
+      <w:r>
+        <w:t>.</w:t>
+      </w:r>
+      <w:proofErr w:type="spellStart"/>
+      <w:r>
+        <w:t>replace_more</w:t>
+      </w:r>
+      <w:proofErr w:type="spellEnd"/>
+      <w:r>
+        <w:t xml:space="preserve">(limit=0) we set the limit to 0 to remove all </w:t>
       </w:r>
       <w:hyperlink r:id="rId24" w:anchor="praw.models.MoreComments" w:tooltip="praw.models.MoreComments" w:history="1">
+        <w:proofErr w:type="spellStart"/>
         <w:r>
           <w:rPr>
             <w:rStyle w:val="pre"/>
@@ -1808,6 +1963,7 @@
           </w:rPr>
           <w:t>MoreComments</w:t>
         </w:r>
+        <w:proofErr w:type="spellEnd"/>
       </w:hyperlink>
       <w:r>
         <w:t xml:space="preserve"> instances without additional requests</w:t>
@@ -1815,7 +1971,23 @@
     </w:p>
     <w:p>
       <w:r>
-        <w:t xml:space="preserve">on really long comments, there will be a ‘load  more comments’ link which is a ‘more_comments’ object, so we won’t to replace these ‘more_comments’ objects </w:t>
+        <w:t>on really long comments, there will be a ‘load  more comments’ link which is a ‘</w:t>
+      </w:r>
+      <w:proofErr w:type="spellStart"/>
+      <w:r>
+        <w:t>more_comments</w:t>
+      </w:r>
+      <w:proofErr w:type="spellEnd"/>
+      <w:r>
+        <w:t>’ object, so we won’t to replace these ‘</w:t>
+      </w:r>
+      <w:proofErr w:type="spellStart"/>
+      <w:r>
+        <w:t>more_comments</w:t>
+      </w:r>
+      <w:proofErr w:type="spellEnd"/>
+      <w:r>
+        <w:t xml:space="preserve">’ objects </w:t>
       </w:r>
     </w:p>
     <w:p/>
@@ -2285,12 +2457,21 @@
       <w:r>
         <w:t xml:space="preserve">If you have a Python object, you can convert it into a JSON string by using the </w:t>
       </w:r>
+      <w:proofErr w:type="spellStart"/>
       <w:r>
         <w:rPr>
           <w:rStyle w:val="HTMLCode"/>
           <w:rFonts w:eastAsiaTheme="majorEastAsia"/>
         </w:rPr>
-        <w:t>json.dumps()</w:t>
+        <w:t>json.dumps</w:t>
+      </w:r>
+      <w:proofErr w:type="spellEnd"/>
+      <w:r>
+        <w:rPr>
+          <w:rStyle w:val="HTMLCode"/>
+          <w:rFonts w:eastAsiaTheme="majorEastAsia"/>
+        </w:rPr>
+        <w:t>()</w:t>
       </w:r>
       <w:r>
         <w:t xml:space="preserve"> method.</w:t>
@@ -2315,6 +2496,7 @@
           <w:lang w:val="en-IE" w:eastAsia="en-IE"/>
         </w:rPr>
       </w:pPr>
+      <w:proofErr w:type="spellStart"/>
       <w:r>
         <w:rPr>
           <w:rFonts w:ascii="Times New Roman" w:eastAsia="Times New Roman" w:hAnsi="Times New Roman" w:cs="Times New Roman"/>
@@ -2324,6 +2506,7 @@
         </w:rPr>
         <w:t>dict</w:t>
       </w:r>
+      <w:proofErr w:type="spellEnd"/>
     </w:p>
     <w:p>
       <w:pPr>
@@ -2885,8 +3068,13 @@
     </w:p>
     <w:p/>
     <w:p>
-      <w:r>
-        <w:t>Normalisation:</w:t>
+      <w:proofErr w:type="spellStart"/>
+      <w:r>
+        <w:t>Normalisation</w:t>
+      </w:r>
+      <w:proofErr w:type="spellEnd"/>
+      <w:r>
+        <w:t>:</w:t>
       </w:r>
     </w:p>
     <w:p>
@@ -3238,7 +3426,27 @@
           <w:szCs w:val="24"/>
           <w:lang w:val="en-IE" w:eastAsia="en-IE"/>
         </w:rPr>
-        <w:t>Stop words are those words which are filtered out before further processing of text, since these words contribute little to overall meaning, given that they are generally the most common words in a language. For instance, "the," "and," and "a," while all required words in a particular passage, don't generally contribute greatly to one's understanding of content. As a simple example, the following panagram is just as legible if the stop words are removed:</w:t>
+        <w:t xml:space="preserve">Stop words are those words which are filtered out before further processing of text, since these words contribute little to overall meaning, given that they are generally the most common words in a language. For instance, "the," "and," and "a," while all required words in a particular passage, don't generally contribute greatly to one's understanding of content. As a simple example, the following </w:t>
+      </w:r>
+      <w:proofErr w:type="spellStart"/>
+      <w:r>
+        <w:rPr>
+          <w:rFonts w:ascii="Times New Roman" w:eastAsia="Times New Roman" w:hAnsi="Times New Roman" w:cs="Times New Roman"/>
+          <w:sz w:val="24"/>
+          <w:szCs w:val="24"/>
+          <w:lang w:val="en-IE" w:eastAsia="en-IE"/>
+        </w:rPr>
+        <w:t>panagram</w:t>
+      </w:r>
+      <w:proofErr w:type="spellEnd"/>
+      <w:r>
+        <w:rPr>
+          <w:rFonts w:ascii="Times New Roman" w:eastAsia="Times New Roman" w:hAnsi="Times New Roman" w:cs="Times New Roman"/>
+          <w:sz w:val="24"/>
+          <w:szCs w:val="24"/>
+          <w:lang w:val="en-IE" w:eastAsia="en-IE"/>
+        </w:rPr>
+        <w:t xml:space="preserve"> is just as legible if the stop words are removed:</w:t>
       </w:r>
     </w:p>
     <w:p>
@@ -3421,7 +3629,21 @@
         <w:rPr>
           <w:rFonts w:eastAsiaTheme="minorEastAsia"/>
         </w:rPr>
-        <w:t xml:space="preserve"> and append each new line to a new text file</w:t>
+        <w:t xml:space="preserve"> and append each new line to a new te</w:t>
+      </w:r>
+      <w:proofErr w:type="spellStart"/>
+      <w:r>
+        <w:rPr>
+          <w:rFonts w:eastAsiaTheme="minorEastAsia"/>
+        </w:rPr>
+        <w:t>xt</w:t>
+      </w:r>
+      <w:proofErr w:type="spellEnd"/>
+      <w:r>
+        <w:rPr>
+          <w:rFonts w:eastAsiaTheme="minorEastAsia"/>
+        </w:rPr>
+        <w:t xml:space="preserve"> file</w:t>
       </w:r>
     </w:p>
     <w:p>
@@ -3460,7 +3682,21 @@
         <w:rPr>
           <w:rFonts w:eastAsiaTheme="minorEastAsia"/>
         </w:rPr>
-        <w:t xml:space="preserve">I want to tokenise every word in the text file. </w:t>
+        <w:t xml:space="preserve">I want to </w:t>
+      </w:r>
+      <w:proofErr w:type="spellStart"/>
+      <w:r>
+        <w:rPr>
+          <w:rFonts w:eastAsiaTheme="minorEastAsia"/>
+        </w:rPr>
+        <w:t>tokenise</w:t>
+      </w:r>
+      <w:proofErr w:type="spellEnd"/>
+      <w:r>
+        <w:rPr>
+          <w:rFonts w:eastAsiaTheme="minorEastAsia"/>
+        </w:rPr>
+        <w:t xml:space="preserve"> every word in the text file. </w:t>
       </w:r>
       <w:r>
         <w:rPr>
@@ -3528,8 +3764,16 @@
         <w:rPr>
           <w:rFonts w:eastAsiaTheme="minorEastAsia"/>
         </w:rPr>
-        <w:t xml:space="preserve"> list of words based on the line of text passed thorugh</w:t>
-      </w:r>
+        <w:t xml:space="preserve"> list of words based on the line of text passed </w:t>
+      </w:r>
+      <w:proofErr w:type="spellStart"/>
+      <w:r>
+        <w:rPr>
+          <w:rFonts w:eastAsiaTheme="minorEastAsia"/>
+        </w:rPr>
+        <w:t>thorugh</w:t>
+      </w:r>
+      <w:proofErr w:type="spellEnd"/>
       <w:r>
         <w:rPr>
           <w:rFonts w:eastAsiaTheme="minorEastAsia"/>
@@ -3559,8 +3803,6 @@
         </w:rPr>
         <w:t>3</w:t>
       </w:r>
-      <w:bookmarkStart w:id="0" w:name="_GoBack"/>
-      <w:bookmarkEnd w:id="0"/>
       <w:r>
         <w:rPr>
           <w:rFonts w:eastAsiaTheme="minorEastAsia"/>
@@ -3573,21 +3815,582 @@
         <w:tabs>
           <w:tab w:val="left" w:pos="5137"/>
         </w:tabs>
-      </w:pPr>
-      <w:r>
         <w:rPr>
           <w:rFonts w:eastAsiaTheme="minorEastAsia"/>
         </w:rPr>
-        <w:t xml:space="preserve">I want </w:t>
-      </w:r>
+      </w:pPr>
       <w:r>
         <w:rPr>
           <w:rFonts w:eastAsiaTheme="minorEastAsia"/>
         </w:rPr>
-        <w:t>to now normalize every list of words. As we loop through every line of text and tokenise it, we also normalize it, getting rid of ascii characters and making everything lowercase etc.</w:t>
-      </w:r>
-    </w:p>
-    <w:p/>
+        <w:t xml:space="preserve">I want to now normalize every list of words. As we loop through every line of text and </w:t>
+      </w:r>
+      <w:proofErr w:type="spellStart"/>
+      <w:r>
+        <w:rPr>
+          <w:rFonts w:eastAsiaTheme="minorEastAsia"/>
+        </w:rPr>
+        <w:t>tokenise</w:t>
+      </w:r>
+      <w:proofErr w:type="spellEnd"/>
+      <w:r>
+        <w:rPr>
+          <w:rFonts w:eastAsiaTheme="minorEastAsia"/>
+        </w:rPr>
+        <w:t xml:space="preserve"> it, we also normalize it, getting rid of ascii characters and making everything lowercase etc.</w:t>
+      </w:r>
+    </w:p>
+    <w:p>
+      <w:pPr>
+        <w:tabs>
+          <w:tab w:val="left" w:pos="5137"/>
+        </w:tabs>
+      </w:pPr>
+      <w:r>
+        <w:rPr>
+          <w:rFonts w:eastAsiaTheme="minorEastAsia"/>
+        </w:rPr>
+        <w:t xml:space="preserve">Stop-words: </w:t>
+      </w:r>
+      <w:hyperlink r:id="rId27" w:history="1">
+        <w:r>
+          <w:rPr>
+            <w:rStyle w:val="Hyperlink"/>
+            <w:rFonts w:eastAsiaTheme="minorEastAsia"/>
+          </w:rPr>
+          <w:t>link</w:t>
+        </w:r>
+      </w:hyperlink>
+      <w:r>
+        <w:rPr>
+          <w:rFonts w:eastAsiaTheme="minorEastAsia"/>
+        </w:rPr>
+        <w:t xml:space="preserve"> </w:t>
+      </w:r>
+      <w:r>
+        <w:t>A stop word is a commonly used word (such as “the”, “a”, “an”, “in”)</w:t>
+      </w:r>
+    </w:p>
+    <w:p>
+      <w:pPr>
+        <w:tabs>
+          <w:tab w:val="left" w:pos="5137"/>
+        </w:tabs>
+      </w:pPr>
+      <w:r>
+        <w:rPr>
+          <w:noProof/>
+        </w:rPr>
+        <w:drawing>
+          <wp:inline distT="0" distB="0" distL="0" distR="0" wp14:anchorId="61837137" wp14:editId="244A3A5A">
+            <wp:extent cx="5198110" cy="1617980"/>
+            <wp:effectExtent l="0" t="0" r="2540" b="1270"/>
+            <wp:docPr id="4" name="Picture 4" descr="Stop word removal using NLTK"/>
+            <wp:cNvGraphicFramePr>
+              <a:graphicFrameLocks xmlns:a="http://schemas.openxmlformats.org/drawingml/2006/main" noChangeAspect="1"/>
+            </wp:cNvGraphicFramePr>
+            <a:graphic xmlns:a="http://schemas.openxmlformats.org/drawingml/2006/main">
+              <a:graphicData uri="http://schemas.openxmlformats.org/drawingml/2006/picture">
+                <pic:pic xmlns:pic="http://schemas.openxmlformats.org/drawingml/2006/picture">
+                  <pic:nvPicPr>
+                    <pic:cNvPr id="0" name="Picture 1" descr="Stop word removal using NLTK"/>
+                    <pic:cNvPicPr>
+                      <a:picLocks noChangeAspect="1" noChangeArrowheads="1"/>
+                    </pic:cNvPicPr>
+                  </pic:nvPicPr>
+                  <pic:blipFill>
+                    <a:blip r:embed="rId28">
+                      <a:extLst>
+                        <a:ext uri="{28A0092B-C50C-407E-A947-70E740481C1C}">
+                          <a14:useLocalDpi xmlns:a14="http://schemas.microsoft.com/office/drawing/2010/main" val="0"/>
+                        </a:ext>
+                      </a:extLst>
+                    </a:blip>
+                    <a:srcRect/>
+                    <a:stretch>
+                      <a:fillRect/>
+                    </a:stretch>
+                  </pic:blipFill>
+                  <pic:spPr bwMode="auto">
+                    <a:xfrm>
+                      <a:off x="0" y="0"/>
+                      <a:ext cx="5198110" cy="1617980"/>
+                    </a:xfrm>
+                    <a:prstGeom prst="rect">
+                      <a:avLst/>
+                    </a:prstGeom>
+                    <a:noFill/>
+                    <a:ln>
+                      <a:noFill/>
+                    </a:ln>
+                  </pic:spPr>
+                </pic:pic>
+              </a:graphicData>
+            </a:graphic>
+          </wp:inline>
+        </w:drawing>
+      </w:r>
+    </w:p>
+    <w:p>
+      <w:pPr>
+        <w:tabs>
+          <w:tab w:val="left" w:pos="5137"/>
+        </w:tabs>
+      </w:pPr>
+      <w:r>
+        <w:t xml:space="preserve">The lit is stored in </w:t>
+      </w:r>
+      <m:oMath>
+        <m:r>
+          <w:rPr>
+            <w:rFonts w:ascii="Cambria Math" w:hAnsi="Cambria Math"/>
+          </w:rPr>
+          <m:t>C:\Users\Sean\AppData\Roaming\nltk_data\corpora\stopwords</m:t>
+        </m:r>
+      </m:oMath>
+    </w:p>
+    <w:p>
+      <w:r>
+        <w:lastRenderedPageBreak/>
+        <w:t xml:space="preserve">Step 4: </w:t>
+      </w:r>
+      <w:hyperlink r:id="rId29" w:history="1">
+        <w:r>
+          <w:rPr>
+            <w:rStyle w:val="Hyperlink"/>
+          </w:rPr>
+          <w:t>Stemming and Lemmatization</w:t>
+        </w:r>
+      </w:hyperlink>
+    </w:p>
+    <w:p>
+      <w:pPr>
+        <w:rPr>
+          <w:rStyle w:val="Strong"/>
+        </w:rPr>
+      </w:pPr>
+      <w:r>
+        <w:t>Stemming and Lemmatization</w:t>
+      </w:r>
+      <w:r>
+        <w:t xml:space="preserve"> both come under</w:t>
+      </w:r>
+      <w:r>
+        <w:t xml:space="preserve"> </w:t>
+      </w:r>
+      <w:r>
+        <w:rPr>
+          <w:rStyle w:val="Strong"/>
+        </w:rPr>
+        <w:t>Text Normalization</w:t>
+      </w:r>
+      <w:r>
+        <w:rPr>
+          <w:rStyle w:val="Strong"/>
+        </w:rPr>
+        <w:t xml:space="preserve">. </w:t>
+      </w:r>
+      <w:r>
+        <w:t>Stemming and Lemmatization helps us to achieve the root forms</w:t>
+      </w:r>
+      <w:r>
+        <w:t xml:space="preserve"> of an inflected word.</w:t>
+      </w:r>
+    </w:p>
+    <w:p>
+      <w:r>
+        <w:t xml:space="preserve">Languages we speak and write are made up of several words often derived from one another. When a language contains words that are derived from another word as their use in the speech changes is called </w:t>
+      </w:r>
+      <w:r>
+        <w:rPr>
+          <w:rStyle w:val="Strong"/>
+        </w:rPr>
+        <w:t>Inflected Language</w:t>
+      </w:r>
+      <w:r>
+        <w:t>.</w:t>
+      </w:r>
+    </w:p>
+    <w:p>
+      <w:r>
+        <w:t>"In grammar, inflection is the modification of a word to express different grammatical categories such as tense, case, voice, aspect, person, number, gender, and mood.</w:t>
+      </w:r>
+      <w:r>
+        <w:t xml:space="preserve"> </w:t>
+      </w:r>
+      <w:r>
+        <w:t xml:space="preserve">An inflection expresses one or more grammatical categories with a </w:t>
+      </w:r>
+      <w:r>
+        <w:rPr>
+          <w:rStyle w:val="Strong"/>
+        </w:rPr>
+        <w:t>prefix, suffix or infix</w:t>
+      </w:r>
+      <w:r>
+        <w:t>, or another internal modification such as a vowel change</w:t>
+      </w:r>
+      <w:r>
+        <w:t>”</w:t>
+      </w:r>
+    </w:p>
+    <w:p>
+      <w:pPr>
+        <w:rPr>
+          <w:noProof/>
+        </w:rPr>
+      </w:pPr>
+      <w:r>
+        <w:rPr>
+          <w:noProof/>
+        </w:rPr>
+        <w:drawing>
+          <wp:anchor distT="0" distB="0" distL="114300" distR="114300" simplePos="0" relativeHeight="251663360" behindDoc="1" locked="0" layoutInCell="1" allowOverlap="1" wp14:anchorId="04496240" wp14:editId="704EFC83">
+            <wp:simplePos x="0" y="0"/>
+            <wp:positionH relativeFrom="margin">
+              <wp:align>center</wp:align>
+            </wp:positionH>
+            <wp:positionV relativeFrom="paragraph">
+              <wp:posOffset>24081</wp:posOffset>
+            </wp:positionV>
+            <wp:extent cx="4543388" cy="3249295"/>
+            <wp:effectExtent l="19050" t="19050" r="10160" b="27305"/>
+            <wp:wrapTight wrapText="bothSides">
+              <wp:wrapPolygon edited="0">
+                <wp:start x="-91" y="-127"/>
+                <wp:lineTo x="-91" y="21655"/>
+                <wp:lineTo x="21558" y="21655"/>
+                <wp:lineTo x="21558" y="-127"/>
+                <wp:lineTo x="-91" y="-127"/>
+              </wp:wrapPolygon>
+            </wp:wrapTight>
+            <wp:docPr id="5" name="Picture 5"/>
+            <wp:cNvGraphicFramePr>
+              <a:graphicFrameLocks xmlns:a="http://schemas.openxmlformats.org/drawingml/2006/main" noChangeAspect="1"/>
+            </wp:cNvGraphicFramePr>
+            <a:graphic xmlns:a="http://schemas.openxmlformats.org/drawingml/2006/main">
+              <a:graphicData uri="http://schemas.openxmlformats.org/drawingml/2006/picture">
+                <pic:pic xmlns:pic="http://schemas.openxmlformats.org/drawingml/2006/picture">
+                  <pic:nvPicPr>
+                    <pic:cNvPr id="0" name="Picture 3"/>
+                    <pic:cNvPicPr>
+                      <a:picLocks noChangeAspect="1" noChangeArrowheads="1"/>
+                    </pic:cNvPicPr>
+                  </pic:nvPicPr>
+                  <pic:blipFill rotWithShape="1">
+                    <a:blip r:embed="rId30">
+                      <a:extLst>
+                        <a:ext uri="{28A0092B-C50C-407E-A947-70E740481C1C}">
+                          <a14:useLocalDpi xmlns:a14="http://schemas.microsoft.com/office/drawing/2010/main" val="0"/>
+                        </a:ext>
+                      </a:extLst>
+                    </a:blip>
+                    <a:srcRect l="6050" t="5938" r="14672" b="18471"/>
+                    <a:stretch/>
+                  </pic:blipFill>
+                  <pic:spPr bwMode="auto">
+                    <a:xfrm>
+                      <a:off x="0" y="0"/>
+                      <a:ext cx="4543388" cy="3249295"/>
+                    </a:xfrm>
+                    <a:prstGeom prst="rect">
+                      <a:avLst/>
+                    </a:prstGeom>
+                    <a:noFill/>
+                    <a:ln w="9525" cap="flat" cmpd="sng" algn="ctr">
+                      <a:solidFill>
+                        <a:srgbClr val="4472C4"/>
+                      </a:solidFill>
+                      <a:prstDash val="solid"/>
+                      <a:round/>
+                      <a:headEnd type="none" w="med" len="med"/>
+                      <a:tailEnd type="none" w="med" len="med"/>
+                      <a:extLst>
+                        <a:ext uri="{C807C97D-BFC1-408E-A445-0C87EB9F89A2}">
+                          <ask:lineSketchStyleProps xmlns:ask="http://schemas.microsoft.com/office/drawing/2018/sketchyshapes">
+                            <a:custGeom>
+                              <a:avLst/>
+                              <a:gdLst/>
+                              <a:ahLst/>
+                              <a:cxnLst/>
+                              <a:rect l="0" t="0" r="0" b="0"/>
+                              <a:pathLst/>
+                            </a:custGeom>
+                            <ask:type/>
+                            <ask:seed>0</ask:seed>
+                          </ask:lineSketchStyleProps>
+                        </a:ext>
+                      </a:extLst>
+                    </a:ln>
+                    <a:extLst>
+                      <a:ext uri="{53640926-AAD7-44D8-BBD7-CCE9431645EC}">
+                        <a14:shadowObscured xmlns:a14="http://schemas.microsoft.com/office/drawing/2010/main"/>
+                      </a:ext>
+                    </a:extLst>
+                  </pic:spPr>
+                </pic:pic>
+              </a:graphicData>
+            </a:graphic>
+          </wp:anchor>
+        </w:drawing>
+      </w:r>
+    </w:p>
+    <w:p/>
+    <w:p/>
+    <w:p>
+      <w:pPr>
+        <w:rPr>
+          <w:b/>
+          <w:bCs/>
+        </w:rPr>
+      </w:pPr>
+    </w:p>
+    <w:p>
+      <w:pPr>
+        <w:rPr>
+          <w:b/>
+          <w:bCs/>
+        </w:rPr>
+      </w:pPr>
+    </w:p>
+    <w:p>
+      <w:pPr>
+        <w:rPr>
+          <w:b/>
+          <w:bCs/>
+        </w:rPr>
+      </w:pPr>
+    </w:p>
+    <w:p>
+      <w:pPr>
+        <w:rPr>
+          <w:b/>
+          <w:bCs/>
+        </w:rPr>
+      </w:pPr>
+    </w:p>
+    <w:p>
+      <w:pPr>
+        <w:rPr>
+          <w:b/>
+          <w:bCs/>
+        </w:rPr>
+      </w:pPr>
+    </w:p>
+    <w:p>
+      <w:pPr>
+        <w:rPr>
+          <w:b/>
+          <w:bCs/>
+        </w:rPr>
+      </w:pPr>
+    </w:p>
+    <w:p>
+      <w:pPr>
+        <w:rPr>
+          <w:b/>
+          <w:bCs/>
+        </w:rPr>
+      </w:pPr>
+    </w:p>
+    <w:p>
+      <w:pPr>
+        <w:rPr>
+          <w:b/>
+          <w:bCs/>
+        </w:rPr>
+      </w:pPr>
+    </w:p>
+    <w:p>
+      <w:pPr>
+        <w:rPr>
+          <w:b/>
+          <w:bCs/>
+        </w:rPr>
+      </w:pPr>
+    </w:p>
+    <w:p>
+      <w:pPr>
+        <w:rPr>
+          <w:b/>
+          <w:bCs/>
+        </w:rPr>
+      </w:pPr>
+      <w:r>
+        <w:rPr>
+          <w:b/>
+          <w:bCs/>
+        </w:rPr>
+        <w:t>Stemming</w:t>
+      </w:r>
+    </w:p>
+    <w:p>
+      <w:r>
+        <w:t>"Stemming is the process of reducing inflection in words to their root forms such as mapping a group of words to the same stem even if the stem itself is not a valid word in the Language."</w:t>
+      </w:r>
+    </w:p>
+    <w:p>
+      <w:r>
+        <w:rPr>
+          <w:rStyle w:val="Strong"/>
+        </w:rPr>
+        <w:t>Stem (root) is the part of the word to which you add inflectional (changing/deriving) affixes such as (-ed,-</w:t>
+      </w:r>
+      <w:proofErr w:type="spellStart"/>
+      <w:r>
+        <w:rPr>
+          <w:rStyle w:val="Strong"/>
+        </w:rPr>
+        <w:t>ize</w:t>
+      </w:r>
+      <w:proofErr w:type="spellEnd"/>
+      <w:r>
+        <w:rPr>
+          <w:rStyle w:val="Strong"/>
+        </w:rPr>
+        <w:t>, -s,-</w:t>
+      </w:r>
+      <w:proofErr w:type="spellStart"/>
+      <w:r>
+        <w:rPr>
+          <w:rStyle w:val="Strong"/>
+        </w:rPr>
+        <w:t>de,mis</w:t>
+      </w:r>
+      <w:proofErr w:type="spellEnd"/>
+      <w:r>
+        <w:rPr>
+          <w:rStyle w:val="Strong"/>
+        </w:rPr>
+        <w:t>).</w:t>
+      </w:r>
+      <w:r>
+        <w:t xml:space="preserve"> So stemming a word or sentence may result in words that are not actual words. Stems are created by removing the suffixes or prefixes used with a word.</w:t>
+      </w:r>
+    </w:p>
+    <w:p>
+      <w:r>
+        <w:t xml:space="preserve">This tutorial will see different stemmers available in different languages in Python </w:t>
+      </w:r>
+      <w:proofErr w:type="spellStart"/>
+      <w:r>
+        <w:rPr>
+          <w:rStyle w:val="HTMLCode"/>
+          <w:rFonts w:eastAsiaTheme="majorEastAsia"/>
+        </w:rPr>
+        <w:t>nltk</w:t>
+      </w:r>
+      <w:proofErr w:type="spellEnd"/>
+      <w:r>
+        <w:t xml:space="preserve">. For the English language, you can choose between </w:t>
+      </w:r>
+      <w:proofErr w:type="spellStart"/>
+      <w:r>
+        <w:rPr>
+          <w:rStyle w:val="Strong"/>
+        </w:rPr>
+        <w:t>PorterStammer</w:t>
+      </w:r>
+      <w:proofErr w:type="spellEnd"/>
+      <w:r>
+        <w:t xml:space="preserve"> or </w:t>
+      </w:r>
+      <w:proofErr w:type="spellStart"/>
+      <w:r>
+        <w:rPr>
+          <w:rStyle w:val="Strong"/>
+        </w:rPr>
+        <w:t>LancasterStammer</w:t>
+      </w:r>
+      <w:proofErr w:type="spellEnd"/>
+      <w:r>
+        <w:t xml:space="preserve">, </w:t>
+      </w:r>
+      <w:proofErr w:type="spellStart"/>
+      <w:r>
+        <w:t>PorterStemmer</w:t>
+      </w:r>
+      <w:proofErr w:type="spellEnd"/>
+      <w:r>
+        <w:t xml:space="preserve"> being the oldest one originally developed in 1979. </w:t>
+      </w:r>
+      <w:proofErr w:type="spellStart"/>
+      <w:r>
+        <w:t>LancasterStemmer</w:t>
+      </w:r>
+      <w:proofErr w:type="spellEnd"/>
+      <w:r>
+        <w:t xml:space="preserve"> was developed in 1990 and uses a more aggressive approach than Porter Stemming Algorithm.</w:t>
+      </w:r>
+    </w:p>
+    <w:p/>
+    <w:p>
+      <w:r>
+        <w:t xml:space="preserve">The </w:t>
+      </w:r>
+      <w:proofErr w:type="spellStart"/>
+      <w:r>
+        <w:rPr>
+          <w:rStyle w:val="Strong"/>
+        </w:rPr>
+        <w:t>LancasterStemmer</w:t>
+      </w:r>
+      <w:proofErr w:type="spellEnd"/>
+      <w:r>
+        <w:rPr>
+          <w:rStyle w:val="Strong"/>
+        </w:rPr>
+        <w:t xml:space="preserve"> (</w:t>
+      </w:r>
+      <w:proofErr w:type="spellStart"/>
+      <w:r>
+        <w:rPr>
+          <w:rStyle w:val="Strong"/>
+        </w:rPr>
+        <w:t>Paice</w:t>
+      </w:r>
+      <w:proofErr w:type="spellEnd"/>
+      <w:r>
+        <w:rPr>
+          <w:rStyle w:val="Strong"/>
+        </w:rPr>
+        <w:t>-Husk stemmer)</w:t>
+      </w:r>
+      <w:r>
+        <w:t xml:space="preserve"> is an iterative algorithm with rules saved externally. One table containing about 120 rules indexed by the last letter of a suffix.</w:t>
+      </w:r>
+    </w:p>
+    <w:p>
+      <w:pPr>
+        <w:rPr>
+          <w:b/>
+          <w:bCs/>
+        </w:rPr>
+      </w:pPr>
+      <w:r>
+        <w:lastRenderedPageBreak/>
+        <w:t>On each iteration, it tries to find an applicable rule by the last character of the word. Each rule specifies either a deletion or replacement of an ending. If there is no such rule, it terminates. It also terminates if a word starts with a vowel and there are only two letters left or if a word starts with a consonant and there are only three characters left. Otherwise, the rule is applied, and the process repeats.</w:t>
+      </w:r>
+      <w:bookmarkStart w:id="0" w:name="_GoBack"/>
+      <w:bookmarkEnd w:id="0"/>
+    </w:p>
+    <w:p>
+      <w:pPr>
+        <w:rPr>
+          <w:b/>
+          <w:bCs/>
+        </w:rPr>
+      </w:pPr>
+      <w:proofErr w:type="spellStart"/>
+      <w:r>
+        <w:rPr>
+          <w:b/>
+          <w:bCs/>
+        </w:rPr>
+        <w:t>Lemm</w:t>
+      </w:r>
+      <w:proofErr w:type="spellEnd"/>
+    </w:p>
     <w:p/>
     <w:p/>
     <w:p/>

</xml_diff>